<commit_message>
Avance report + refactor + fix warnings
</commit_message>
<xml_diff>
--- a/FSAE/T-MobOp_2020_FSAE_Muller_Spinelli.docx
+++ b/FSAE/T-MobOp_2020_FSAE_Muller_Spinelli.docx
@@ -4861,8 +4861,316 @@
         <w:t>.</w:t>
       </w:r>
     </w:p>
-    <w:p/>
-    <w:p>
+    <w:p>
+      <w:r>
+        <w:rPr>
+          <w:noProof/>
+        </w:rPr>
+        <mc:AlternateContent>
+          <mc:Choice Requires="wps">
+            <w:drawing>
+              <wp:anchor distT="0" distB="0" distL="114300" distR="114300" simplePos="0" relativeHeight="251698176" behindDoc="0" locked="0" layoutInCell="1" allowOverlap="1" wp14:anchorId="2F7A3C86" wp14:editId="1258DAF2">
+                <wp:simplePos x="0" y="0"/>
+                <wp:positionH relativeFrom="column">
+                  <wp:posOffset>4632325</wp:posOffset>
+                </wp:positionH>
+                <wp:positionV relativeFrom="paragraph">
+                  <wp:posOffset>3367756</wp:posOffset>
+                </wp:positionV>
+                <wp:extent cx="388620" cy="358140"/>
+                <wp:effectExtent l="0" t="0" r="0" b="3810"/>
+                <wp:wrapNone/>
+                <wp:docPr id="1" name="Zone de texte 1"/>
+                <wp:cNvGraphicFramePr/>
+                <a:graphic xmlns:a="http://schemas.openxmlformats.org/drawingml/2006/main">
+                  <a:graphicData uri="http://schemas.microsoft.com/office/word/2010/wordprocessingShape">
+                    <wps:wsp>
+                      <wps:cNvSpPr txBox="1"/>
+                      <wps:spPr>
+                        <a:xfrm>
+                          <a:off x="0" y="0"/>
+                          <a:ext cx="388620" cy="358140"/>
+                        </a:xfrm>
+                        <a:prstGeom prst="rect">
+                          <a:avLst/>
+                        </a:prstGeom>
+                        <a:noFill/>
+                        <a:ln w="6350">
+                          <a:noFill/>
+                        </a:ln>
+                      </wps:spPr>
+                      <wps:txbx>
+                        <w:txbxContent>
+                          <w:p>
+                            <w:pPr>
+                              <w:rPr>
+                                <w:b/>
+                                <w:bCs/>
+                                <w:sz w:val="28"/>
+                                <w:szCs w:val="28"/>
+                              </w:rPr>
+                            </w:pPr>
+                            <w:r>
+                              <w:rPr>
+                                <w:b/>
+                                <w:bCs/>
+                                <w:sz w:val="28"/>
+                                <w:szCs w:val="28"/>
+                              </w:rPr>
+                              <w:t>3</w:t>
+                            </w:r>
+                          </w:p>
+                        </w:txbxContent>
+                      </wps:txbx>
+                      <wps:bodyPr rot="0" spcFirstLastPara="0" vertOverflow="overflow" horzOverflow="overflow" vert="horz" wrap="square" lIns="91440" tIns="45720" rIns="91440" bIns="45720" numCol="1" spcCol="0" rtlCol="0" fromWordArt="0" anchor="t" anchorCtr="0" forceAA="0" compatLnSpc="1">
+                        <a:prstTxWarp prst="textNoShape">
+                          <a:avLst/>
+                        </a:prstTxWarp>
+                        <a:noAutofit/>
+                      </wps:bodyPr>
+                    </wps:wsp>
+                  </a:graphicData>
+                </a:graphic>
+              </wp:anchor>
+            </w:drawing>
+          </mc:Choice>
+          <mc:Fallback>
+            <w:pict>
+              <v:shape w14:anchorId="2F7A3C86" id="Zone de texte 1" o:spid="_x0000_s1067" type="#_x0000_t202" style="position:absolute;margin-left:364.75pt;margin-top:265.2pt;width:30.6pt;height:28.2pt;z-index:251698176;visibility:visible;mso-wrap-style:square;mso-wrap-distance-left:9pt;mso-wrap-distance-top:0;mso-wrap-distance-right:9pt;mso-wrap-distance-bottom:0;mso-position-horizontal:absolute;mso-position-horizontal-relative:text;mso-position-vertical:absolute;mso-position-vertical-relative:text;v-text-anchor:top" o:gfxdata="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" filled="f" stroked="f" strokeweight=".5pt">
+                <v:textbox>
+                  <w:txbxContent>
+                    <w:p>
+                      <w:pPr>
+                        <w:rPr>
+                          <w:b/>
+                          <w:bCs/>
+                          <w:sz w:val="28"/>
+                          <w:szCs w:val="28"/>
+                        </w:rPr>
+                      </w:pPr>
+                      <w:r>
+                        <w:rPr>
+                          <w:b/>
+                          <w:bCs/>
+                          <w:sz w:val="28"/>
+                          <w:szCs w:val="28"/>
+                        </w:rPr>
+                        <w:t>3</w:t>
+                      </w:r>
+                    </w:p>
+                  </w:txbxContent>
+                </v:textbox>
+              </v:shape>
+            </w:pict>
+          </mc:Fallback>
+        </mc:AlternateContent>
+      </w:r>
+      <w:r>
+        <w:rPr>
+          <w:noProof/>
+        </w:rPr>
+        <mc:AlternateContent>
+          <mc:Choice Requires="wps">
+            <w:drawing>
+              <wp:anchor distT="0" distB="0" distL="114300" distR="114300" simplePos="0" relativeHeight="251702272" behindDoc="0" locked="0" layoutInCell="1" allowOverlap="1" wp14:anchorId="628D0B87" wp14:editId="4057C0A1">
+                <wp:simplePos x="0" y="0"/>
+                <wp:positionH relativeFrom="column">
+                  <wp:posOffset>90805</wp:posOffset>
+                </wp:positionH>
+                <wp:positionV relativeFrom="paragraph">
+                  <wp:posOffset>3303246</wp:posOffset>
+                </wp:positionV>
+                <wp:extent cx="388620" cy="358140"/>
+                <wp:effectExtent l="0" t="0" r="0" b="3810"/>
+                <wp:wrapNone/>
+                <wp:docPr id="452" name="Zone de texte 452"/>
+                <wp:cNvGraphicFramePr/>
+                <a:graphic xmlns:a="http://schemas.openxmlformats.org/drawingml/2006/main">
+                  <a:graphicData uri="http://schemas.microsoft.com/office/word/2010/wordprocessingShape">
+                    <wps:wsp>
+                      <wps:cNvSpPr txBox="1"/>
+                      <wps:spPr>
+                        <a:xfrm>
+                          <a:off x="0" y="0"/>
+                          <a:ext cx="388620" cy="358140"/>
+                        </a:xfrm>
+                        <a:prstGeom prst="rect">
+                          <a:avLst/>
+                        </a:prstGeom>
+                        <a:noFill/>
+                        <a:ln w="6350">
+                          <a:noFill/>
+                        </a:ln>
+                      </wps:spPr>
+                      <wps:txbx>
+                        <w:txbxContent>
+                          <w:p>
+                            <w:pPr>
+                              <w:rPr>
+                                <w:b/>
+                                <w:bCs/>
+                                <w:sz w:val="28"/>
+                                <w:szCs w:val="28"/>
+                              </w:rPr>
+                            </w:pPr>
+                            <w:r>
+                              <w:rPr>
+                                <w:b/>
+                                <w:bCs/>
+                                <w:sz w:val="28"/>
+                                <w:szCs w:val="28"/>
+                              </w:rPr>
+                              <w:t>2</w:t>
+                            </w:r>
+                          </w:p>
+                        </w:txbxContent>
+                      </wps:txbx>
+                      <wps:bodyPr rot="0" spcFirstLastPara="0" vertOverflow="overflow" horzOverflow="overflow" vert="horz" wrap="square" lIns="91440" tIns="45720" rIns="91440" bIns="45720" numCol="1" spcCol="0" rtlCol="0" fromWordArt="0" anchor="t" anchorCtr="0" forceAA="0" compatLnSpc="1">
+                        <a:prstTxWarp prst="textNoShape">
+                          <a:avLst/>
+                        </a:prstTxWarp>
+                        <a:noAutofit/>
+                      </wps:bodyPr>
+                    </wps:wsp>
+                  </a:graphicData>
+                </a:graphic>
+              </wp:anchor>
+            </w:drawing>
+          </mc:Choice>
+          <mc:Fallback>
+            <w:pict>
+              <v:shape w14:anchorId="628D0B87" id="Zone de texte 452" o:spid="_x0000_s1068" type="#_x0000_t202" style="position:absolute;margin-left:7.15pt;margin-top:260.1pt;width:30.6pt;height:28.2pt;z-index:251702272;visibility:visible;mso-wrap-style:square;mso-wrap-distance-left:9pt;mso-wrap-distance-top:0;mso-wrap-distance-right:9pt;mso-wrap-distance-bottom:0;mso-position-horizontal:absolute;mso-position-horizontal-relative:text;mso-position-vertical:absolute;mso-position-vertical-relative:text;v-text-anchor:top" o:gfxdata="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" filled="f" stroked="f" strokeweight=".5pt">
+                <v:textbox>
+                  <w:txbxContent>
+                    <w:p>
+                      <w:pPr>
+                        <w:rPr>
+                          <w:b/>
+                          <w:bCs/>
+                          <w:sz w:val="28"/>
+                          <w:szCs w:val="28"/>
+                        </w:rPr>
+                      </w:pPr>
+                      <w:r>
+                        <w:rPr>
+                          <w:b/>
+                          <w:bCs/>
+                          <w:sz w:val="28"/>
+                          <w:szCs w:val="28"/>
+                        </w:rPr>
+                        <w:t>2</w:t>
+                      </w:r>
+                    </w:p>
+                  </w:txbxContent>
+                </v:textbox>
+              </v:shape>
+            </w:pict>
+          </mc:Fallback>
+        </mc:AlternateContent>
+      </w:r>
+      <w:r>
+        <w:rPr>
+          <w:noProof/>
+        </w:rPr>
+        <mc:AlternateContent>
+          <mc:Choice Requires="wps">
+            <w:drawing>
+              <wp:anchor distT="0" distB="0" distL="114300" distR="114300" simplePos="0" relativeHeight="251700224" behindDoc="0" locked="0" layoutInCell="1" allowOverlap="1" wp14:anchorId="5EEC3AB1" wp14:editId="6F2B1D58">
+                <wp:simplePos x="0" y="0"/>
+                <wp:positionH relativeFrom="column">
+                  <wp:posOffset>2353945</wp:posOffset>
+                </wp:positionH>
+                <wp:positionV relativeFrom="paragraph">
+                  <wp:posOffset>2900336</wp:posOffset>
+                </wp:positionV>
+                <wp:extent cx="388620" cy="358140"/>
+                <wp:effectExtent l="0" t="0" r="0" b="3810"/>
+                <wp:wrapNone/>
+                <wp:docPr id="4" name="Zone de texte 4"/>
+                <wp:cNvGraphicFramePr/>
+                <a:graphic xmlns:a="http://schemas.openxmlformats.org/drawingml/2006/main">
+                  <a:graphicData uri="http://schemas.microsoft.com/office/word/2010/wordprocessingShape">
+                    <wps:wsp>
+                      <wps:cNvSpPr txBox="1"/>
+                      <wps:spPr>
+                        <a:xfrm>
+                          <a:off x="0" y="0"/>
+                          <a:ext cx="388620" cy="358140"/>
+                        </a:xfrm>
+                        <a:prstGeom prst="rect">
+                          <a:avLst/>
+                        </a:prstGeom>
+                        <a:noFill/>
+                        <a:ln w="6350">
+                          <a:noFill/>
+                        </a:ln>
+                      </wps:spPr>
+                      <wps:txbx>
+                        <w:txbxContent>
+                          <w:p>
+                            <w:pPr>
+                              <w:rPr>
+                                <w:b/>
+                                <w:bCs/>
+                                <w:sz w:val="28"/>
+                                <w:szCs w:val="28"/>
+                              </w:rPr>
+                            </w:pPr>
+                            <w:r>
+                              <w:rPr>
+                                <w:b/>
+                                <w:bCs/>
+                                <w:sz w:val="28"/>
+                                <w:szCs w:val="28"/>
+                              </w:rPr>
+                              <w:t>1</w:t>
+                            </w:r>
+                          </w:p>
+                        </w:txbxContent>
+                      </wps:txbx>
+                      <wps:bodyPr rot="0" spcFirstLastPara="0" vertOverflow="overflow" horzOverflow="overflow" vert="horz" wrap="square" lIns="91440" tIns="45720" rIns="91440" bIns="45720" numCol="1" spcCol="0" rtlCol="0" fromWordArt="0" anchor="t" anchorCtr="0" forceAA="0" compatLnSpc="1">
+                        <a:prstTxWarp prst="textNoShape">
+                          <a:avLst/>
+                        </a:prstTxWarp>
+                        <a:noAutofit/>
+                      </wps:bodyPr>
+                    </wps:wsp>
+                  </a:graphicData>
+                </a:graphic>
+              </wp:anchor>
+            </w:drawing>
+          </mc:Choice>
+          <mc:Fallback>
+            <w:pict>
+              <v:shape w14:anchorId="5EEC3AB1" id="Zone de texte 4" o:spid="_x0000_s1069" type="#_x0000_t202" style="position:absolute;margin-left:185.35pt;margin-top:228.35pt;width:30.6pt;height:28.2pt;z-index:251700224;visibility:visible;mso-wrap-style:square;mso-wrap-distance-left:9pt;mso-wrap-distance-top:0;mso-wrap-distance-right:9pt;mso-wrap-distance-bottom:0;mso-position-horizontal:absolute;mso-position-horizontal-relative:text;mso-position-vertical:absolute;mso-position-vertical-relative:text;v-text-anchor:top" o:gfxdata="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" filled="f" stroked="f" strokeweight=".5pt">
+                <v:textbox>
+                  <w:txbxContent>
+                    <w:p>
+                      <w:pPr>
+                        <w:rPr>
+                          <w:b/>
+                          <w:bCs/>
+                          <w:sz w:val="28"/>
+                          <w:szCs w:val="28"/>
+                        </w:rPr>
+                      </w:pPr>
+                      <w:r>
+                        <w:rPr>
+                          <w:b/>
+                          <w:bCs/>
+                          <w:sz w:val="28"/>
+                          <w:szCs w:val="28"/>
+                        </w:rPr>
+                        <w:t>1</w:t>
+                      </w:r>
+                    </w:p>
+                  </w:txbxContent>
+                </v:textbox>
+              </v:shape>
+            </w:pict>
+          </mc:Fallback>
+        </mc:AlternateContent>
+      </w:r>
       <w:r>
         <w:rPr>
           <w:noProof/>
@@ -5711,7 +6019,7 @@
           </mc:Choice>
           <mc:Fallback>
             <w:pict>
-              <v:group w14:anchorId="586B3770" id="Zone de dessin 467" o:spid="_x0000_s1067" editas="canvas" style="width:490.05pt;height:293.85pt;mso-position-horizontal-relative:char;mso-position-vertical-relative:line" coordsize="62236,37318" o:gfxdata="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">
+              <v:group w14:anchorId="586B3770" id="Zone de dessin 467" o:spid="_x0000_s1070" editas="canvas" style="width:490.05pt;height:293.85pt;mso-position-horizontal-relative:char;mso-position-vertical-relative:line" coordsize="62236,37318" o:gfxdata="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">
                 <v:shapetype id="_x0000_t75" coordsize="21600,21600" o:spt="75" o:preferrelative="t" path="m@4@5l@4@11@9@11@9@5xe" filled="f" stroked="f">
                   <v:stroke joinstyle="miter"/>
                   <v:formulas>
@@ -5731,11 +6039,11 @@
                   <v:path o:extrusionok="f" gradientshapeok="t" o:connecttype="rect"/>
                   <o:lock v:ext="edit" aspectratio="t"/>
                 </v:shapetype>
-                <v:shape id="_x0000_s1068" type="#_x0000_t75" style="position:absolute;width:62236;height:37318;visibility:visible;mso-wrap-style:square" filled="t">
+                <v:shape id="_x0000_s1071" type="#_x0000_t75" style="position:absolute;width:62236;height:37318;visibility:visible;mso-wrap-style:square" filled="t">
                   <v:fill o:detectmouseclick="t"/>
                   <v:path o:connecttype="none"/>
                 </v:shape>
-                <v:roundrect id="Rectangle : coins arrondis 56" o:spid="_x0000_s1069" style="position:absolute;left:25136;top:5334;width:11778;height:9750;visibility:visible;mso-wrap-style:square;v-text-anchor:top" arcsize="10923f" o:gfxdata="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" fillcolor="#70ad47 [3209]" strokecolor="#375623 [1609]" strokeweight="1pt">
+                <v:roundrect id="Rectangle : coins arrondis 56" o:spid="_x0000_s1072" style="position:absolute;left:25136;top:5334;width:11778;height:9750;visibility:visible;mso-wrap-style:square;v-text-anchor:top" arcsize="10923f" o:gfxdata="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" fillcolor="#70ad47 [3209]" strokecolor="#375623 [1609]" strokeweight="1pt">
                   <v:stroke joinstyle="miter"/>
                   <v:textbox>
                     <w:txbxContent>
@@ -5770,7 +6078,7 @@
                     </w:txbxContent>
                   </v:textbox>
                 </v:roundrect>
-                <v:roundrect id="Rectangle : coins arrondis 57" o:spid="_x0000_s1070" style="position:absolute;left:45642;top:26395;width:15883;height:10708;visibility:visible;mso-wrap-style:square;v-text-anchor:top" arcsize="10923f" o:gfxdata="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" fillcolor="#ed7d31 [3205]" strokecolor="#823b0b [1605]" strokeweight="1pt">
+                <v:roundrect id="Rectangle : coins arrondis 57" o:spid="_x0000_s1073" style="position:absolute;left:45642;top:26395;width:15883;height:10708;visibility:visible;mso-wrap-style:square;v-text-anchor:top" arcsize="10923f" o:gfxdata="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" fillcolor="#ed7d31 [3205]" strokecolor="#823b0b [1605]" strokeweight="1pt">
                   <v:stroke joinstyle="miter"/>
                   <v:textbox>
                     <w:txbxContent>
@@ -5805,7 +6113,7 @@
                     </w:txbxContent>
                   </v:textbox>
                 </v:roundrect>
-                <v:roundrect id="Rectangle : coins arrondis 58" o:spid="_x0000_s1071" style="position:absolute;top:25912;width:15883;height:10708;visibility:visible;mso-wrap-style:square;v-text-anchor:top" arcsize="10923f" o:gfxdata="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" fillcolor="#ed7d31 [3205]" strokecolor="#823b0b [1605]" strokeweight="1pt">
+                <v:roundrect id="Rectangle : coins arrondis 58" o:spid="_x0000_s1074" style="position:absolute;top:25912;width:15883;height:10708;visibility:visible;mso-wrap-style:square;v-text-anchor:top" arcsize="10923f" o:gfxdata="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" fillcolor="#ed7d31 [3205]" strokecolor="#823b0b [1605]" strokeweight="1pt">
                   <v:stroke joinstyle="miter"/>
                   <v:textbox>
                     <w:txbxContent>
@@ -5845,10 +6153,10 @@
                   <v:path arrowok="t" fillok="f" o:connecttype="none"/>
                   <o:lock v:ext="edit" shapetype="t"/>
                 </v:shapetype>
-                <v:shape id="Connecteur : en angle 60" o:spid="_x0000_s1072" type="#_x0000_t33" style="position:absolute;left:7941;top:10209;width:17195;height:15703;rotation:180;flip:y;visibility:visible;mso-wrap-style:square" o:connectortype="elbow" o:gfxdata="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" strokecolor="black [3200]" strokeweight="1.5pt">
+                <v:shape id="Connecteur : en angle 60" o:spid="_x0000_s1075" type="#_x0000_t33" style="position:absolute;left:7941;top:10209;width:17195;height:15703;rotation:180;flip:y;visibility:visible;mso-wrap-style:square" o:connectortype="elbow" o:gfxdata="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" strokecolor="black [3200]" strokeweight="1.5pt">
                   <v:stroke endarrow="block"/>
                 </v:shape>
-                <v:shape id="Zone de texte 472" o:spid="_x0000_s1073" type="#_x0000_t202" style="position:absolute;left:7941;top:14463;width:16539;height:6399;visibility:visible;mso-wrap-style:square;v-text-anchor:top" o:gfxdata="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" filled="f" stroked="f" strokeweight=".5pt">
+                <v:shape id="Zone de texte 472" o:spid="_x0000_s1076" type="#_x0000_t202" style="position:absolute;left:7941;top:14463;width:16539;height:6399;visibility:visible;mso-wrap-style:square;v-text-anchor:top" o:gfxdata="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" filled="f" stroked="f" strokeweight=".5pt">
                   <v:textbox>
                     <w:txbxContent>
                       <w:p>
@@ -5870,7 +6178,7 @@
                     </w:txbxContent>
                   </v:textbox>
                 </v:shape>
-                <v:shape id="Zone de texte 472" o:spid="_x0000_s1074" type="#_x0000_t202" style="position:absolute;left:7941;top:33731;width:9049;height:3372;visibility:visible;mso-wrap-style:square;v-text-anchor:top" o:gfxdata="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" filled="f" stroked="f" strokeweight=".5pt">
+                <v:shape id="Zone de texte 472" o:spid="_x0000_s1077" type="#_x0000_t202" style="position:absolute;left:7941;top:33731;width:9049;height:3372;visibility:visible;mso-wrap-style:square;v-text-anchor:top" o:gfxdata="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" filled="f" stroked="f" strokeweight=".5pt">
                   <v:textbox>
                     <w:txbxContent>
                       <w:p>
@@ -5891,7 +6199,7 @@
                     </w:txbxContent>
                   </v:textbox>
                 </v:shape>
-                <v:shape id="Zone de texte 472" o:spid="_x0000_s1075" type="#_x0000_t202" style="position:absolute;left:53544;top:34061;width:7981;height:2559;visibility:visible;mso-wrap-style:square;v-text-anchor:top" o:gfxdata="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" filled="f" stroked="f" strokeweight=".5pt">
+                <v:shape id="Zone de texte 472" o:spid="_x0000_s1078" type="#_x0000_t202" style="position:absolute;left:53544;top:34061;width:7981;height:2559;visibility:visible;mso-wrap-style:square;v-text-anchor:top" o:gfxdata="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" filled="f" stroked="f" strokeweight=".5pt">
                   <v:textbox>
                     <w:txbxContent>
                       <w:p>
@@ -5912,8 +6220,8 @@
                     </w:txbxContent>
                   </v:textbox>
                 </v:shape>
-                <v:group id="Groupe 473" o:spid="_x0000_s1076" style="position:absolute;left:23114;top:22784;width:20708;height:11026" coordorigin="20364,13305" coordsize="14116,9388" o:gfxdata="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">
-                  <v:roundrect id="Rectangle : coins arrondis 59" o:spid="_x0000_s1077" style="position:absolute;left:20364;top:13305;width:10827;height:8328;visibility:visible;mso-wrap-style:square;v-text-anchor:top" arcsize="10923f" o:gfxdata="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" fillcolor="#a5a5a5 [3206]" strokecolor="#525252 [1606]" strokeweight="1pt">
+                <v:group id="Groupe 473" o:spid="_x0000_s1079" style="position:absolute;left:23114;top:22784;width:20708;height:11026" coordorigin="20364,13305" coordsize="14116,9388" o:gfxdata="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">
+                  <v:roundrect id="Rectangle : coins arrondis 59" o:spid="_x0000_s1080" style="position:absolute;left:20364;top:13305;width:10827;height:8328;visibility:visible;mso-wrap-style:square;v-text-anchor:top" arcsize="10923f" o:gfxdata="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" fillcolor="#a5a5a5 [3206]" strokecolor="#525252 [1606]" strokeweight="1pt">
                     <v:stroke joinstyle="miter"/>
                     <v:textbox>
                       <w:txbxContent>
@@ -5956,7 +6264,7 @@
                       </w:txbxContent>
                     </v:textbox>
                   </v:roundrect>
-                  <v:shape id="Zone de texte 472" o:spid="_x0000_s1078" type="#_x0000_t202" style="position:absolute;left:25432;top:19328;width:9049;height:3365;visibility:visible;mso-wrap-style:square;v-text-anchor:top" o:gfxdata="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" filled="f" stroked="f" strokeweight=".5pt">
+                  <v:shape id="Zone de texte 472" o:spid="_x0000_s1081" type="#_x0000_t202" style="position:absolute;left:25432;top:19328;width:9049;height:3365;visibility:visible;mso-wrap-style:square;v-text-anchor:top" o:gfxdata="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" filled="f" stroked="f" strokeweight=".5pt">
                     <v:textbox>
                       <w:txbxContent>
                         <w:p>
@@ -5978,10 +6286,10 @@
                     </v:textbox>
                   </v:shape>
                 </v:group>
-                <v:shape id="Connecteur : en angle 66" o:spid="_x0000_s1079" type="#_x0000_t33" style="position:absolute;left:37156;top:9967;width:16186;height:16669;rotation:90;flip:y;visibility:visible;mso-wrap-style:square" o:connectortype="elbow" o:gfxdata="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" strokecolor="black [3200]" strokeweight="1.5pt">
+                <v:shape id="Connecteur : en angle 66" o:spid="_x0000_s1082" type="#_x0000_t33" style="position:absolute;left:37156;top:9967;width:16186;height:16669;rotation:90;flip:y;visibility:visible;mso-wrap-style:square" o:connectortype="elbow" o:gfxdata="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" strokecolor="black [3200]" strokeweight="1.5pt">
                   <v:stroke endarrow="block"/>
                 </v:shape>
-                <v:shape id="Zone de texte 472" o:spid="_x0000_s1080" type="#_x0000_t202" style="position:absolute;left:35945;top:16363;width:17638;height:3068;visibility:visible;mso-wrap-style:square;v-text-anchor:top" o:gfxdata="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" filled="f" stroked="f" strokeweight=".5pt">
+                <v:shape id="Zone de texte 472" o:spid="_x0000_s1083" type="#_x0000_t202" style="position:absolute;left:35945;top:16363;width:17638;height:3068;visibility:visible;mso-wrap-style:square;v-text-anchor:top" o:gfxdata="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" filled="f" stroked="f" strokeweight=".5pt">
                   <v:textbox>
                     <w:txbxContent>
                       <w:p>
@@ -6013,10 +6321,10 @@
                   </v:handles>
                   <o:lock v:ext="edit" shapetype="t"/>
                 </v:shapetype>
-                <v:shape id="Connecteur : en angle 68" o:spid="_x0000_s1081" type="#_x0000_t34" style="position:absolute;left:36810;top:8050;width:19641;height:18344;visibility:visible;mso-wrap-style:square" o:connectortype="elbow" o:gfxdata="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" adj="21621" strokecolor="black [3200]" strokeweight="1.5pt">
+                <v:shape id="Connecteur : en angle 68" o:spid="_x0000_s1084" type="#_x0000_t34" style="position:absolute;left:36810;top:8050;width:19641;height:18344;visibility:visible;mso-wrap-style:square" o:connectortype="elbow" o:gfxdata="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" adj="21621" strokecolor="black [3200]" strokeweight="1.5pt">
                   <v:stroke endarrow="block"/>
                 </v:shape>
-                <v:shape id="Zone de texte 472" o:spid="_x0000_s1082" type="#_x0000_t202" style="position:absolute;left:38931;top:5334;width:18897;height:6064;visibility:visible;mso-wrap-style:square;v-text-anchor:top" o:gfxdata="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" filled="f" stroked="f" strokeweight=".5pt">
+                <v:shape id="Zone de texte 472" o:spid="_x0000_s1085" type="#_x0000_t202" style="position:absolute;left:38931;top:5334;width:18897;height:6064;visibility:visible;mso-wrap-style:square;v-text-anchor:top" o:gfxdata="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" filled="f" stroked="f" strokeweight=".5pt">
                   <v:textbox>
                     <w:txbxContent>
                       <w:p>
@@ -6047,17 +6355,17 @@
                     </w:txbxContent>
                   </v:textbox>
                 </v:shape>
-                <v:shape id="Connecteur : en angle 70" o:spid="_x0000_s1083" type="#_x0000_t34" style="position:absolute;left:3873;top:8050;width:21197;height:17861;rotation:180;flip:y;visibility:visible;mso-wrap-style:square" o:connectortype="elbow" o:gfxdata="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" adj="21670" strokecolor="black [3200]" strokeweight="1.5pt">
+                <v:shape id="Connecteur : en angle 70" o:spid="_x0000_s1086" type="#_x0000_t34" style="position:absolute;left:3873;top:8050;width:21197;height:17861;rotation:180;flip:y;visibility:visible;mso-wrap-style:square" o:connectortype="elbow" o:gfxdata="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" adj="21670" strokecolor="black [3200]" strokeweight="1.5pt">
                   <v:stroke endarrow="block"/>
                 </v:shape>
                 <v:shapetype id="_x0000_t32" coordsize="21600,21600" o:spt="32" o:oned="t" path="m,l21600,21600e" filled="f">
                   <v:path arrowok="t" fillok="f" o:connecttype="none"/>
                   <o:lock v:ext="edit" shapetype="t"/>
                 </v:shapetype>
-                <v:shape id="Connecteur droit avec flèche 2" o:spid="_x0000_s1084" type="#_x0000_t32" style="position:absolute;left:31023;top:15084;width:30;height:7700;visibility:visible;mso-wrap-style:square" o:connectortype="straight" o:gfxdata="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" strokecolor="black [3200]" strokeweight="1.5pt">
+                <v:shape id="Connecteur droit avec flèche 2" o:spid="_x0000_s1087" type="#_x0000_t32" style="position:absolute;left:31023;top:15084;width:30;height:7700;visibility:visible;mso-wrap-style:square" o:connectortype="straight" o:gfxdata="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" strokecolor="black [3200]" strokeweight="1.5pt">
                   <v:stroke endarrow="block" joinstyle="miter"/>
                 </v:shape>
-                <v:shape id="Zone de texte 472" o:spid="_x0000_s1085" type="#_x0000_t202" style="position:absolute;left:25331;top:17356;width:7123;height:2964;visibility:visible;mso-wrap-style:square;v-text-anchor:top" o:gfxdata="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" filled="f" stroked="f" strokeweight=".5pt">
+                <v:shape id="Zone de texte 472" o:spid="_x0000_s1088" type="#_x0000_t202" style="position:absolute;left:25331;top:17356;width:7123;height:2964;visibility:visible;mso-wrap-style:square;v-text-anchor:top" o:gfxdata="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" filled="f" stroked="f" strokeweight=".5pt">
                   <v:textbox>
                     <w:txbxContent>
                       <w:p>
@@ -6078,7 +6386,7 @@
                     </w:txbxContent>
                   </v:textbox>
                 </v:shape>
-                <v:shape id="Zone de texte 472" o:spid="_x0000_s1086" type="#_x0000_t202" style="position:absolute;left:6179;top:5334;width:18891;height:6064;visibility:visible;mso-wrap-style:square;v-text-anchor:top" o:gfxdata="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" filled="f" stroked="f" strokeweight=".5pt">
+                <v:shape id="Zone de texte 472" o:spid="_x0000_s1089" type="#_x0000_t202" style="position:absolute;left:6179;top:5334;width:18891;height:6064;visibility:visible;mso-wrap-style:square;v-text-anchor:top" o:gfxdata="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" filled="f" stroked="f" strokeweight=".5pt">
                   <v:textbox>
                     <w:txbxContent>
                       <w:p>
@@ -6120,27 +6428,176 @@
         </mc:AlternateContent>
       </w:r>
     </w:p>
-    <w:p/>
-    <w:p/>
-    <w:p/>
-    <w:p/>
-    <w:p/>
-    <w:p/>
-    <w:p/>
-    <w:p/>
-    <w:p/>
-    <w:p/>
-    <w:p/>
-    <w:p/>
-    <w:p>
-      <w:pPr>
-        <w:rPr>
-          <w:rFonts w:asciiTheme="majorHAnsi" w:eastAsiaTheme="majorEastAsia" w:hAnsiTheme="majorHAnsi" w:cstheme="majorBidi"/>
-          <w:color w:val="2E74B5" w:themeColor="accent1" w:themeShade="BF"/>
-          <w:sz w:val="48"/>
-          <w:szCs w:val="32"/>
-        </w:rPr>
-      </w:pPr>
+    <w:p>
+      <w:r>
+        <w:t xml:space="preserve">Comme on peut le voir ci-dessus, l’activité principale </w:t>
+      </w:r>
+      <w:r>
+        <w:t>managera</w:t>
+      </w:r>
+      <w:r>
+        <w:t xml:space="preserve"> 3 </w:t>
+      </w:r>
+      <w:r>
+        <w:t xml:space="preserve">principaux </w:t>
+      </w:r>
+      <w:r>
+        <w:t>objets différents :</w:t>
+      </w:r>
+    </w:p>
+    <w:p>
+      <w:pPr>
+        <w:pStyle w:val="Paragraphedeliste"/>
+        <w:numPr>
+          <w:ilvl w:val="0"/>
+          <w:numId w:val="16"/>
+        </w:numPr>
+      </w:pPr>
+      <w:proofErr w:type="spellStart"/>
+      <w:r>
+        <w:t>RecyclerView</w:t>
+      </w:r>
+      <w:proofErr w:type="spellEnd"/>
+      <w:r>
+        <w:t xml:space="preserve"> : Permet de mémoriser et </w:t>
+      </w:r>
+      <w:r>
+        <w:t>d’</w:t>
+      </w:r>
+      <w:r>
+        <w:t>afficher en tout temps le chemin actuel dans la hiérarchie du système de fichier de l’utilisateur.</w:t>
+      </w:r>
+    </w:p>
+    <w:p>
+      <w:pPr>
+        <w:pStyle w:val="Paragraphedeliste"/>
+        <w:numPr>
+          <w:ilvl w:val="0"/>
+          <w:numId w:val="16"/>
+        </w:numPr>
+      </w:pPr>
+      <w:r>
+        <w:t xml:space="preserve">Fragment : </w:t>
+      </w:r>
+      <w:r>
+        <w:t xml:space="preserve">Permet </w:t>
+      </w:r>
+      <w:r>
+        <w:t xml:space="preserve">d’afficher </w:t>
+      </w:r>
+      <w:r>
+        <w:t xml:space="preserve">et </w:t>
+      </w:r>
+      <w:r>
+        <w:t xml:space="preserve">mémoriser tous </w:t>
+      </w:r>
+      <w:r>
+        <w:t>les items du répertoire courant (mode explorateur).</w:t>
+      </w:r>
+    </w:p>
+    <w:p>
+      <w:pPr>
+        <w:pStyle w:val="Paragraphedeliste"/>
+        <w:numPr>
+          <w:ilvl w:val="0"/>
+          <w:numId w:val="16"/>
+        </w:numPr>
+      </w:pPr>
+      <w:r>
+        <w:t xml:space="preserve">Fragment : </w:t>
+      </w:r>
+      <w:r>
+        <w:t>Permet d’afficher la répartition de tous les items du répertoire courant (mode analyseur).</w:t>
+      </w:r>
+    </w:p>
+    <w:p>
+      <w:r>
+        <w:t xml:space="preserve">Ces trois </w:t>
+      </w:r>
+      <w:r>
+        <w:t>entités</w:t>
+      </w:r>
+      <w:r>
+        <w:t xml:space="preserve"> seront bien évidemment cliquables pour </w:t>
+      </w:r>
+      <w:r>
+        <w:t xml:space="preserve">permettre ou </w:t>
+      </w:r>
+      <w:r>
+        <w:t xml:space="preserve">faciliter </w:t>
+      </w:r>
+      <w:r>
+        <w:t xml:space="preserve">la </w:t>
+      </w:r>
+      <w:r>
+        <w:t>navigation dans l’arborescence du système de fichier.</w:t>
+      </w:r>
+    </w:p>
+    <w:p>
+      <w:r>
+        <w:t>De plus, il sera possible d’interagir avec ces entités</w:t>
+      </w:r>
+      <w:r>
+        <w:t> :</w:t>
+      </w:r>
+    </w:p>
+    <w:p>
+      <w:pPr>
+        <w:pStyle w:val="Paragraphedeliste"/>
+        <w:numPr>
+          <w:ilvl w:val="0"/>
+          <w:numId w:val="17"/>
+        </w:numPr>
+      </w:pPr>
+      <w:r>
+        <w:t xml:space="preserve"> </w:t>
+      </w:r>
+      <w:proofErr w:type="spellStart"/>
+      <w:r>
+        <w:t>RecyclerView</w:t>
+      </w:r>
+      <w:proofErr w:type="spellEnd"/>
+      <w:r>
+        <w:t> : Pour chaque déplacement dans l’arborescence, le chemin courant devra être mis à jour.</w:t>
+      </w:r>
+    </w:p>
+    <w:p>
+      <w:pPr>
+        <w:pStyle w:val="Paragraphedeliste"/>
+        <w:numPr>
+          <w:ilvl w:val="0"/>
+          <w:numId w:val="17"/>
+        </w:numPr>
+      </w:pPr>
+      <w:r>
+        <w:t>Fragment : Il sera nécessaire lors de l’instanciation d’un fragment du mode explorateur, de lui fournir le chemin courant. De plus, il sera possible de mettre à jour ce fragment dans le cas où un dossier/fichier serait supprimé ou ajouté.</w:t>
+      </w:r>
+    </w:p>
+    <w:p>
+      <w:pPr>
+        <w:pStyle w:val="Paragraphedeliste"/>
+        <w:numPr>
+          <w:ilvl w:val="0"/>
+          <w:numId w:val="17"/>
+        </w:numPr>
+      </w:pPr>
+      <w:r>
+        <w:t>Fragment </w:t>
+      </w:r>
+      <w:r>
+        <w:t xml:space="preserve">: Il sera nécessaire lors de l’instanciation d’un fragment du mode </w:t>
+      </w:r>
+      <w:r>
+        <w:t>analyseur</w:t>
+      </w:r>
+      <w:r>
+        <w:t>, de lui fournir le chemin courant.</w:t>
+      </w:r>
+      <w:r>
+        <w:t xml:space="preserve"> De plus, dans le cas où un déplacement serait effectué, il sera nécessaire d’en informer l’activité principale.</w:t>
+      </w:r>
+    </w:p>
+    <w:p>
       <w:r>
         <w:br w:type="page"/>
       </w:r>
@@ -6155,6 +6612,246 @@
         <w:t>Implémentation</w:t>
       </w:r>
       <w:bookmarkEnd w:id="9"/>
+    </w:p>
+    <w:p>
+      <w:r>
+        <w:t>Dans ce chapitre nous n’allons pas décrire le code implé</w:t>
+      </w:r>
+      <w:r>
+        <w:t xml:space="preserve">menté car cela risquerait d’être trop fastidieux. Néanmoins, nous allons lister les différentes étapes d’implémentation réalisées après la conception ainsi que quelques points ne concernant pas directement l’implémentation de code. Incontestablement, tous le code du projet est </w:t>
+      </w:r>
+      <w:r>
+        <w:t xml:space="preserve">disponible </w:t>
+      </w:r>
+      <w:r>
+        <w:t>en annexe est commenté.</w:t>
+      </w:r>
+    </w:p>
+    <w:p>
+      <w:r>
+        <w:t xml:space="preserve">Pour commencer, voici la liste des grandes étapes </w:t>
+      </w:r>
+      <w:r>
+        <w:t>réalisées</w:t>
+      </w:r>
+      <w:r>
+        <w:t> :</w:t>
+      </w:r>
+    </w:p>
+    <w:p>
+      <w:pPr>
+        <w:pStyle w:val="Paragraphedeliste"/>
+        <w:numPr>
+          <w:ilvl w:val="0"/>
+          <w:numId w:val="19"/>
+        </w:numPr>
+      </w:pPr>
+      <w:r>
+        <w:t xml:space="preserve">Recherche </w:t>
+      </w:r>
+      <w:r>
+        <w:t>pour le mode explorateur de fichier.</w:t>
+      </w:r>
+    </w:p>
+    <w:p>
+      <w:pPr>
+        <w:pStyle w:val="Paragraphedeliste"/>
+        <w:numPr>
+          <w:ilvl w:val="0"/>
+          <w:numId w:val="19"/>
+        </w:numPr>
+      </w:pPr>
+      <w:r>
+        <w:t xml:space="preserve">Recherche pour le mode </w:t>
+      </w:r>
+      <w:r>
+        <w:t>analyseur</w:t>
+      </w:r>
+      <w:r>
+        <w:t xml:space="preserve"> de fichier.</w:t>
+      </w:r>
+    </w:p>
+    <w:p>
+      <w:pPr>
+        <w:pStyle w:val="Paragraphedeliste"/>
+        <w:numPr>
+          <w:ilvl w:val="0"/>
+          <w:numId w:val="19"/>
+        </w:numPr>
+      </w:pPr>
+      <w:r>
+        <w:t xml:space="preserve">Création </w:t>
+      </w:r>
+      <w:r>
+        <w:t xml:space="preserve">et implémentation </w:t>
+      </w:r>
+      <w:r>
+        <w:t>d’un projet pour le mode explorateur</w:t>
+      </w:r>
+      <w:r>
+        <w:t xml:space="preserve"> de fichier</w:t>
+      </w:r>
+      <w:r>
+        <w:t>.</w:t>
+      </w:r>
+    </w:p>
+    <w:p>
+      <w:pPr>
+        <w:pStyle w:val="Paragraphedeliste"/>
+        <w:numPr>
+          <w:ilvl w:val="0"/>
+          <w:numId w:val="19"/>
+        </w:numPr>
+      </w:pPr>
+      <w:r>
+        <w:t xml:space="preserve">Création </w:t>
+      </w:r>
+      <w:r>
+        <w:t xml:space="preserve">et implémentation </w:t>
+      </w:r>
+      <w:r>
+        <w:t>d’un projet pour le mode</w:t>
+      </w:r>
+      <w:r>
+        <w:t xml:space="preserve"> </w:t>
+      </w:r>
+      <w:r>
+        <w:t>graphique (analyse).</w:t>
+      </w:r>
+    </w:p>
+    <w:p>
+      <w:pPr>
+        <w:pStyle w:val="Paragraphedeliste"/>
+        <w:numPr>
+          <w:ilvl w:val="0"/>
+          <w:numId w:val="19"/>
+        </w:numPr>
+      </w:pPr>
+      <w:r>
+        <w:t>Fusion des deux projets. (Partie la plus complexe)</w:t>
+      </w:r>
+    </w:p>
+    <w:p>
+      <w:pPr>
+        <w:pStyle w:val="Paragraphedeliste"/>
+        <w:numPr>
+          <w:ilvl w:val="0"/>
+          <w:numId w:val="19"/>
+        </w:numPr>
+      </w:pPr>
+      <w:r>
+        <w:t>Amélioration visuelles de l’application.</w:t>
+      </w:r>
+    </w:p>
+    <w:p>
+      <w:pPr>
+        <w:pStyle w:val="Paragraphedeliste"/>
+        <w:numPr>
+          <w:ilvl w:val="0"/>
+          <w:numId w:val="19"/>
+        </w:numPr>
+      </w:pPr>
+      <w:r>
+        <w:t>Ajout de différentes fonctionnalités.</w:t>
+      </w:r>
+    </w:p>
+    <w:p>
+      <w:pPr>
+        <w:pStyle w:val="Paragraphedeliste"/>
+        <w:numPr>
+          <w:ilvl w:val="0"/>
+          <w:numId w:val="19"/>
+        </w:numPr>
+      </w:pPr>
+      <w:proofErr w:type="spellStart"/>
+      <w:r>
+        <w:t>Refactor</w:t>
+      </w:r>
+      <w:proofErr w:type="spellEnd"/>
+      <w:r>
+        <w:t xml:space="preserve"> du projet.</w:t>
+      </w:r>
+    </w:p>
+    <w:p>
+      <w:pPr>
+        <w:pStyle w:val="Paragraphedeliste"/>
+        <w:numPr>
+          <w:ilvl w:val="0"/>
+          <w:numId w:val="19"/>
+        </w:numPr>
+      </w:pPr>
+      <w:r>
+        <w:t xml:space="preserve">Recherche et correction de bugs. </w:t>
+      </w:r>
+    </w:p>
+    <w:p>
+      <w:pPr>
+        <w:pStyle w:val="Paragraphedeliste"/>
+        <w:numPr>
+          <w:ilvl w:val="0"/>
+          <w:numId w:val="19"/>
+        </w:numPr>
+      </w:pPr>
+      <w:r>
+        <w:t>Ajout d’une fonctionnalité non prévue</w:t>
+      </w:r>
+    </w:p>
+    <w:p>
+      <w:pPr>
+        <w:pStyle w:val="Paragraphedeliste"/>
+        <w:numPr>
+          <w:ilvl w:val="0"/>
+          <w:numId w:val="19"/>
+        </w:numPr>
+      </w:pPr>
+      <w:proofErr w:type="spellStart"/>
+      <w:r>
+        <w:t>Refactor</w:t>
+      </w:r>
+      <w:proofErr w:type="spellEnd"/>
+      <w:r>
+        <w:t xml:space="preserve"> du projet.</w:t>
+      </w:r>
+    </w:p>
+    <w:p>
+      <w:pPr>
+        <w:pStyle w:val="Paragraphedeliste"/>
+        <w:numPr>
+          <w:ilvl w:val="0"/>
+          <w:numId w:val="19"/>
+        </w:numPr>
+      </w:pPr>
+      <w:r>
+        <w:t xml:space="preserve">Recherche et correction de bugs. </w:t>
+      </w:r>
+    </w:p>
+    <w:p>
+      <w:r>
+        <w:t>Bien entendu, la partie recherche et débogage est une tâche constante lors de la réalisation d’un projet.</w:t>
+      </w:r>
+    </w:p>
+    <w:p>
+      <w:r>
+        <w:t xml:space="preserve">Voici </w:t>
+      </w:r>
+      <w:r>
+        <w:t>quelques</w:t>
+      </w:r>
+      <w:r>
+        <w:t xml:space="preserve"> modifications apportées au fichier « AndroidManifest.xml » :</w:t>
+      </w:r>
+    </w:p>
+    <w:p>
+      <w:pPr>
+        <w:pStyle w:val="Paragraphedeliste"/>
+        <w:numPr>
+          <w:ilvl w:val="0"/>
+          <w:numId w:val="20"/>
+        </w:numPr>
+      </w:pPr>
+      <w:r>
+        <w:t>La point le plus important, les permissions de l’application :</w:t>
+      </w:r>
     </w:p>
     <w:p>
       <w:pPr>
@@ -6194,29 +6891,7 @@
           <w:szCs w:val="20"/>
           <w:lang w:eastAsia="fr-CH"/>
         </w:rPr>
-        <w:t>&lt;</w:t>
-      </w:r>
-      <w:proofErr w:type="gramStart"/>
-      <w:r>
-        <w:rPr>
-          <w:rFonts w:ascii="Consolas" w:eastAsia="Times New Roman" w:hAnsi="Consolas" w:cs="Courier New"/>
-          <w:color w:val="E8BF6A"/>
-          <w:sz w:val="20"/>
-          <w:szCs w:val="20"/>
-          <w:lang w:eastAsia="fr-CH"/>
-        </w:rPr>
-        <w:t>uses</w:t>
-      </w:r>
-      <w:proofErr w:type="gramEnd"/>
-      <w:r>
-        <w:rPr>
-          <w:rFonts w:ascii="Consolas" w:eastAsia="Times New Roman" w:hAnsi="Consolas" w:cs="Courier New"/>
-          <w:color w:val="E8BF6A"/>
-          <w:sz w:val="20"/>
-          <w:szCs w:val="20"/>
-          <w:lang w:eastAsia="fr-CH"/>
-        </w:rPr>
-        <w:t xml:space="preserve">-permission </w:t>
+        <w:t xml:space="preserve">&lt;uses-permission </w:t>
       </w:r>
       <w:proofErr w:type="spellStart"/>
       <w:r>
@@ -6359,7 +7034,81 @@
       </w:r>
     </w:p>
     <w:p/>
-    <w:p/>
+    <w:p>
+      <w:pPr>
+        <w:pStyle w:val="Paragraphedeliste"/>
+        <w:numPr>
+          <w:ilvl w:val="0"/>
+          <w:numId w:val="20"/>
+        </w:numPr>
+      </w:pPr>
+      <w:r>
+        <w:t>La modification du nom de l’application ainsi que son icone personnalisé :</w:t>
+      </w:r>
+    </w:p>
+    <w:p>
+      <w:pPr>
+        <w:jc w:val="center"/>
+      </w:pPr>
+      <w:r>
+        <w:rPr>
+          <w:noProof/>
+        </w:rPr>
+        <w:drawing>
+          <wp:inline distT="0" distB="0" distL="0" distR="0" wp14:anchorId="6C27DCFC" wp14:editId="50559047">
+            <wp:extent cx="5114925" cy="762000"/>
+            <wp:effectExtent l="0" t="0" r="9525" b="0"/>
+            <wp:docPr id="462" name="Image 462"/>
+            <wp:cNvGraphicFramePr>
+              <a:graphicFrameLocks xmlns:a="http://schemas.openxmlformats.org/drawingml/2006/main" noChangeAspect="1"/>
+            </wp:cNvGraphicFramePr>
+            <a:graphic xmlns:a="http://schemas.openxmlformats.org/drawingml/2006/main">
+              <a:graphicData uri="http://schemas.openxmlformats.org/drawingml/2006/picture">
+                <pic:pic xmlns:pic="http://schemas.openxmlformats.org/drawingml/2006/picture">
+                  <pic:nvPicPr>
+                    <pic:cNvPr id="1" name=""/>
+                    <pic:cNvPicPr/>
+                  </pic:nvPicPr>
+                  <pic:blipFill>
+                    <a:blip r:embed="rId10"/>
+                    <a:stretch>
+                      <a:fillRect/>
+                    </a:stretch>
+                  </pic:blipFill>
+                  <pic:spPr>
+                    <a:xfrm>
+                      <a:off x="0" y="0"/>
+                      <a:ext cx="5114925" cy="762000"/>
+                    </a:xfrm>
+                    <a:prstGeom prst="rect">
+                      <a:avLst/>
+                    </a:prstGeom>
+                  </pic:spPr>
+                </pic:pic>
+              </a:graphicData>
+            </a:graphic>
+          </wp:inline>
+        </w:drawing>
+      </w:r>
+    </w:p>
+    <w:p>
+      <w:pPr>
+        <w:jc w:val="center"/>
+      </w:pPr>
+    </w:p>
+    <w:p>
+      <w:r>
+        <w:t>Dans le fichier « </w:t>
+      </w:r>
+      <w:proofErr w:type="spellStart"/>
+      <w:r>
+        <w:t>build.gradle</w:t>
+      </w:r>
+      <w:proofErr w:type="spellEnd"/>
+      <w:r>
+        <w:t xml:space="preserve"> » il a été nécessaire d’ajouter la dépendance pour la partie graphique du projet : </w:t>
+      </w:r>
+    </w:p>
     <w:p>
       <w:pPr>
         <w:pStyle w:val="PrformatHTML"/>
@@ -6404,31 +7153,21 @@
           <w:rFonts w:ascii="Consolas" w:hAnsi="Consolas"/>
           <w:color w:val="6A8759"/>
         </w:rPr>
-        <w:t>'</w:t>
-      </w:r>
-      <w:proofErr w:type="gramStart"/>
-      <w:r>
-        <w:rPr>
-          <w:rFonts w:ascii="Consolas" w:hAnsi="Consolas"/>
-          <w:color w:val="6A8759"/>
-        </w:rPr>
-        <w:t>com.github</w:t>
-      </w:r>
-      <w:proofErr w:type="gramEnd"/>
-      <w:r>
-        <w:rPr>
-          <w:rFonts w:ascii="Consolas" w:hAnsi="Consolas"/>
-          <w:color w:val="6A8759"/>
-        </w:rPr>
-        <w:t>.PhilJay:MPAndroidChart:v3.1.0'</w:t>
+        <w:t>'com.github.PhilJay:MPAndroidChart:v3.1.0'</w:t>
       </w:r>
     </w:p>
     <w:p/>
     <w:p>
+      <w:r>
+        <w:t>Finalement, beaucoup d’icônes ont été crées</w:t>
+      </w:r>
+    </w:p>
+    <w:p>
       <w:pPr>
         <w:pStyle w:val="Titre2"/>
       </w:pPr>
       <w:r>
+        <w:lastRenderedPageBreak/>
         <w:t>Technologie</w:t>
       </w:r>
       <w:r>
@@ -6503,17 +7242,8 @@
           <w:rFonts w:ascii="Consolas" w:hAnsi="Consolas"/>
           <w:color w:val="E8BF6A"/>
         </w:rPr>
-        <w:t>&lt;</w:t>
-      </w:r>
-      <w:proofErr w:type="gramStart"/>
-      <w:r>
-        <w:rPr>
-          <w:rFonts w:ascii="Consolas" w:hAnsi="Consolas"/>
-          <w:color w:val="E8BF6A"/>
-        </w:rPr>
-        <w:t>application</w:t>
-      </w:r>
-      <w:proofErr w:type="gramEnd"/>
+        <w:t>&lt;application</w:t>
+      </w:r>
       <w:r>
         <w:rPr>
           <w:rFonts w:ascii="Consolas" w:hAnsi="Consolas"/>
@@ -6762,7 +7492,7 @@
       <w:r>
         <w:t xml:space="preserve">Recherche de fichiers par extensions : </w:t>
       </w:r>
-      <w:hyperlink r:id="rId10" w:history="1">
+      <w:hyperlink r:id="rId11" w:history="1">
         <w:r>
           <w:rPr>
             <w:rStyle w:val="Lienhypertexte"/>
@@ -6775,7 +7505,7 @@
       <w:r>
         <w:t xml:space="preserve">Librairie graphique pour Android : </w:t>
       </w:r>
-      <w:hyperlink r:id="rId11" w:history="1">
+      <w:hyperlink r:id="rId12" w:history="1">
         <w:r>
           <w:rPr>
             <w:rStyle w:val="Lienhypertexte"/>
@@ -6788,7 +7518,7 @@
       <w:r>
         <w:t xml:space="preserve">Tutoriel explorateur de fichier : </w:t>
       </w:r>
-      <w:hyperlink r:id="rId12" w:history="1">
+      <w:hyperlink r:id="rId13" w:history="1">
         <w:r>
           <w:rPr>
             <w:rStyle w:val="Lienhypertexte"/>
@@ -6948,10 +7678,10 @@
     </w:p>
     <w:p/>
     <w:sectPr>
-      <w:headerReference w:type="default" r:id="rId13"/>
-      <w:footerReference w:type="default" r:id="rId14"/>
-      <w:headerReference w:type="first" r:id="rId15"/>
-      <w:footerReference w:type="first" r:id="rId16"/>
+      <w:headerReference w:type="default" r:id="rId14"/>
+      <w:footerReference w:type="default" r:id="rId15"/>
+      <w:headerReference w:type="first" r:id="rId16"/>
+      <w:footerReference w:type="first" r:id="rId17"/>
       <w:pgSz w:w="11906" w:h="16838"/>
       <w:pgMar w:top="1417" w:right="1417" w:bottom="1417" w:left="1417" w:header="708" w:footer="708" w:gutter="0"/>
       <w:pgNumType w:fmt="numberInDash" w:start="0"/>
@@ -8246,6 +8976,95 @@
     </w:lvl>
   </w:abstractNum>
   <w:abstractNum w:abstractNumId="9" w15:restartNumberingAfterBreak="0">
+    <w:nsid w:val="32605B09"/>
+    <w:multiLevelType w:val="hybridMultilevel"/>
+    <w:tmpl w:val="33E2DA6C"/>
+    <w:lvl w:ilvl="0" w:tplc="100C000F">
+      <w:start w:val="1"/>
+      <w:numFmt w:val="decimal"/>
+      <w:lvlText w:val="%1."/>
+      <w:lvlJc w:val="left"/>
+      <w:pPr>
+        <w:ind w:left="720" w:hanging="360"/>
+      </w:pPr>
+      <w:rPr>
+        <w:rFonts w:hint="default"/>
+      </w:rPr>
+    </w:lvl>
+    <w:lvl w:ilvl="1" w:tplc="100C0019" w:tentative="1">
+      <w:start w:val="1"/>
+      <w:numFmt w:val="lowerLetter"/>
+      <w:lvlText w:val="%2."/>
+      <w:lvlJc w:val="left"/>
+      <w:pPr>
+        <w:ind w:left="1440" w:hanging="360"/>
+      </w:pPr>
+    </w:lvl>
+    <w:lvl w:ilvl="2" w:tplc="100C001B" w:tentative="1">
+      <w:start w:val="1"/>
+      <w:numFmt w:val="lowerRoman"/>
+      <w:lvlText w:val="%3."/>
+      <w:lvlJc w:val="right"/>
+      <w:pPr>
+        <w:ind w:left="2160" w:hanging="180"/>
+      </w:pPr>
+    </w:lvl>
+    <w:lvl w:ilvl="3" w:tplc="100C000F" w:tentative="1">
+      <w:start w:val="1"/>
+      <w:numFmt w:val="decimal"/>
+      <w:lvlText w:val="%4."/>
+      <w:lvlJc w:val="left"/>
+      <w:pPr>
+        <w:ind w:left="2880" w:hanging="360"/>
+      </w:pPr>
+    </w:lvl>
+    <w:lvl w:ilvl="4" w:tplc="100C0019" w:tentative="1">
+      <w:start w:val="1"/>
+      <w:numFmt w:val="lowerLetter"/>
+      <w:lvlText w:val="%5."/>
+      <w:lvlJc w:val="left"/>
+      <w:pPr>
+        <w:ind w:left="3600" w:hanging="360"/>
+      </w:pPr>
+    </w:lvl>
+    <w:lvl w:ilvl="5" w:tplc="100C001B" w:tentative="1">
+      <w:start w:val="1"/>
+      <w:numFmt w:val="lowerRoman"/>
+      <w:lvlText w:val="%6."/>
+      <w:lvlJc w:val="right"/>
+      <w:pPr>
+        <w:ind w:left="4320" w:hanging="180"/>
+      </w:pPr>
+    </w:lvl>
+    <w:lvl w:ilvl="6" w:tplc="100C000F" w:tentative="1">
+      <w:start w:val="1"/>
+      <w:numFmt w:val="decimal"/>
+      <w:lvlText w:val="%7."/>
+      <w:lvlJc w:val="left"/>
+      <w:pPr>
+        <w:ind w:left="5040" w:hanging="360"/>
+      </w:pPr>
+    </w:lvl>
+    <w:lvl w:ilvl="7" w:tplc="100C0019" w:tentative="1">
+      <w:start w:val="1"/>
+      <w:numFmt w:val="lowerLetter"/>
+      <w:lvlText w:val="%8."/>
+      <w:lvlJc w:val="left"/>
+      <w:pPr>
+        <w:ind w:left="5760" w:hanging="360"/>
+      </w:pPr>
+    </w:lvl>
+    <w:lvl w:ilvl="8" w:tplc="100C001B" w:tentative="1">
+      <w:start w:val="1"/>
+      <w:numFmt w:val="lowerRoman"/>
+      <w:lvlText w:val="%9."/>
+      <w:lvlJc w:val="right"/>
+      <w:pPr>
+        <w:ind w:left="6480" w:hanging="180"/>
+      </w:pPr>
+    </w:lvl>
+  </w:abstractNum>
+  <w:abstractNum w:abstractNumId="10" w15:restartNumberingAfterBreak="0">
     <w:nsid w:val="359C56DD"/>
     <w:multiLevelType w:val="hybridMultilevel"/>
     <w:tmpl w:val="D65E6440"/>
@@ -8334,7 +9153,298 @@
       </w:pPr>
     </w:lvl>
   </w:abstractNum>
-  <w:abstractNum w:abstractNumId="10" w15:restartNumberingAfterBreak="0">
+  <w:abstractNum w:abstractNumId="11" w15:restartNumberingAfterBreak="0">
+    <w:nsid w:val="40B34B9B"/>
+    <w:multiLevelType w:val="hybridMultilevel"/>
+    <w:tmpl w:val="B964B232"/>
+    <w:lvl w:ilvl="0" w:tplc="100C000F">
+      <w:start w:val="1"/>
+      <w:numFmt w:val="decimal"/>
+      <w:lvlText w:val="%1."/>
+      <w:lvlJc w:val="left"/>
+      <w:pPr>
+        <w:ind w:left="720" w:hanging="360"/>
+      </w:pPr>
+      <w:rPr>
+        <w:rFonts w:hint="default"/>
+      </w:rPr>
+    </w:lvl>
+    <w:lvl w:ilvl="1" w:tplc="100C0019" w:tentative="1">
+      <w:start w:val="1"/>
+      <w:numFmt w:val="lowerLetter"/>
+      <w:lvlText w:val="%2."/>
+      <w:lvlJc w:val="left"/>
+      <w:pPr>
+        <w:ind w:left="1440" w:hanging="360"/>
+      </w:pPr>
+    </w:lvl>
+    <w:lvl w:ilvl="2" w:tplc="100C001B" w:tentative="1">
+      <w:start w:val="1"/>
+      <w:numFmt w:val="lowerRoman"/>
+      <w:lvlText w:val="%3."/>
+      <w:lvlJc w:val="right"/>
+      <w:pPr>
+        <w:ind w:left="2160" w:hanging="180"/>
+      </w:pPr>
+    </w:lvl>
+    <w:lvl w:ilvl="3" w:tplc="100C000F" w:tentative="1">
+      <w:start w:val="1"/>
+      <w:numFmt w:val="decimal"/>
+      <w:lvlText w:val="%4."/>
+      <w:lvlJc w:val="left"/>
+      <w:pPr>
+        <w:ind w:left="2880" w:hanging="360"/>
+      </w:pPr>
+    </w:lvl>
+    <w:lvl w:ilvl="4" w:tplc="100C0019" w:tentative="1">
+      <w:start w:val="1"/>
+      <w:numFmt w:val="lowerLetter"/>
+      <w:lvlText w:val="%5."/>
+      <w:lvlJc w:val="left"/>
+      <w:pPr>
+        <w:ind w:left="3600" w:hanging="360"/>
+      </w:pPr>
+    </w:lvl>
+    <w:lvl w:ilvl="5" w:tplc="100C001B" w:tentative="1">
+      <w:start w:val="1"/>
+      <w:numFmt w:val="lowerRoman"/>
+      <w:lvlText w:val="%6."/>
+      <w:lvlJc w:val="right"/>
+      <w:pPr>
+        <w:ind w:left="4320" w:hanging="180"/>
+      </w:pPr>
+    </w:lvl>
+    <w:lvl w:ilvl="6" w:tplc="100C000F" w:tentative="1">
+      <w:start w:val="1"/>
+      <w:numFmt w:val="decimal"/>
+      <w:lvlText w:val="%7."/>
+      <w:lvlJc w:val="left"/>
+      <w:pPr>
+        <w:ind w:left="5040" w:hanging="360"/>
+      </w:pPr>
+    </w:lvl>
+    <w:lvl w:ilvl="7" w:tplc="100C0019" w:tentative="1">
+      <w:start w:val="1"/>
+      <w:numFmt w:val="lowerLetter"/>
+      <w:lvlText w:val="%8."/>
+      <w:lvlJc w:val="left"/>
+      <w:pPr>
+        <w:ind w:left="5760" w:hanging="360"/>
+      </w:pPr>
+    </w:lvl>
+    <w:lvl w:ilvl="8" w:tplc="100C001B" w:tentative="1">
+      <w:start w:val="1"/>
+      <w:numFmt w:val="lowerRoman"/>
+      <w:lvlText w:val="%9."/>
+      <w:lvlJc w:val="right"/>
+      <w:pPr>
+        <w:ind w:left="6480" w:hanging="180"/>
+      </w:pPr>
+    </w:lvl>
+  </w:abstractNum>
+  <w:abstractNum w:abstractNumId="12" w15:restartNumberingAfterBreak="0">
+    <w:nsid w:val="44326E6A"/>
+    <w:multiLevelType w:val="hybridMultilevel"/>
+    <w:tmpl w:val="0F266DFE"/>
+    <w:lvl w:ilvl="0" w:tplc="FB9406D2">
+      <w:start w:val="1"/>
+      <w:numFmt w:val="bullet"/>
+      <w:lvlText w:val="-"/>
+      <w:lvlJc w:val="left"/>
+      <w:pPr>
+        <w:ind w:left="720" w:hanging="360"/>
+      </w:pPr>
+      <w:rPr>
+        <w:rFonts w:ascii="Calibri" w:eastAsiaTheme="minorHAnsi" w:hAnsi="Calibri" w:cs="Calibri" w:hint="default"/>
+      </w:rPr>
+    </w:lvl>
+    <w:lvl w:ilvl="1" w:tplc="100C0003" w:tentative="1">
+      <w:start w:val="1"/>
+      <w:numFmt w:val="bullet"/>
+      <w:lvlText w:val="o"/>
+      <w:lvlJc w:val="left"/>
+      <w:pPr>
+        <w:ind w:left="1440" w:hanging="360"/>
+      </w:pPr>
+      <w:rPr>
+        <w:rFonts w:ascii="Courier New" w:hAnsi="Courier New" w:cs="Courier New" w:hint="default"/>
+      </w:rPr>
+    </w:lvl>
+    <w:lvl w:ilvl="2" w:tplc="100C0005" w:tentative="1">
+      <w:start w:val="1"/>
+      <w:numFmt w:val="bullet"/>
+      <w:lvlText w:val=""/>
+      <w:lvlJc w:val="left"/>
+      <w:pPr>
+        <w:ind w:left="2160" w:hanging="360"/>
+      </w:pPr>
+      <w:rPr>
+        <w:rFonts w:ascii="Wingdings" w:hAnsi="Wingdings" w:hint="default"/>
+      </w:rPr>
+    </w:lvl>
+    <w:lvl w:ilvl="3" w:tplc="100C0001" w:tentative="1">
+      <w:start w:val="1"/>
+      <w:numFmt w:val="bullet"/>
+      <w:lvlText w:val=""/>
+      <w:lvlJc w:val="left"/>
+      <w:pPr>
+        <w:ind w:left="2880" w:hanging="360"/>
+      </w:pPr>
+      <w:rPr>
+        <w:rFonts w:ascii="Symbol" w:hAnsi="Symbol" w:hint="default"/>
+      </w:rPr>
+    </w:lvl>
+    <w:lvl w:ilvl="4" w:tplc="100C0003" w:tentative="1">
+      <w:start w:val="1"/>
+      <w:numFmt w:val="bullet"/>
+      <w:lvlText w:val="o"/>
+      <w:lvlJc w:val="left"/>
+      <w:pPr>
+        <w:ind w:left="3600" w:hanging="360"/>
+      </w:pPr>
+      <w:rPr>
+        <w:rFonts w:ascii="Courier New" w:hAnsi="Courier New" w:cs="Courier New" w:hint="default"/>
+      </w:rPr>
+    </w:lvl>
+    <w:lvl w:ilvl="5" w:tplc="100C0005" w:tentative="1">
+      <w:start w:val="1"/>
+      <w:numFmt w:val="bullet"/>
+      <w:lvlText w:val=""/>
+      <w:lvlJc w:val="left"/>
+      <w:pPr>
+        <w:ind w:left="4320" w:hanging="360"/>
+      </w:pPr>
+      <w:rPr>
+        <w:rFonts w:ascii="Wingdings" w:hAnsi="Wingdings" w:hint="default"/>
+      </w:rPr>
+    </w:lvl>
+    <w:lvl w:ilvl="6" w:tplc="100C0001" w:tentative="1">
+      <w:start w:val="1"/>
+      <w:numFmt w:val="bullet"/>
+      <w:lvlText w:val=""/>
+      <w:lvlJc w:val="left"/>
+      <w:pPr>
+        <w:ind w:left="5040" w:hanging="360"/>
+      </w:pPr>
+      <w:rPr>
+        <w:rFonts w:ascii="Symbol" w:hAnsi="Symbol" w:hint="default"/>
+      </w:rPr>
+    </w:lvl>
+    <w:lvl w:ilvl="7" w:tplc="100C0003" w:tentative="1">
+      <w:start w:val="1"/>
+      <w:numFmt w:val="bullet"/>
+      <w:lvlText w:val="o"/>
+      <w:lvlJc w:val="left"/>
+      <w:pPr>
+        <w:ind w:left="5760" w:hanging="360"/>
+      </w:pPr>
+      <w:rPr>
+        <w:rFonts w:ascii="Courier New" w:hAnsi="Courier New" w:cs="Courier New" w:hint="default"/>
+      </w:rPr>
+    </w:lvl>
+    <w:lvl w:ilvl="8" w:tplc="100C0005" w:tentative="1">
+      <w:start w:val="1"/>
+      <w:numFmt w:val="bullet"/>
+      <w:lvlText w:val=""/>
+      <w:lvlJc w:val="left"/>
+      <w:pPr>
+        <w:ind w:left="6480" w:hanging="360"/>
+      </w:pPr>
+      <w:rPr>
+        <w:rFonts w:ascii="Wingdings" w:hAnsi="Wingdings" w:hint="default"/>
+      </w:rPr>
+    </w:lvl>
+  </w:abstractNum>
+  <w:abstractNum w:abstractNumId="13" w15:restartNumberingAfterBreak="0">
+    <w:nsid w:val="4A41699C"/>
+    <w:multiLevelType w:val="hybridMultilevel"/>
+    <w:tmpl w:val="DA3A6B62"/>
+    <w:lvl w:ilvl="0" w:tplc="100C000F">
+      <w:start w:val="1"/>
+      <w:numFmt w:val="decimal"/>
+      <w:lvlText w:val="%1."/>
+      <w:lvlJc w:val="left"/>
+      <w:pPr>
+        <w:ind w:left="720" w:hanging="360"/>
+      </w:pPr>
+      <w:rPr>
+        <w:rFonts w:hint="default"/>
+      </w:rPr>
+    </w:lvl>
+    <w:lvl w:ilvl="1" w:tplc="100C0019" w:tentative="1">
+      <w:start w:val="1"/>
+      <w:numFmt w:val="lowerLetter"/>
+      <w:lvlText w:val="%2."/>
+      <w:lvlJc w:val="left"/>
+      <w:pPr>
+        <w:ind w:left="1440" w:hanging="360"/>
+      </w:pPr>
+    </w:lvl>
+    <w:lvl w:ilvl="2" w:tplc="100C001B" w:tentative="1">
+      <w:start w:val="1"/>
+      <w:numFmt w:val="lowerRoman"/>
+      <w:lvlText w:val="%3."/>
+      <w:lvlJc w:val="right"/>
+      <w:pPr>
+        <w:ind w:left="2160" w:hanging="180"/>
+      </w:pPr>
+    </w:lvl>
+    <w:lvl w:ilvl="3" w:tplc="100C000F" w:tentative="1">
+      <w:start w:val="1"/>
+      <w:numFmt w:val="decimal"/>
+      <w:lvlText w:val="%4."/>
+      <w:lvlJc w:val="left"/>
+      <w:pPr>
+        <w:ind w:left="2880" w:hanging="360"/>
+      </w:pPr>
+    </w:lvl>
+    <w:lvl w:ilvl="4" w:tplc="100C0019" w:tentative="1">
+      <w:start w:val="1"/>
+      <w:numFmt w:val="lowerLetter"/>
+      <w:lvlText w:val="%5."/>
+      <w:lvlJc w:val="left"/>
+      <w:pPr>
+        <w:ind w:left="3600" w:hanging="360"/>
+      </w:pPr>
+    </w:lvl>
+    <w:lvl w:ilvl="5" w:tplc="100C001B" w:tentative="1">
+      <w:start w:val="1"/>
+      <w:numFmt w:val="lowerRoman"/>
+      <w:lvlText w:val="%6."/>
+      <w:lvlJc w:val="right"/>
+      <w:pPr>
+        <w:ind w:left="4320" w:hanging="180"/>
+      </w:pPr>
+    </w:lvl>
+    <w:lvl w:ilvl="6" w:tplc="100C000F" w:tentative="1">
+      <w:start w:val="1"/>
+      <w:numFmt w:val="decimal"/>
+      <w:lvlText w:val="%7."/>
+      <w:lvlJc w:val="left"/>
+      <w:pPr>
+        <w:ind w:left="5040" w:hanging="360"/>
+      </w:pPr>
+    </w:lvl>
+    <w:lvl w:ilvl="7" w:tplc="100C0019" w:tentative="1">
+      <w:start w:val="1"/>
+      <w:numFmt w:val="lowerLetter"/>
+      <w:lvlText w:val="%8."/>
+      <w:lvlJc w:val="left"/>
+      <w:pPr>
+        <w:ind w:left="5760" w:hanging="360"/>
+      </w:pPr>
+    </w:lvl>
+    <w:lvl w:ilvl="8" w:tplc="100C001B" w:tentative="1">
+      <w:start w:val="1"/>
+      <w:numFmt w:val="lowerRoman"/>
+      <w:lvlText w:val="%9."/>
+      <w:lvlJc w:val="right"/>
+      <w:pPr>
+        <w:ind w:left="6480" w:hanging="180"/>
+      </w:pPr>
+    </w:lvl>
+  </w:abstractNum>
+  <w:abstractNum w:abstractNumId="14" w15:restartNumberingAfterBreak="0">
     <w:nsid w:val="56442B6F"/>
     <w:multiLevelType w:val="hybridMultilevel"/>
     <w:tmpl w:val="EABEFA80"/>
@@ -8420,7 +9530,96 @@
       </w:pPr>
     </w:lvl>
   </w:abstractNum>
-  <w:abstractNum w:abstractNumId="11" w15:restartNumberingAfterBreak="0">
+  <w:abstractNum w:abstractNumId="15" w15:restartNumberingAfterBreak="0">
+    <w:nsid w:val="662E513A"/>
+    <w:multiLevelType w:val="hybridMultilevel"/>
+    <w:tmpl w:val="46E67C26"/>
+    <w:lvl w:ilvl="0" w:tplc="100C000F">
+      <w:start w:val="1"/>
+      <w:numFmt w:val="decimal"/>
+      <w:lvlText w:val="%1."/>
+      <w:lvlJc w:val="left"/>
+      <w:pPr>
+        <w:ind w:left="720" w:hanging="360"/>
+      </w:pPr>
+      <w:rPr>
+        <w:rFonts w:hint="default"/>
+      </w:rPr>
+    </w:lvl>
+    <w:lvl w:ilvl="1" w:tplc="100C0019" w:tentative="1">
+      <w:start w:val="1"/>
+      <w:numFmt w:val="lowerLetter"/>
+      <w:lvlText w:val="%2."/>
+      <w:lvlJc w:val="left"/>
+      <w:pPr>
+        <w:ind w:left="1440" w:hanging="360"/>
+      </w:pPr>
+    </w:lvl>
+    <w:lvl w:ilvl="2" w:tplc="100C001B" w:tentative="1">
+      <w:start w:val="1"/>
+      <w:numFmt w:val="lowerRoman"/>
+      <w:lvlText w:val="%3."/>
+      <w:lvlJc w:val="right"/>
+      <w:pPr>
+        <w:ind w:left="2160" w:hanging="180"/>
+      </w:pPr>
+    </w:lvl>
+    <w:lvl w:ilvl="3" w:tplc="100C000F" w:tentative="1">
+      <w:start w:val="1"/>
+      <w:numFmt w:val="decimal"/>
+      <w:lvlText w:val="%4."/>
+      <w:lvlJc w:val="left"/>
+      <w:pPr>
+        <w:ind w:left="2880" w:hanging="360"/>
+      </w:pPr>
+    </w:lvl>
+    <w:lvl w:ilvl="4" w:tplc="100C0019" w:tentative="1">
+      <w:start w:val="1"/>
+      <w:numFmt w:val="lowerLetter"/>
+      <w:lvlText w:val="%5."/>
+      <w:lvlJc w:val="left"/>
+      <w:pPr>
+        <w:ind w:left="3600" w:hanging="360"/>
+      </w:pPr>
+    </w:lvl>
+    <w:lvl w:ilvl="5" w:tplc="100C001B" w:tentative="1">
+      <w:start w:val="1"/>
+      <w:numFmt w:val="lowerRoman"/>
+      <w:lvlText w:val="%6."/>
+      <w:lvlJc w:val="right"/>
+      <w:pPr>
+        <w:ind w:left="4320" w:hanging="180"/>
+      </w:pPr>
+    </w:lvl>
+    <w:lvl w:ilvl="6" w:tplc="100C000F" w:tentative="1">
+      <w:start w:val="1"/>
+      <w:numFmt w:val="decimal"/>
+      <w:lvlText w:val="%7."/>
+      <w:lvlJc w:val="left"/>
+      <w:pPr>
+        <w:ind w:left="5040" w:hanging="360"/>
+      </w:pPr>
+    </w:lvl>
+    <w:lvl w:ilvl="7" w:tplc="100C0019" w:tentative="1">
+      <w:start w:val="1"/>
+      <w:numFmt w:val="lowerLetter"/>
+      <w:lvlText w:val="%8."/>
+      <w:lvlJc w:val="left"/>
+      <w:pPr>
+        <w:ind w:left="5760" w:hanging="360"/>
+      </w:pPr>
+    </w:lvl>
+    <w:lvl w:ilvl="8" w:tplc="100C001B" w:tentative="1">
+      <w:start w:val="1"/>
+      <w:numFmt w:val="lowerRoman"/>
+      <w:lvlText w:val="%9."/>
+      <w:lvlJc w:val="right"/>
+      <w:pPr>
+        <w:ind w:left="6480" w:hanging="180"/>
+      </w:pPr>
+    </w:lvl>
+  </w:abstractNum>
+  <w:abstractNum w:abstractNumId="16" w15:restartNumberingAfterBreak="0">
     <w:nsid w:val="68600741"/>
     <w:multiLevelType w:val="hybridMultilevel"/>
     <w:tmpl w:val="78A6E3B4"/>
@@ -8509,7 +9708,7 @@
       </w:pPr>
     </w:lvl>
   </w:abstractNum>
-  <w:abstractNum w:abstractNumId="12" w15:restartNumberingAfterBreak="0">
+  <w:abstractNum w:abstractNumId="17" w15:restartNumberingAfterBreak="0">
     <w:nsid w:val="68D338EC"/>
     <w:multiLevelType w:val="hybridMultilevel"/>
     <w:tmpl w:val="E25458A2"/>
@@ -8622,7 +9821,7 @@
       </w:rPr>
     </w:lvl>
   </w:abstractNum>
-  <w:abstractNum w:abstractNumId="13" w15:restartNumberingAfterBreak="0">
+  <w:abstractNum w:abstractNumId="18" w15:restartNumberingAfterBreak="0">
     <w:nsid w:val="69AF2134"/>
     <w:multiLevelType w:val="hybridMultilevel"/>
     <w:tmpl w:val="41189606"/>
@@ -8711,7 +9910,7 @@
       </w:pPr>
     </w:lvl>
   </w:abstractNum>
-  <w:abstractNum w:abstractNumId="14" w15:restartNumberingAfterBreak="0">
+  <w:abstractNum w:abstractNumId="19" w15:restartNumberingAfterBreak="0">
     <w:nsid w:val="7E3A5D00"/>
     <w:multiLevelType w:val="hybridMultilevel"/>
     <w:tmpl w:val="6E32ED5C"/>
@@ -8813,13 +10012,13 @@
     <w:abstractNumId w:val="3"/>
   </w:num>
   <w:num w:numId="5">
-    <w:abstractNumId w:val="11"/>
+    <w:abstractNumId w:val="16"/>
   </w:num>
   <w:num w:numId="6">
-    <w:abstractNumId w:val="12"/>
+    <w:abstractNumId w:val="17"/>
   </w:num>
   <w:num w:numId="7">
-    <w:abstractNumId w:val="9"/>
+    <w:abstractNumId w:val="10"/>
   </w:num>
   <w:num w:numId="8">
     <w:abstractNumId w:val="4"/>
@@ -8828,13 +10027,13 @@
     <w:abstractNumId w:val="1"/>
   </w:num>
   <w:num w:numId="10">
-    <w:abstractNumId w:val="13"/>
+    <w:abstractNumId w:val="18"/>
   </w:num>
   <w:num w:numId="11">
     <w:abstractNumId w:val="6"/>
   </w:num>
   <w:num w:numId="12">
-    <w:abstractNumId w:val="14"/>
+    <w:abstractNumId w:val="19"/>
   </w:num>
   <w:num w:numId="13">
     <w:abstractNumId w:val="8"/>
@@ -8843,7 +10042,22 @@
     <w:abstractNumId w:val="0"/>
   </w:num>
   <w:num w:numId="15">
-    <w:abstractNumId w:val="10"/>
+    <w:abstractNumId w:val="14"/>
+  </w:num>
+  <w:num w:numId="16">
+    <w:abstractNumId w:val="15"/>
+  </w:num>
+  <w:num w:numId="17">
+    <w:abstractNumId w:val="9"/>
+  </w:num>
+  <w:num w:numId="18">
+    <w:abstractNumId w:val="13"/>
+  </w:num>
+  <w:num w:numId="19">
+    <w:abstractNumId w:val="12"/>
+  </w:num>
+  <w:num w:numId="20">
+    <w:abstractNumId w:val="11"/>
   </w:num>
   <w:numIdMacAtCleanup w:val="9"/>
 </w:numbering>

</xml_diff>

<commit_message>
Fin rapport de base
</commit_message>
<xml_diff>
--- a/FSAE/T-MobOp_2020_FSAE_Muller_Spinelli.docx
+++ b/FSAE/T-MobOp_2020_FSAE_Muller_Spinelli.docx
@@ -188,6 +188,7 @@
                                   <w:dataBinding w:prefixMappings="xmlns:ns0='http://schemas.openxmlformats.org/package/2006/metadata/core-properties' xmlns:ns1='http://purl.org/dc/elements/1.1/'" w:xpath="/ns0:coreProperties[1]/ns1:title[1]" w:storeItemID="{6C3C8BC8-F283-45AE-878A-BAB7291924A1}"/>
                                   <w:text/>
                                 </w:sdtPr>
+                                <w:sdtEndPr/>
                                 <w:sdtContent>
                                   <w:p>
                                     <w:pPr>
@@ -346,6 +347,7 @@
                             <w:dataBinding w:prefixMappings="xmlns:ns0='http://schemas.openxmlformats.org/package/2006/metadata/core-properties' xmlns:ns1='http://purl.org/dc/elements/1.1/'" w:xpath="/ns0:coreProperties[1]/ns1:title[1]" w:storeItemID="{6C3C8BC8-F283-45AE-878A-BAB7291924A1}"/>
                             <w:text/>
                           </w:sdtPr>
+                          <w:sdtEndPr/>
                           <w:sdtContent>
                             <w:p>
                               <w:pPr>
@@ -1344,7 +1346,7 @@
           <w:r>
             <w:fldChar w:fldCharType="separate"/>
           </w:r>
-          <w:hyperlink w:anchor="_Toc59203029" w:history="1">
+          <w:hyperlink w:anchor="_Toc59282304" w:history="1">
             <w:r>
               <w:rPr>
                 <w:rStyle w:val="Lienhypertexte"/>
@@ -1371,7 +1373,7 @@
                 <w:noProof/>
                 <w:webHidden/>
               </w:rPr>
-              <w:instrText xml:space="preserve"> PAGEREF _Toc59203029 \h </w:instrText>
+              <w:instrText xml:space="preserve"> PAGEREF _Toc59282304 \h </w:instrText>
             </w:r>
             <w:r>
               <w:rPr>
@@ -1414,7 +1416,7 @@
               <w:lang w:eastAsia="fr-CH"/>
             </w:rPr>
           </w:pPr>
-          <w:hyperlink w:anchor="_Toc59203030" w:history="1">
+          <w:hyperlink w:anchor="_Toc59282305" w:history="1">
             <w:r>
               <w:rPr>
                 <w:rStyle w:val="Lienhypertexte"/>
@@ -1441,7 +1443,7 @@
                 <w:noProof/>
                 <w:webHidden/>
               </w:rPr>
-              <w:instrText xml:space="preserve"> PAGEREF _Toc59203030 \h </w:instrText>
+              <w:instrText xml:space="preserve"> PAGEREF _Toc59282305 \h </w:instrText>
             </w:r>
             <w:r>
               <w:rPr>
@@ -1484,7 +1486,7 @@
               <w:lang w:eastAsia="fr-CH"/>
             </w:rPr>
           </w:pPr>
-          <w:hyperlink w:anchor="_Toc59203031" w:history="1">
+          <w:hyperlink w:anchor="_Toc59282306" w:history="1">
             <w:r>
               <w:rPr>
                 <w:rStyle w:val="Lienhypertexte"/>
@@ -1511,7 +1513,7 @@
                 <w:noProof/>
                 <w:webHidden/>
               </w:rPr>
-              <w:instrText xml:space="preserve"> PAGEREF _Toc59203031 \h </w:instrText>
+              <w:instrText xml:space="preserve"> PAGEREF _Toc59282306 \h </w:instrText>
             </w:r>
             <w:r>
               <w:rPr>
@@ -1554,7 +1556,7 @@
               <w:lang w:eastAsia="fr-CH"/>
             </w:rPr>
           </w:pPr>
-          <w:hyperlink w:anchor="_Toc59203032" w:history="1">
+          <w:hyperlink w:anchor="_Toc59282307" w:history="1">
             <w:r>
               <w:rPr>
                 <w:rStyle w:val="Lienhypertexte"/>
@@ -1581,7 +1583,7 @@
                 <w:noProof/>
                 <w:webHidden/>
               </w:rPr>
-              <w:instrText xml:space="preserve"> PAGEREF _Toc59203032 \h </w:instrText>
+              <w:instrText xml:space="preserve"> PAGEREF _Toc59282307 \h </w:instrText>
             </w:r>
             <w:r>
               <w:rPr>
@@ -1624,7 +1626,7 @@
               <w:lang w:eastAsia="fr-CH"/>
             </w:rPr>
           </w:pPr>
-          <w:hyperlink w:anchor="_Toc59203033" w:history="1">
+          <w:hyperlink w:anchor="_Toc59282308" w:history="1">
             <w:r>
               <w:rPr>
                 <w:rStyle w:val="Lienhypertexte"/>
@@ -1651,7 +1653,7 @@
                 <w:noProof/>
                 <w:webHidden/>
               </w:rPr>
-              <w:instrText xml:space="preserve"> PAGEREF _Toc59203033 \h </w:instrText>
+              <w:instrText xml:space="preserve"> PAGEREF _Toc59282308 \h </w:instrText>
             </w:r>
             <w:r>
               <w:rPr>
@@ -1694,7 +1696,7 @@
               <w:lang w:eastAsia="fr-CH"/>
             </w:rPr>
           </w:pPr>
-          <w:hyperlink w:anchor="_Toc59203034" w:history="1">
+          <w:hyperlink w:anchor="_Toc59282309" w:history="1">
             <w:r>
               <w:rPr>
                 <w:rStyle w:val="Lienhypertexte"/>
@@ -1721,7 +1723,7 @@
                 <w:noProof/>
                 <w:webHidden/>
               </w:rPr>
-              <w:instrText xml:space="preserve"> PAGEREF _Toc59203034 \h </w:instrText>
+              <w:instrText xml:space="preserve"> PAGEREF _Toc59282309 \h </w:instrText>
             </w:r>
             <w:r>
               <w:rPr>
@@ -1764,7 +1766,7 @@
               <w:lang w:eastAsia="fr-CH"/>
             </w:rPr>
           </w:pPr>
-          <w:hyperlink w:anchor="_Toc59203035" w:history="1">
+          <w:hyperlink w:anchor="_Toc59282310" w:history="1">
             <w:r>
               <w:rPr>
                 <w:rStyle w:val="Lienhypertexte"/>
@@ -1791,7 +1793,7 @@
                 <w:noProof/>
                 <w:webHidden/>
               </w:rPr>
-              <w:instrText xml:space="preserve"> PAGEREF _Toc59203035 \h </w:instrText>
+              <w:instrText xml:space="preserve"> PAGEREF _Toc59282310 \h </w:instrText>
             </w:r>
             <w:r>
               <w:rPr>
@@ -1834,7 +1836,7 @@
               <w:lang w:eastAsia="fr-CH"/>
             </w:rPr>
           </w:pPr>
-          <w:hyperlink w:anchor="_Toc59203036" w:history="1">
+          <w:hyperlink w:anchor="_Toc59282311" w:history="1">
             <w:r>
               <w:rPr>
                 <w:rStyle w:val="Lienhypertexte"/>
@@ -1861,7 +1863,7 @@
                 <w:noProof/>
                 <w:webHidden/>
               </w:rPr>
-              <w:instrText xml:space="preserve"> PAGEREF _Toc59203036 \h </w:instrText>
+              <w:instrText xml:space="preserve"> PAGEREF _Toc59282311 \h </w:instrText>
             </w:r>
             <w:r>
               <w:rPr>
@@ -1904,7 +1906,7 @@
               <w:lang w:eastAsia="fr-CH"/>
             </w:rPr>
           </w:pPr>
-          <w:hyperlink w:anchor="_Toc59203037" w:history="1">
+          <w:hyperlink w:anchor="_Toc59282312" w:history="1">
             <w:r>
               <w:rPr>
                 <w:rStyle w:val="Lienhypertexte"/>
@@ -1931,7 +1933,7 @@
                 <w:noProof/>
                 <w:webHidden/>
               </w:rPr>
-              <w:instrText xml:space="preserve"> PAGEREF _Toc59203037 \h </w:instrText>
+              <w:instrText xml:space="preserve"> PAGEREF _Toc59282312 \h </w:instrText>
             </w:r>
             <w:r>
               <w:rPr>
@@ -1974,7 +1976,7 @@
               <w:lang w:eastAsia="fr-CH"/>
             </w:rPr>
           </w:pPr>
-          <w:hyperlink w:anchor="_Toc59203038" w:history="1">
+          <w:hyperlink w:anchor="_Toc59282313" w:history="1">
             <w:r>
               <w:rPr>
                 <w:rStyle w:val="Lienhypertexte"/>
@@ -2001,7 +2003,7 @@
                 <w:noProof/>
                 <w:webHidden/>
               </w:rPr>
-              <w:instrText xml:space="preserve"> PAGEREF _Toc59203038 \h </w:instrText>
+              <w:instrText xml:space="preserve"> PAGEREF _Toc59282313 \h </w:instrText>
             </w:r>
             <w:r>
               <w:rPr>
@@ -2044,7 +2046,7 @@
               <w:lang w:eastAsia="fr-CH"/>
             </w:rPr>
           </w:pPr>
-          <w:hyperlink w:anchor="_Toc59203039" w:history="1">
+          <w:hyperlink w:anchor="_Toc59282314" w:history="1">
             <w:r>
               <w:rPr>
                 <w:rStyle w:val="Lienhypertexte"/>
@@ -2071,7 +2073,7 @@
                 <w:noProof/>
                 <w:webHidden/>
               </w:rPr>
-              <w:instrText xml:space="preserve"> PAGEREF _Toc59203039 \h </w:instrText>
+              <w:instrText xml:space="preserve"> PAGEREF _Toc59282314 \h </w:instrText>
             </w:r>
             <w:r>
               <w:rPr>
@@ -2114,7 +2116,7 @@
               <w:lang w:eastAsia="fr-CH"/>
             </w:rPr>
           </w:pPr>
-          <w:hyperlink w:anchor="_Toc59203040" w:history="1">
+          <w:hyperlink w:anchor="_Toc59282315" w:history="1">
             <w:r>
               <w:rPr>
                 <w:rStyle w:val="Lienhypertexte"/>
@@ -2141,7 +2143,7 @@
                 <w:noProof/>
                 <w:webHidden/>
               </w:rPr>
-              <w:instrText xml:space="preserve"> PAGEREF _Toc59203040 \h </w:instrText>
+              <w:instrText xml:space="preserve"> PAGEREF _Toc59282315 \h </w:instrText>
             </w:r>
             <w:r>
               <w:rPr>
@@ -2184,7 +2186,7 @@
               <w:lang w:eastAsia="fr-CH"/>
             </w:rPr>
           </w:pPr>
-          <w:hyperlink w:anchor="_Toc59203041" w:history="1">
+          <w:hyperlink w:anchor="_Toc59282316" w:history="1">
             <w:r>
               <w:rPr>
                 <w:rStyle w:val="Lienhypertexte"/>
@@ -2211,7 +2213,7 @@
                 <w:noProof/>
                 <w:webHidden/>
               </w:rPr>
-              <w:instrText xml:space="preserve"> PAGEREF _Toc59203041 \h </w:instrText>
+              <w:instrText xml:space="preserve"> PAGEREF _Toc59282316 \h </w:instrText>
             </w:r>
             <w:r>
               <w:rPr>
@@ -2254,7 +2256,7 @@
               <w:lang w:eastAsia="fr-CH"/>
             </w:rPr>
           </w:pPr>
-          <w:hyperlink w:anchor="_Toc59203042" w:history="1">
+          <w:hyperlink w:anchor="_Toc59282317" w:history="1">
             <w:r>
               <w:rPr>
                 <w:rStyle w:val="Lienhypertexte"/>
@@ -2281,7 +2283,7 @@
                 <w:noProof/>
                 <w:webHidden/>
               </w:rPr>
-              <w:instrText xml:space="preserve"> PAGEREF _Toc59203042 \h </w:instrText>
+              <w:instrText xml:space="preserve"> PAGEREF _Toc59282317 \h </w:instrText>
             </w:r>
             <w:r>
               <w:rPr>
@@ -2324,7 +2326,7 @@
               <w:lang w:eastAsia="fr-CH"/>
             </w:rPr>
           </w:pPr>
-          <w:hyperlink w:anchor="_Toc59203043" w:history="1">
+          <w:hyperlink w:anchor="_Toc59282318" w:history="1">
             <w:r>
               <w:rPr>
                 <w:rStyle w:val="Lienhypertexte"/>
@@ -2351,7 +2353,7 @@
                 <w:noProof/>
                 <w:webHidden/>
               </w:rPr>
-              <w:instrText xml:space="preserve"> PAGEREF _Toc59203043 \h </w:instrText>
+              <w:instrText xml:space="preserve"> PAGEREF _Toc59282318 \h </w:instrText>
             </w:r>
             <w:r>
               <w:rPr>
@@ -2394,7 +2396,7 @@
               <w:lang w:eastAsia="fr-CH"/>
             </w:rPr>
           </w:pPr>
-          <w:hyperlink w:anchor="_Toc59203044" w:history="1">
+          <w:hyperlink w:anchor="_Toc59282319" w:history="1">
             <w:r>
               <w:rPr>
                 <w:rStyle w:val="Lienhypertexte"/>
@@ -2421,7 +2423,7 @@
                 <w:noProof/>
                 <w:webHidden/>
               </w:rPr>
-              <w:instrText xml:space="preserve"> PAGEREF _Toc59203044 \h </w:instrText>
+              <w:instrText xml:space="preserve"> PAGEREF _Toc59282319 \h </w:instrText>
             </w:r>
             <w:r>
               <w:rPr>
@@ -2464,7 +2466,7 @@
               <w:lang w:eastAsia="fr-CH"/>
             </w:rPr>
           </w:pPr>
-          <w:hyperlink w:anchor="_Toc59203045" w:history="1">
+          <w:hyperlink w:anchor="_Toc59282320" w:history="1">
             <w:r>
               <w:rPr>
                 <w:rStyle w:val="Lienhypertexte"/>
@@ -2491,7 +2493,7 @@
                 <w:noProof/>
                 <w:webHidden/>
               </w:rPr>
-              <w:instrText xml:space="preserve"> PAGEREF _Toc59203045 \h </w:instrText>
+              <w:instrText xml:space="preserve"> PAGEREF _Toc59282320 \h </w:instrText>
             </w:r>
             <w:r>
               <w:rPr>
@@ -2534,7 +2536,7 @@
               <w:lang w:eastAsia="fr-CH"/>
             </w:rPr>
           </w:pPr>
-          <w:hyperlink w:anchor="_Toc59203046" w:history="1">
+          <w:hyperlink w:anchor="_Toc59282321" w:history="1">
             <w:r>
               <w:rPr>
                 <w:rStyle w:val="Lienhypertexte"/>
@@ -2561,7 +2563,7 @@
                 <w:noProof/>
                 <w:webHidden/>
               </w:rPr>
-              <w:instrText xml:space="preserve"> PAGEREF _Toc59203046 \h </w:instrText>
+              <w:instrText xml:space="preserve"> PAGEREF _Toc59282321 \h </w:instrText>
             </w:r>
             <w:r>
               <w:rPr>
@@ -2604,7 +2606,7 @@
               <w:lang w:eastAsia="fr-CH"/>
             </w:rPr>
           </w:pPr>
-          <w:hyperlink w:anchor="_Toc59203047" w:history="1">
+          <w:hyperlink w:anchor="_Toc59282322" w:history="1">
             <w:r>
               <w:rPr>
                 <w:rStyle w:val="Lienhypertexte"/>
@@ -2631,7 +2633,7 @@
                 <w:noProof/>
                 <w:webHidden/>
               </w:rPr>
-              <w:instrText xml:space="preserve"> PAGEREF _Toc59203047 \h </w:instrText>
+              <w:instrText xml:space="preserve"> PAGEREF _Toc59282322 \h </w:instrText>
             </w:r>
             <w:r>
               <w:rPr>
@@ -2674,7 +2676,7 @@
               <w:lang w:eastAsia="fr-CH"/>
             </w:rPr>
           </w:pPr>
-          <w:hyperlink w:anchor="_Toc59203048" w:history="1">
+          <w:hyperlink w:anchor="_Toc59282323" w:history="1">
             <w:r>
               <w:rPr>
                 <w:rStyle w:val="Lienhypertexte"/>
@@ -2701,7 +2703,7 @@
                 <w:noProof/>
                 <w:webHidden/>
               </w:rPr>
-              <w:instrText xml:space="preserve"> PAGEREF _Toc59203048 \h </w:instrText>
+              <w:instrText xml:space="preserve"> PAGEREF _Toc59282323 \h </w:instrText>
             </w:r>
             <w:r>
               <w:rPr>
@@ -2744,7 +2746,7 @@
               <w:lang w:eastAsia="fr-CH"/>
             </w:rPr>
           </w:pPr>
-          <w:hyperlink w:anchor="_Toc59203049" w:history="1">
+          <w:hyperlink w:anchor="_Toc59282324" w:history="1">
             <w:r>
               <w:rPr>
                 <w:rStyle w:val="Lienhypertexte"/>
@@ -2771,7 +2773,7 @@
                 <w:noProof/>
                 <w:webHidden/>
               </w:rPr>
-              <w:instrText xml:space="preserve"> PAGEREF _Toc59203049 \h </w:instrText>
+              <w:instrText xml:space="preserve"> PAGEREF _Toc59282324 \h </w:instrText>
             </w:r>
             <w:r>
               <w:rPr>
@@ -2814,7 +2816,7 @@
               <w:lang w:eastAsia="fr-CH"/>
             </w:rPr>
           </w:pPr>
-          <w:hyperlink w:anchor="_Toc59203050" w:history="1">
+          <w:hyperlink w:anchor="_Toc59282325" w:history="1">
             <w:r>
               <w:rPr>
                 <w:rStyle w:val="Lienhypertexte"/>
@@ -2841,7 +2843,7 @@
                 <w:noProof/>
                 <w:webHidden/>
               </w:rPr>
-              <w:instrText xml:space="preserve"> PAGEREF _Toc59203050 \h </w:instrText>
+              <w:instrText xml:space="preserve"> PAGEREF _Toc59282325 \h </w:instrText>
             </w:r>
             <w:r>
               <w:rPr>
@@ -2884,7 +2886,7 @@
               <w:lang w:eastAsia="fr-CH"/>
             </w:rPr>
           </w:pPr>
-          <w:hyperlink w:anchor="_Toc59203051" w:history="1">
+          <w:hyperlink w:anchor="_Toc59282326" w:history="1">
             <w:r>
               <w:rPr>
                 <w:rStyle w:val="Lienhypertexte"/>
@@ -2911,7 +2913,7 @@
                 <w:noProof/>
                 <w:webHidden/>
               </w:rPr>
-              <w:instrText xml:space="preserve"> PAGEREF _Toc59203051 \h </w:instrText>
+              <w:instrText xml:space="preserve"> PAGEREF _Toc59282326 \h </w:instrText>
             </w:r>
             <w:r>
               <w:rPr>
@@ -2954,7 +2956,7 @@
               <w:lang w:eastAsia="fr-CH"/>
             </w:rPr>
           </w:pPr>
-          <w:hyperlink w:anchor="_Toc59203052" w:history="1">
+          <w:hyperlink w:anchor="_Toc59282327" w:history="1">
             <w:r>
               <w:rPr>
                 <w:rStyle w:val="Lienhypertexte"/>
@@ -2981,7 +2983,7 @@
                 <w:noProof/>
                 <w:webHidden/>
               </w:rPr>
-              <w:instrText xml:space="preserve"> PAGEREF _Toc59203052 \h </w:instrText>
+              <w:instrText xml:space="preserve"> PAGEREF _Toc59282327 \h </w:instrText>
             </w:r>
             <w:r>
               <w:rPr>
@@ -3024,7 +3026,7 @@
               <w:lang w:eastAsia="fr-CH"/>
             </w:rPr>
           </w:pPr>
-          <w:hyperlink w:anchor="_Toc59203053" w:history="1">
+          <w:hyperlink w:anchor="_Toc59282328" w:history="1">
             <w:r>
               <w:rPr>
                 <w:rStyle w:val="Lienhypertexte"/>
@@ -3051,7 +3053,7 @@
                 <w:noProof/>
                 <w:webHidden/>
               </w:rPr>
-              <w:instrText xml:space="preserve"> PAGEREF _Toc59203053 \h </w:instrText>
+              <w:instrText xml:space="preserve"> PAGEREF _Toc59282328 \h </w:instrText>
             </w:r>
             <w:r>
               <w:rPr>
@@ -3110,7 +3112,7 @@
       <w:pPr>
         <w:pStyle w:val="Titre1"/>
       </w:pPr>
-      <w:bookmarkStart w:id="0" w:name="_Toc59203029"/>
+      <w:bookmarkStart w:id="0" w:name="_Toc59282304"/>
       <w:r>
         <w:lastRenderedPageBreak/>
         <w:t>Introduction</w:t>
@@ -3121,7 +3123,7 @@
       <w:pPr>
         <w:pStyle w:val="Titre2"/>
       </w:pPr>
-      <w:bookmarkStart w:id="1" w:name="_Toc59203030"/>
+      <w:bookmarkStart w:id="1" w:name="_Toc59282305"/>
       <w:r>
         <w:t>But</w:t>
       </w:r>
@@ -3150,7 +3152,7 @@
       <w:pPr>
         <w:pStyle w:val="Titre2"/>
       </w:pPr>
-      <w:bookmarkStart w:id="2" w:name="_Toc59203031"/>
+      <w:bookmarkStart w:id="2" w:name="_Toc59282306"/>
       <w:r>
         <w:t>Motivations</w:t>
       </w:r>
@@ -3215,7 +3217,7 @@
       <w:pPr>
         <w:pStyle w:val="Titre1"/>
       </w:pPr>
-      <w:bookmarkStart w:id="3" w:name="_Toc59203032"/>
+      <w:bookmarkStart w:id="3" w:name="_Toc59282307"/>
       <w:r>
         <w:t>Analyse</w:t>
       </w:r>
@@ -3487,7 +3489,7 @@
       <w:pPr>
         <w:pStyle w:val="Titre1"/>
       </w:pPr>
-      <w:bookmarkStart w:id="4" w:name="_Toc59203033"/>
+      <w:bookmarkStart w:id="4" w:name="_Toc59282308"/>
       <w:r>
         <w:lastRenderedPageBreak/>
         <w:t>Conception</w:t>
@@ -3498,7 +3500,7 @@
       <w:pPr>
         <w:pStyle w:val="Titre2"/>
       </w:pPr>
-      <w:bookmarkStart w:id="5" w:name="_Toc59203034"/>
+      <w:bookmarkStart w:id="5" w:name="_Toc59282309"/>
       <w:r>
         <w:t>Graphique</w:t>
       </w:r>
@@ -3518,7 +3520,7 @@
           <w:szCs w:val="22"/>
         </w:rPr>
       </w:pPr>
-      <w:bookmarkStart w:id="6" w:name="_Toc59203035"/>
+      <w:bookmarkStart w:id="6" w:name="_Toc59282310"/>
       <w:r>
         <w:rPr>
           <w:noProof/>
@@ -4520,7 +4522,7 @@
           <w:szCs w:val="22"/>
         </w:rPr>
       </w:pPr>
-      <w:bookmarkStart w:id="7" w:name="_Toc59203036"/>
+      <w:bookmarkStart w:id="7" w:name="_Toc59282311"/>
       <w:r>
         <w:rPr>
           <w:noProof/>
@@ -5166,7 +5168,15 @@
         <w:pStyle w:val="Paragraphedeliste"/>
       </w:pPr>
       <w:r>
-        <w:t xml:space="preserve"> répartition de la place mémoire.</w:t>
+        <w:t xml:space="preserve"> </w:t>
+      </w:r>
+      <w:proofErr w:type="gramStart"/>
+      <w:r>
+        <w:t>répartition</w:t>
+      </w:r>
+      <w:proofErr w:type="gramEnd"/>
+      <w:r>
+        <w:t xml:space="preserve"> de la place mémoire.</w:t>
       </w:r>
     </w:p>
     <w:p/>
@@ -5179,7 +5189,7 @@
       <w:pPr>
         <w:pStyle w:val="Titre2"/>
       </w:pPr>
-      <w:bookmarkStart w:id="8" w:name="_Toc59203037"/>
+      <w:bookmarkStart w:id="8" w:name="_Toc59282312"/>
       <w:r>
         <w:lastRenderedPageBreak/>
         <w:t>Classes</w:t>
@@ -6756,9 +6766,11 @@
       <w:r>
         <w:t xml:space="preserve">Comme on peut le voir ci-dessus, l’activité principale </w:t>
       </w:r>
+      <w:proofErr w:type="gramStart"/>
       <w:r>
         <w:t>managera</w:t>
       </w:r>
+      <w:proofErr w:type="gramEnd"/>
       <w:r>
         <w:t xml:space="preserve"> 3 </w:t>
       </w:r>
@@ -6921,7 +6933,7 @@
       <w:pPr>
         <w:pStyle w:val="Titre1"/>
       </w:pPr>
-      <w:bookmarkStart w:id="9" w:name="_Toc59203038"/>
+      <w:bookmarkStart w:id="9" w:name="_Toc59282313"/>
       <w:r>
         <w:lastRenderedPageBreak/>
         <w:t>Implémentation</w:t>
@@ -7191,7 +7203,29 @@
           <w:szCs w:val="20"/>
           <w:lang w:eastAsia="fr-CH"/>
         </w:rPr>
-        <w:t xml:space="preserve">&lt;uses-permission </w:t>
+        <w:t>&lt;</w:t>
+      </w:r>
+      <w:proofErr w:type="gramStart"/>
+      <w:r>
+        <w:rPr>
+          <w:rFonts w:ascii="Consolas" w:eastAsia="Times New Roman" w:hAnsi="Consolas" w:cs="Courier New"/>
+          <w:color w:val="E8BF6A"/>
+          <w:sz w:val="20"/>
+          <w:szCs w:val="20"/>
+          <w:lang w:eastAsia="fr-CH"/>
+        </w:rPr>
+        <w:t>uses</w:t>
+      </w:r>
+      <w:proofErr w:type="gramEnd"/>
+      <w:r>
+        <w:rPr>
+          <w:rFonts w:ascii="Consolas" w:eastAsia="Times New Roman" w:hAnsi="Consolas" w:cs="Courier New"/>
+          <w:color w:val="E8BF6A"/>
+          <w:sz w:val="20"/>
+          <w:szCs w:val="20"/>
+          <w:lang w:eastAsia="fr-CH"/>
+        </w:rPr>
+        <w:t xml:space="preserve">-permission </w:t>
       </w:r>
       <w:proofErr w:type="spellStart"/>
       <w:r>
@@ -7434,10 +7468,12 @@
         <w:t>Dans le fichier « </w:t>
       </w:r>
       <w:proofErr w:type="spellStart"/>
+      <w:proofErr w:type="gramStart"/>
       <w:r>
         <w:t>build.gradle</w:t>
       </w:r>
       <w:proofErr w:type="spellEnd"/>
+      <w:proofErr w:type="gramEnd"/>
       <w:r>
         <w:t xml:space="preserve"> » il a été nécessaire d’ajouter la dépendance pour la partie graphique du projet : </w:t>
       </w:r>
@@ -7486,7 +7522,23 @@
           <w:rFonts w:ascii="Consolas" w:hAnsi="Consolas"/>
           <w:color w:val="6A8759"/>
         </w:rPr>
-        <w:t>'com.github.PhilJay:MPAndroidChart:v3.1.0'</w:t>
+        <w:t>'</w:t>
+      </w:r>
+      <w:proofErr w:type="gramStart"/>
+      <w:r>
+        <w:rPr>
+          <w:rFonts w:ascii="Consolas" w:hAnsi="Consolas"/>
+          <w:color w:val="6A8759"/>
+        </w:rPr>
+        <w:t>com.github</w:t>
+      </w:r>
+      <w:proofErr w:type="gramEnd"/>
+      <w:r>
+        <w:rPr>
+          <w:rFonts w:ascii="Consolas" w:hAnsi="Consolas"/>
+          <w:color w:val="6A8759"/>
+        </w:rPr>
+        <w:t>.PhilJay:MPAndroidChart:v3.1.0'</w:t>
       </w:r>
     </w:p>
     <w:p/>
@@ -7842,7 +7894,7 @@
       <w:pPr>
         <w:pStyle w:val="Titre2"/>
       </w:pPr>
-      <w:bookmarkStart w:id="10" w:name="_Toc59203039"/>
+      <w:bookmarkStart w:id="10" w:name="_Toc59282314"/>
       <w:r>
         <w:t>Technologie</w:t>
       </w:r>
@@ -8117,7 +8169,7 @@
       <w:pPr>
         <w:pStyle w:val="Titre2"/>
       </w:pPr>
-      <w:bookmarkStart w:id="11" w:name="_Toc59203040"/>
+      <w:bookmarkStart w:id="11" w:name="_Toc59282315"/>
       <w:r>
         <w:lastRenderedPageBreak/>
         <w:t>Fonctionnalité supplémentaire</w:t>
@@ -8155,7 +8207,7 @@
       <w:pPr>
         <w:pStyle w:val="Titre3"/>
       </w:pPr>
-      <w:bookmarkStart w:id="12" w:name="_Toc59203041"/>
+      <w:bookmarkStart w:id="12" w:name="_Toc59282316"/>
       <w:r>
         <w:t>Analyse</w:t>
       </w:r>
@@ -8163,7 +8215,15 @@
     </w:p>
     <w:p>
       <w:r>
-        <w:t>Malheureusement la date de la prise d’une photo n’est pas toujours disponible. Cependant, il est fréquent que la nom de l’image contienne la date effective de la photo. Dans le cas où la date n’est pas disponible dans le nom de l’image, la date de la dernière modification du fichier sera pris en compte.</w:t>
+        <w:t xml:space="preserve">Malheureusement la date de la prise d’une photo n’est pas toujours disponible. Cependant, il est fréquent que la nom de l’image contienne la date effective de la photo. Dans le cas où la date n’est pas disponible dans le nom de l’image, la date de la dernière modification du fichier sera </w:t>
+      </w:r>
+      <w:proofErr w:type="gramStart"/>
+      <w:r>
+        <w:t>pris</w:t>
+      </w:r>
+      <w:proofErr w:type="gramEnd"/>
+      <w:r>
+        <w:t xml:space="preserve"> en compte.</w:t>
       </w:r>
     </w:p>
     <w:p>
@@ -8368,7 +8428,7 @@
       <w:pPr>
         <w:pStyle w:val="Titre3"/>
       </w:pPr>
-      <w:bookmarkStart w:id="13" w:name="_Toc59203042"/>
+      <w:bookmarkStart w:id="13" w:name="_Toc59282317"/>
       <w:r>
         <w:lastRenderedPageBreak/>
         <w:t>Conception</w:t>
@@ -8501,6 +8561,7 @@
                                 </w:rPr>
                               </w:pPr>
                               <w:proofErr w:type="spellStart"/>
+                              <w:proofErr w:type="gramStart"/>
                               <w:r>
                                 <w:rPr>
                                   <w:color w:val="000000" w:themeColor="text1"/>
@@ -8532,7 +8593,24 @@
                                     <w14:round/>
                                   </w14:textOutline>
                                 </w:rPr>
-                                <w:t>()</w:t>
+                                <w:t>(</w:t>
+                              </w:r>
+                              <w:proofErr w:type="gramEnd"/>
+                              <w:r>
+                                <w:rPr>
+                                  <w:color w:val="000000" w:themeColor="text1"/>
+                                  <w14:shadow w14:blurRad="38100" w14:dist="19050" w14:dir="2700000" w14:sx="100000" w14:sy="100000" w14:kx="0" w14:ky="0" w14:algn="tl">
+                                    <w14:schemeClr w14:val="dk1">
+                                      <w14:alpha w14:val="60000"/>
+                                    </w14:schemeClr>
+                                  </w14:shadow>
+                                  <w14:textOutline w14:w="0" w14:cap="flat" w14:cmpd="sng" w14:algn="ctr">
+                                    <w14:noFill/>
+                                    <w14:prstDash w14:val="solid"/>
+                                    <w14:round/>
+                                  </w14:textOutline>
+                                </w:rPr>
+                                <w:t>)</w:t>
                               </w:r>
                             </w:p>
                           </w:txbxContent>
@@ -8634,6 +8712,7 @@
                                 </w:rPr>
                               </w:pPr>
                               <w:proofErr w:type="spellStart"/>
+                              <w:proofErr w:type="gramStart"/>
                               <w:r>
                                 <w:rPr>
                                   <w:color w:val="000000" w:themeColor="text1"/>
@@ -8665,7 +8744,24 @@
                                     <w14:round/>
                                   </w14:textOutline>
                                 </w:rPr>
-                                <w:t>()</w:t>
+                                <w:t>(</w:t>
+                              </w:r>
+                              <w:proofErr w:type="gramEnd"/>
+                              <w:r>
+                                <w:rPr>
+                                  <w:color w:val="000000" w:themeColor="text1"/>
+                                  <w14:shadow w14:blurRad="38100" w14:dist="19050" w14:dir="2700000" w14:sx="100000" w14:sy="100000" w14:kx="0" w14:ky="0" w14:algn="tl">
+                                    <w14:schemeClr w14:val="dk1">
+                                      <w14:alpha w14:val="60000"/>
+                                    </w14:schemeClr>
+                                  </w14:shadow>
+                                  <w14:textOutline w14:w="0" w14:cap="flat" w14:cmpd="sng" w14:algn="ctr">
+                                    <w14:noFill/>
+                                    <w14:prstDash w14:val="solid"/>
+                                    <w14:round/>
+                                  </w14:textOutline>
+                                </w:rPr>
+                                <w:t>)</w:t>
                               </w:r>
                             </w:p>
                             <w:p>
@@ -8687,6 +8783,7 @@
                                 </w:rPr>
                               </w:pPr>
                               <w:proofErr w:type="spellStart"/>
+                              <w:proofErr w:type="gramStart"/>
                               <w:r>
                                 <w:rPr>
                                   <w:color w:val="000000" w:themeColor="text1"/>
@@ -8718,7 +8815,24 @@
                                     <w14:round/>
                                   </w14:textOutline>
                                 </w:rPr>
-                                <w:t>()</w:t>
+                                <w:t>(</w:t>
+                              </w:r>
+                              <w:proofErr w:type="gramEnd"/>
+                              <w:r>
+                                <w:rPr>
+                                  <w:color w:val="000000" w:themeColor="text1"/>
+                                  <w14:shadow w14:blurRad="38100" w14:dist="19050" w14:dir="2700000" w14:sx="100000" w14:sy="100000" w14:kx="0" w14:ky="0" w14:algn="tl">
+                                    <w14:schemeClr w14:val="dk1">
+                                      <w14:alpha w14:val="60000"/>
+                                    </w14:schemeClr>
+                                  </w14:shadow>
+                                  <w14:textOutline w14:w="0" w14:cap="flat" w14:cmpd="sng" w14:algn="ctr">
+                                    <w14:noFill/>
+                                    <w14:prstDash w14:val="solid"/>
+                                    <w14:round/>
+                                  </w14:textOutline>
+                                </w:rPr>
+                                <w:t>)</w:t>
                               </w:r>
                             </w:p>
                             <w:p>
@@ -8740,6 +8854,7 @@
                                 </w:rPr>
                               </w:pPr>
                               <w:proofErr w:type="spellStart"/>
+                              <w:proofErr w:type="gramStart"/>
                               <w:r>
                                 <w:rPr>
                                   <w:color w:val="000000" w:themeColor="text1"/>
@@ -8771,7 +8886,24 @@
                                     <w14:round/>
                                   </w14:textOutline>
                                 </w:rPr>
-                                <w:t>()</w:t>
+                                <w:t>(</w:t>
+                              </w:r>
+                              <w:proofErr w:type="gramEnd"/>
+                              <w:r>
+                                <w:rPr>
+                                  <w:color w:val="000000" w:themeColor="text1"/>
+                                  <w14:shadow w14:blurRad="38100" w14:dist="19050" w14:dir="2700000" w14:sx="100000" w14:sy="100000" w14:kx="0" w14:ky="0" w14:algn="tl">
+                                    <w14:schemeClr w14:val="dk1">
+                                      <w14:alpha w14:val="60000"/>
+                                    </w14:schemeClr>
+                                  </w14:shadow>
+                                  <w14:textOutline w14:w="0" w14:cap="flat" w14:cmpd="sng" w14:algn="ctr">
+                                    <w14:noFill/>
+                                    <w14:prstDash w14:val="solid"/>
+                                    <w14:round/>
+                                  </w14:textOutline>
+                                </w:rPr>
+                                <w:t>)</w:t>
                               </w:r>
                             </w:p>
                           </w:txbxContent>
@@ -8871,6 +9003,7 @@
                                 </w:rPr>
                               </w:pPr>
                               <w:proofErr w:type="spellStart"/>
+                              <w:proofErr w:type="gramStart"/>
                               <w:r>
                                 <w:rPr>
                                   <w:color w:val="000000" w:themeColor="text1"/>
@@ -8902,7 +9035,24 @@
                                     <w14:round/>
                                   </w14:textOutline>
                                 </w:rPr>
-                                <w:t>()</w:t>
+                                <w:t>(</w:t>
+                              </w:r>
+                              <w:proofErr w:type="gramEnd"/>
+                              <w:r>
+                                <w:rPr>
+                                  <w:color w:val="000000" w:themeColor="text1"/>
+                                  <w14:shadow w14:blurRad="38100" w14:dist="19050" w14:dir="2700000" w14:sx="100000" w14:sy="100000" w14:kx="0" w14:ky="0" w14:algn="tl">
+                                    <w14:schemeClr w14:val="dk1">
+                                      <w14:alpha w14:val="60000"/>
+                                    </w14:schemeClr>
+                                  </w14:shadow>
+                                  <w14:textOutline w14:w="0" w14:cap="flat" w14:cmpd="sng" w14:algn="ctr">
+                                    <w14:noFill/>
+                                    <w14:prstDash w14:val="solid"/>
+                                    <w14:round/>
+                                  </w14:textOutline>
+                                </w:rPr>
+                                <w:t>)</w:t>
                               </w:r>
                             </w:p>
                           </w:txbxContent>
@@ -9051,6 +9201,7 @@
                           </w:rPr>
                         </w:pPr>
                         <w:proofErr w:type="spellStart"/>
+                        <w:proofErr w:type="gramStart"/>
                         <w:r>
                           <w:rPr>
                             <w:color w:val="000000" w:themeColor="text1"/>
@@ -9082,7 +9233,24 @@
                               <w14:round/>
                             </w14:textOutline>
                           </w:rPr>
-                          <w:t>()</w:t>
+                          <w:t>(</w:t>
+                        </w:r>
+                        <w:proofErr w:type="gramEnd"/>
+                        <w:r>
+                          <w:rPr>
+                            <w:color w:val="000000" w:themeColor="text1"/>
+                            <w14:shadow w14:blurRad="38100" w14:dist="19050" w14:dir="2700000" w14:sx="100000" w14:sy="100000" w14:kx="0" w14:ky="0" w14:algn="tl">
+                              <w14:schemeClr w14:val="dk1">
+                                <w14:alpha w14:val="60000"/>
+                              </w14:schemeClr>
+                            </w14:shadow>
+                            <w14:textOutline w14:w="0" w14:cap="flat" w14:cmpd="sng" w14:algn="ctr">
+                              <w14:noFill/>
+                              <w14:prstDash w14:val="solid"/>
+                              <w14:round/>
+                            </w14:textOutline>
+                          </w:rPr>
+                          <w:t>)</w:t>
                         </w:r>
                       </w:p>
                     </w:txbxContent>
@@ -9155,6 +9323,7 @@
                           </w:rPr>
                         </w:pPr>
                         <w:proofErr w:type="spellStart"/>
+                        <w:proofErr w:type="gramStart"/>
                         <w:r>
                           <w:rPr>
                             <w:color w:val="000000" w:themeColor="text1"/>
@@ -9186,7 +9355,24 @@
                               <w14:round/>
                             </w14:textOutline>
                           </w:rPr>
-                          <w:t>()</w:t>
+                          <w:t>(</w:t>
+                        </w:r>
+                        <w:proofErr w:type="gramEnd"/>
+                        <w:r>
+                          <w:rPr>
+                            <w:color w:val="000000" w:themeColor="text1"/>
+                            <w14:shadow w14:blurRad="38100" w14:dist="19050" w14:dir="2700000" w14:sx="100000" w14:sy="100000" w14:kx="0" w14:ky="0" w14:algn="tl">
+                              <w14:schemeClr w14:val="dk1">
+                                <w14:alpha w14:val="60000"/>
+                              </w14:schemeClr>
+                            </w14:shadow>
+                            <w14:textOutline w14:w="0" w14:cap="flat" w14:cmpd="sng" w14:algn="ctr">
+                              <w14:noFill/>
+                              <w14:prstDash w14:val="solid"/>
+                              <w14:round/>
+                            </w14:textOutline>
+                          </w:rPr>
+                          <w:t>)</w:t>
                         </w:r>
                       </w:p>
                       <w:p>
@@ -9208,6 +9394,7 @@
                           </w:rPr>
                         </w:pPr>
                         <w:proofErr w:type="spellStart"/>
+                        <w:proofErr w:type="gramStart"/>
                         <w:r>
                           <w:rPr>
                             <w:color w:val="000000" w:themeColor="text1"/>
@@ -9239,7 +9426,24 @@
                               <w14:round/>
                             </w14:textOutline>
                           </w:rPr>
-                          <w:t>()</w:t>
+                          <w:t>(</w:t>
+                        </w:r>
+                        <w:proofErr w:type="gramEnd"/>
+                        <w:r>
+                          <w:rPr>
+                            <w:color w:val="000000" w:themeColor="text1"/>
+                            <w14:shadow w14:blurRad="38100" w14:dist="19050" w14:dir="2700000" w14:sx="100000" w14:sy="100000" w14:kx="0" w14:ky="0" w14:algn="tl">
+                              <w14:schemeClr w14:val="dk1">
+                                <w14:alpha w14:val="60000"/>
+                              </w14:schemeClr>
+                            </w14:shadow>
+                            <w14:textOutline w14:w="0" w14:cap="flat" w14:cmpd="sng" w14:algn="ctr">
+                              <w14:noFill/>
+                              <w14:prstDash w14:val="solid"/>
+                              <w14:round/>
+                            </w14:textOutline>
+                          </w:rPr>
+                          <w:t>)</w:t>
                         </w:r>
                       </w:p>
                       <w:p>
@@ -9261,6 +9465,7 @@
                           </w:rPr>
                         </w:pPr>
                         <w:proofErr w:type="spellStart"/>
+                        <w:proofErr w:type="gramStart"/>
                         <w:r>
                           <w:rPr>
                             <w:color w:val="000000" w:themeColor="text1"/>
@@ -9292,7 +9497,24 @@
                               <w14:round/>
                             </w14:textOutline>
                           </w:rPr>
-                          <w:t>()</w:t>
+                          <w:t>(</w:t>
+                        </w:r>
+                        <w:proofErr w:type="gramEnd"/>
+                        <w:r>
+                          <w:rPr>
+                            <w:color w:val="000000" w:themeColor="text1"/>
+                            <w14:shadow w14:blurRad="38100" w14:dist="19050" w14:dir="2700000" w14:sx="100000" w14:sy="100000" w14:kx="0" w14:ky="0" w14:algn="tl">
+                              <w14:schemeClr w14:val="dk1">
+                                <w14:alpha w14:val="60000"/>
+                              </w14:schemeClr>
+                            </w14:shadow>
+                            <w14:textOutline w14:w="0" w14:cap="flat" w14:cmpd="sng" w14:algn="ctr">
+                              <w14:noFill/>
+                              <w14:prstDash w14:val="solid"/>
+                              <w14:round/>
+                            </w14:textOutline>
+                          </w:rPr>
+                          <w:t>)</w:t>
                         </w:r>
                       </w:p>
                     </w:txbxContent>
@@ -9364,6 +9586,7 @@
                           </w:rPr>
                         </w:pPr>
                         <w:proofErr w:type="spellStart"/>
+                        <w:proofErr w:type="gramStart"/>
                         <w:r>
                           <w:rPr>
                             <w:color w:val="000000" w:themeColor="text1"/>
@@ -9395,7 +9618,24 @@
                               <w14:round/>
                             </w14:textOutline>
                           </w:rPr>
-                          <w:t>()</w:t>
+                          <w:t>(</w:t>
+                        </w:r>
+                        <w:proofErr w:type="gramEnd"/>
+                        <w:r>
+                          <w:rPr>
+                            <w:color w:val="000000" w:themeColor="text1"/>
+                            <w14:shadow w14:blurRad="38100" w14:dist="19050" w14:dir="2700000" w14:sx="100000" w14:sy="100000" w14:kx="0" w14:ky="0" w14:algn="tl">
+                              <w14:schemeClr w14:val="dk1">
+                                <w14:alpha w14:val="60000"/>
+                              </w14:schemeClr>
+                            </w14:shadow>
+                            <w14:textOutline w14:w="0" w14:cap="flat" w14:cmpd="sng" w14:algn="ctr">
+                              <w14:noFill/>
+                              <w14:prstDash w14:val="solid"/>
+                              <w14:round/>
+                            </w14:textOutline>
+                          </w:rPr>
+                          <w:t>)</w:t>
                         </w:r>
                       </w:p>
                     </w:txbxContent>
@@ -9428,12 +9668,17 @@
         <w:t>Lorsque l’utilisateur fera appel à cette fonctionnalité, l’activité principale appellera la fonction « </w:t>
       </w:r>
       <w:proofErr w:type="spellStart"/>
+      <w:proofErr w:type="gramStart"/>
       <w:r>
         <w:t>SeekAndClassImageFiles</w:t>
       </w:r>
       <w:proofErr w:type="spellEnd"/>
       <w:r>
-        <w:t>() ».  Celle-ci instanciera et utilisera la classe « </w:t>
+        <w:t>(</w:t>
+      </w:r>
+      <w:proofErr w:type="gramEnd"/>
+      <w:r>
+        <w:t>) ».  Celle-ci instanciera et utilisera la classe « </w:t>
       </w:r>
       <w:proofErr w:type="spellStart"/>
       <w:r>
@@ -9457,15 +9702,17 @@
         <w:jc w:val="both"/>
       </w:pPr>
       <w:proofErr w:type="spellStart"/>
+      <w:proofErr w:type="gramStart"/>
       <w:r>
         <w:t>Seek</w:t>
       </w:r>
       <w:proofErr w:type="spellEnd"/>
       <w:r>
-        <w:t>()</w:t>
-      </w:r>
-      <w:r>
-        <w:t> : R</w:t>
+        <w:t>(</w:t>
+      </w:r>
+      <w:proofErr w:type="gramEnd"/>
+      <w:r>
+        <w:t>) : R</w:t>
       </w:r>
       <w:r>
         <w:t>echercher toutes les images depuis un répertoire</w:t>
@@ -9484,15 +9731,17 @@
         <w:jc w:val="both"/>
       </w:pPr>
       <w:proofErr w:type="spellStart"/>
+      <w:proofErr w:type="gramStart"/>
       <w:r>
         <w:t>Classify</w:t>
       </w:r>
       <w:proofErr w:type="spellEnd"/>
       <w:r>
-        <w:t>()</w:t>
-      </w:r>
-      <w:r>
-        <w:t> : Classer toutes ces images.</w:t>
+        <w:t>(</w:t>
+      </w:r>
+      <w:proofErr w:type="gramEnd"/>
+      <w:r>
+        <w:t>) : Classer toutes ces images.</w:t>
       </w:r>
     </w:p>
     <w:p>
@@ -9505,15 +9754,17 @@
         <w:jc w:val="both"/>
       </w:pPr>
       <w:proofErr w:type="spellStart"/>
+      <w:proofErr w:type="gramStart"/>
       <w:r>
         <w:t>getStats</w:t>
       </w:r>
       <w:proofErr w:type="spellEnd"/>
       <w:r>
-        <w:t>()</w:t>
-      </w:r>
-      <w:r>
-        <w:t> : Avoir des statistiques, ceci</w:t>
+        <w:t>(</w:t>
+      </w:r>
+      <w:proofErr w:type="gramEnd"/>
+      <w:r>
+        <w:t>) : Avoir des statistiques, ceci</w:t>
       </w:r>
       <w:r>
         <w:t xml:space="preserve"> peut être très</w:t>
@@ -9533,12 +9784,17 @@
         <w:t>La fonction « </w:t>
       </w:r>
       <w:proofErr w:type="spellStart"/>
+      <w:proofErr w:type="gramStart"/>
       <w:r>
         <w:t>Seek</w:t>
       </w:r>
       <w:proofErr w:type="spellEnd"/>
       <w:r>
-        <w:t xml:space="preserve">() » </w:t>
+        <w:t>(</w:t>
+      </w:r>
+      <w:proofErr w:type="gramEnd"/>
+      <w:r>
+        <w:t xml:space="preserve">) » </w:t>
       </w:r>
       <w:r>
         <w:t>utilisera la classe « </w:t>
@@ -9560,12 +9816,17 @@
         <w:t>La fonction « </w:t>
       </w:r>
       <w:proofErr w:type="spellStart"/>
+      <w:proofErr w:type="gramStart"/>
       <w:r>
         <w:t>Classify</w:t>
       </w:r>
       <w:proofErr w:type="spellEnd"/>
       <w:r>
-        <w:t>() » devra</w:t>
+        <w:t>(</w:t>
+      </w:r>
+      <w:proofErr w:type="gramEnd"/>
+      <w:r>
+        <w:t>) » devra</w:t>
       </w:r>
       <w:r>
         <w:t xml:space="preserve"> essayer de détecter et parser les noms des images afin de les classer dans les bons répertoires.</w:t>
@@ -9575,7 +9836,7 @@
       <w:pPr>
         <w:pStyle w:val="Titre3"/>
       </w:pPr>
-      <w:bookmarkStart w:id="14" w:name="_Toc59203043"/>
+      <w:bookmarkStart w:id="14" w:name="_Toc59282318"/>
       <w:r>
         <w:t>Implémentation</w:t>
       </w:r>
@@ -9637,7 +9898,7 @@
       <w:pPr>
         <w:pStyle w:val="Titre3"/>
       </w:pPr>
-      <w:bookmarkStart w:id="15" w:name="_Toc59203044"/>
+      <w:bookmarkStart w:id="15" w:name="_Toc59282319"/>
       <w:r>
         <w:t>Profiling</w:t>
       </w:r>
@@ -9745,13 +10006,7 @@
       </w:r>
       <w:proofErr w:type="spellEnd"/>
       <w:r>
-        <w:t xml:space="preserve">) </w:t>
-      </w:r>
-      <w:r>
-        <w:t xml:space="preserve">et la fonction de mise à jour du fragment </w:t>
-      </w:r>
-      <w:r>
-        <w:t>(</w:t>
+        <w:t>) et la fonction de mise à jour du fragment (</w:t>
       </w:r>
       <w:proofErr w:type="spellStart"/>
       <w:r>
@@ -9873,7 +10128,7 @@
       <w:pPr>
         <w:pStyle w:val="Titre1"/>
       </w:pPr>
-      <w:bookmarkStart w:id="16" w:name="_Toc59203045"/>
+      <w:bookmarkStart w:id="16" w:name="_Toc59282320"/>
       <w:r>
         <w:t>Problèmes rencontrées</w:t>
       </w:r>
@@ -9923,10 +10178,12 @@
         <w:t>La ligne « </w:t>
       </w:r>
       <w:proofErr w:type="spellStart"/>
+      <w:proofErr w:type="gramStart"/>
       <w:r>
         <w:t>android:requestLegacyExternalStorage</w:t>
       </w:r>
       <w:proofErr w:type="spellEnd"/>
+      <w:proofErr w:type="gramEnd"/>
       <w:r>
         <w:t>="</w:t>
       </w:r>
@@ -9983,7 +10240,7 @@
       <w:pPr>
         <w:pStyle w:val="Titre1"/>
       </w:pPr>
-      <w:bookmarkStart w:id="17" w:name="_Toc59203046"/>
+      <w:bookmarkStart w:id="17" w:name="_Toc59282321"/>
       <w:r>
         <w:lastRenderedPageBreak/>
         <w:t>Utilisation</w:t>
@@ -10007,7 +10264,7 @@
       <w:pPr>
         <w:pStyle w:val="Titre1"/>
       </w:pPr>
-      <w:bookmarkStart w:id="18" w:name="_Toc59203047"/>
+      <w:bookmarkStart w:id="18" w:name="_Toc59282322"/>
       <w:r>
         <w:t>Conclusion</w:t>
       </w:r>
@@ -10017,7 +10274,7 @@
       <w:pPr>
         <w:pStyle w:val="Titre2"/>
       </w:pPr>
-      <w:bookmarkStart w:id="19" w:name="_Toc59203048"/>
+      <w:bookmarkStart w:id="19" w:name="_Toc59282323"/>
       <w:r>
         <w:t>Qui a fait quoi</w:t>
       </w:r>
@@ -10311,16 +10568,7 @@
               <w:jc w:val="center"/>
             </w:pPr>
             <w:r>
-              <w:t>Ajout d</w:t>
-            </w:r>
-            <w:r>
-              <w:t>e la</w:t>
-            </w:r>
-            <w:r>
-              <w:t xml:space="preserve"> fonctionnalité </w:t>
-            </w:r>
-            <w:r>
-              <w:t>supplémentaire</w:t>
+              <w:t>Ajout de la fonctionnalité supplémentaire</w:t>
             </w:r>
           </w:p>
         </w:tc>
@@ -10387,7 +10635,7 @@
       <w:pPr>
         <w:pStyle w:val="Titre2"/>
       </w:pPr>
-      <w:bookmarkStart w:id="20" w:name="_Toc59203049"/>
+      <w:bookmarkStart w:id="20" w:name="_Toc59282324"/>
       <w:r>
         <w:t>Amélioration</w:t>
       </w:r>
@@ -10397,50 +10645,50 @@
       <w:bookmarkEnd w:id="20"/>
     </w:p>
     <w:p>
+      <w:r>
+        <w:t xml:space="preserve">Comme dans tous les projets, le </w:t>
+      </w:r>
       <w:proofErr w:type="spellStart"/>
       <w:r>
-        <w:t>Refactor</w:t>
+        <w:t>refactor</w:t>
       </w:r>
       <w:proofErr w:type="spellEnd"/>
-    </w:p>
-    <w:p>
-      <w:r>
-        <w:t>Visualisation ergonomique des images classées</w:t>
-      </w:r>
-    </w:p>
-    <w:p>
-      <w:r>
-        <w:t>Priorisé</w:t>
-      </w:r>
-      <w:r>
-        <w:t xml:space="preserve"> la navigation dans le stockage externe (Carte SD).</w:t>
-      </w:r>
-    </w:p>
-    <w:p>
-      <w:r>
-        <w:t>Ajouter des tests (unitaire)</w:t>
+      <w:r>
+        <w:t xml:space="preserve"> est une tâche qui peut presque toujours être appliquée. Pour le moment, notre application se place dans la mémoire interne du téléphone, mais serait intéressant de pouvoir se placer sur la carte SD s’il y en a une détectée. De plus, nous n’avons pas parlé de ça ce semestre mais nous pensons que mettre en place des tests unitaires et d’intégrations. Finalement, nous avons mis en place une fonctionnalité permettant de classer toutes les images de l’appareil, mais il serait pratique de pouvoir naviguer facilement au travers des images et des dates.</w:t>
       </w:r>
     </w:p>
     <w:p>
       <w:pPr>
         <w:pStyle w:val="Titre2"/>
       </w:pPr>
-      <w:bookmarkStart w:id="21" w:name="_Toc59203050"/>
+      <w:bookmarkStart w:id="21" w:name="_Toc59282325"/>
       <w:r>
         <w:t>Compétences acquises</w:t>
       </w:r>
       <w:bookmarkEnd w:id="21"/>
     </w:p>
     <w:p>
+      <w:r>
+        <w:t xml:space="preserve">Le langage de programmation </w:t>
+      </w:r>
       <w:proofErr w:type="spellStart"/>
       <w:r>
         <w:t>Kotlin</w:t>
       </w:r>
       <w:proofErr w:type="spellEnd"/>
-    </w:p>
-    <w:p>
+      <w:r>
+        <w:t>.</w:t>
+      </w:r>
+    </w:p>
+    <w:p>
+      <w:r>
+        <w:t>Beaucoup d’</w:t>
+      </w:r>
       <w:r>
         <w:t>Android Studio</w:t>
+      </w:r>
+      <w:r>
+        <w:t> :</w:t>
       </w:r>
     </w:p>
     <w:p>
@@ -10490,26 +10738,41 @@
     </w:p>
     <w:p>
       <w:r>
-        <w:t>Conception, implémentation, recherche et débogages d’un projet Android.</w:t>
+        <w:t xml:space="preserve">Par-dessus tout ça, nous avons surtout appris la gestion complète d’un projet mobile, dont la conception, l’implémentation, la recherche et le </w:t>
+      </w:r>
+      <w:r>
+        <w:t>débogages</w:t>
+      </w:r>
+      <w:r>
+        <w:t>.</w:t>
       </w:r>
     </w:p>
     <w:p>
       <w:pPr>
         <w:pStyle w:val="Titre2"/>
       </w:pPr>
-      <w:bookmarkStart w:id="22" w:name="_Toc59203051"/>
+      <w:bookmarkStart w:id="22" w:name="_Toc59282326"/>
       <w:r>
         <w:t>Résultats obtenus</w:t>
       </w:r>
       <w:bookmarkEnd w:id="22"/>
     </w:p>
-    <w:p/>
-    <w:p/>
+    <w:p>
+      <w:r>
+        <w:t xml:space="preserve">Certes nos objectifs de base n’étaient pas à la hauteur d’un projet grandiose cependant nous sommes parvenus à réaliser complètement toutes les fonctionnalités souhaitées et plus encore. De plus, nous avons eu le plaisir de travailler sur des plus petits détails tels que </w:t>
+      </w:r>
+      <w:r>
+        <w:t>la création d’icones et la recherche de bugs afin d’avoir un projet final stable et ergonomique. Pour conclure, nous sommes fières de ce mini-projet et d’avoir pu accomplir quelques</w:t>
+      </w:r>
+      <w:r>
+        <w:t xml:space="preserve"> choses de réellement utile.</w:t>
+      </w:r>
+    </w:p>
     <w:p>
       <w:pPr>
         <w:pStyle w:val="Titre1"/>
       </w:pPr>
-      <w:bookmarkStart w:id="23" w:name="_Toc59203052"/>
+      <w:bookmarkStart w:id="23" w:name="_Toc59282327"/>
       <w:r>
         <w:lastRenderedPageBreak/>
         <w:t>Sources</w:t>
@@ -10560,7 +10823,7 @@
       <w:pPr>
         <w:pStyle w:val="Titre1"/>
       </w:pPr>
-      <w:bookmarkStart w:id="24" w:name="_Toc59203053"/>
+      <w:bookmarkStart w:id="24" w:name="_Toc59282328"/>
       <w:r>
         <w:t>Annexes</w:t>
       </w:r>
@@ -10756,6 +11019,7 @@
         <w:docPartUnique/>
       </w:docPartObj>
     </w:sdtPr>
+    <w:sdtEndPr/>
     <w:sdtContent>
       <w:p>
         <w:pPr>

</xml_diff>

<commit_message>
update report + fix display empty entries
</commit_message>
<xml_diff>
--- a/FSAE/T-MobOp_2020_FSAE_Muller_Spinelli.docx
+++ b/FSAE/T-MobOp_2020_FSAE_Muller_Spinelli.docx
@@ -5168,15 +5168,7 @@
         <w:pStyle w:val="Paragraphedeliste"/>
       </w:pPr>
       <w:r>
-        <w:t xml:space="preserve"> </w:t>
-      </w:r>
-      <w:proofErr w:type="gramStart"/>
-      <w:r>
-        <w:t>répartition</w:t>
-      </w:r>
-      <w:proofErr w:type="gramEnd"/>
-      <w:r>
-        <w:t xml:space="preserve"> de la place mémoire.</w:t>
+        <w:t xml:space="preserve"> répartition de la place mémoire.</w:t>
       </w:r>
     </w:p>
     <w:p/>
@@ -6766,11 +6758,9 @@
       <w:r>
         <w:t xml:space="preserve">Comme on peut le voir ci-dessus, l’activité principale </w:t>
       </w:r>
-      <w:proofErr w:type="gramStart"/>
       <w:r>
         <w:t>managera</w:t>
       </w:r>
-      <w:proofErr w:type="gramEnd"/>
       <w:r>
         <w:t xml:space="preserve"> 3 </w:t>
       </w:r>
@@ -7203,29 +7193,7 @@
           <w:szCs w:val="20"/>
           <w:lang w:eastAsia="fr-CH"/>
         </w:rPr>
-        <w:t>&lt;</w:t>
-      </w:r>
-      <w:proofErr w:type="gramStart"/>
-      <w:r>
-        <w:rPr>
-          <w:rFonts w:ascii="Consolas" w:eastAsia="Times New Roman" w:hAnsi="Consolas" w:cs="Courier New"/>
-          <w:color w:val="E8BF6A"/>
-          <w:sz w:val="20"/>
-          <w:szCs w:val="20"/>
-          <w:lang w:eastAsia="fr-CH"/>
-        </w:rPr>
-        <w:t>uses</w:t>
-      </w:r>
-      <w:proofErr w:type="gramEnd"/>
-      <w:r>
-        <w:rPr>
-          <w:rFonts w:ascii="Consolas" w:eastAsia="Times New Roman" w:hAnsi="Consolas" w:cs="Courier New"/>
-          <w:color w:val="E8BF6A"/>
-          <w:sz w:val="20"/>
-          <w:szCs w:val="20"/>
-          <w:lang w:eastAsia="fr-CH"/>
-        </w:rPr>
-        <w:t xml:space="preserve">-permission </w:t>
+        <w:t xml:space="preserve">&lt;uses-permission </w:t>
       </w:r>
       <w:proofErr w:type="spellStart"/>
       <w:r>
@@ -7468,12 +7436,10 @@
         <w:t>Dans le fichier « </w:t>
       </w:r>
       <w:proofErr w:type="spellStart"/>
-      <w:proofErr w:type="gramStart"/>
       <w:r>
         <w:t>build.gradle</w:t>
       </w:r>
       <w:proofErr w:type="spellEnd"/>
-      <w:proofErr w:type="gramEnd"/>
       <w:r>
         <w:t xml:space="preserve"> » il a été nécessaire d’ajouter la dépendance pour la partie graphique du projet : </w:t>
       </w:r>
@@ -7522,23 +7488,7 @@
           <w:rFonts w:ascii="Consolas" w:hAnsi="Consolas"/>
           <w:color w:val="6A8759"/>
         </w:rPr>
-        <w:t>'</w:t>
-      </w:r>
-      <w:proofErr w:type="gramStart"/>
-      <w:r>
-        <w:rPr>
-          <w:rFonts w:ascii="Consolas" w:hAnsi="Consolas"/>
-          <w:color w:val="6A8759"/>
-        </w:rPr>
-        <w:t>com.github</w:t>
-      </w:r>
-      <w:proofErr w:type="gramEnd"/>
-      <w:r>
-        <w:rPr>
-          <w:rFonts w:ascii="Consolas" w:hAnsi="Consolas"/>
-          <w:color w:val="6A8759"/>
-        </w:rPr>
-        <w:t>.PhilJay:MPAndroidChart:v3.1.0'</w:t>
+        <w:t>'com.github.PhilJay:MPAndroidChart:v3.1.0'</w:t>
       </w:r>
     </w:p>
     <w:p/>
@@ -8215,15 +8165,7 @@
     </w:p>
     <w:p>
       <w:r>
-        <w:t xml:space="preserve">Malheureusement la date de la prise d’une photo n’est pas toujours disponible. Cependant, il est fréquent que la nom de l’image contienne la date effective de la photo. Dans le cas où la date n’est pas disponible dans le nom de l’image, la date de la dernière modification du fichier sera </w:t>
-      </w:r>
-      <w:proofErr w:type="gramStart"/>
-      <w:r>
-        <w:t>pris</w:t>
-      </w:r>
-      <w:proofErr w:type="gramEnd"/>
-      <w:r>
-        <w:t xml:space="preserve"> en compte.</w:t>
+        <w:t>Malheureusement la date de la prise d’une photo n’est pas toujours disponible. Cependant, il est fréquent que la nom de l’image contienne la date effective de la photo. Dans le cas où la date n’est pas disponible dans le nom de l’image, la date de la dernière modification du fichier sera pris en compte.</w:t>
       </w:r>
     </w:p>
     <w:p>
@@ -8561,7 +8503,6 @@
                                 </w:rPr>
                               </w:pPr>
                               <w:proofErr w:type="spellStart"/>
-                              <w:proofErr w:type="gramStart"/>
                               <w:r>
                                 <w:rPr>
                                   <w:color w:val="000000" w:themeColor="text1"/>
@@ -8593,24 +8534,7 @@
                                     <w14:round/>
                                   </w14:textOutline>
                                 </w:rPr>
-                                <w:t>(</w:t>
-                              </w:r>
-                              <w:proofErr w:type="gramEnd"/>
-                              <w:r>
-                                <w:rPr>
-                                  <w:color w:val="000000" w:themeColor="text1"/>
-                                  <w14:shadow w14:blurRad="38100" w14:dist="19050" w14:dir="2700000" w14:sx="100000" w14:sy="100000" w14:kx="0" w14:ky="0" w14:algn="tl">
-                                    <w14:schemeClr w14:val="dk1">
-                                      <w14:alpha w14:val="60000"/>
-                                    </w14:schemeClr>
-                                  </w14:shadow>
-                                  <w14:textOutline w14:w="0" w14:cap="flat" w14:cmpd="sng" w14:algn="ctr">
-                                    <w14:noFill/>
-                                    <w14:prstDash w14:val="solid"/>
-                                    <w14:round/>
-                                  </w14:textOutline>
-                                </w:rPr>
-                                <w:t>)</w:t>
+                                <w:t>()</w:t>
                               </w:r>
                             </w:p>
                           </w:txbxContent>
@@ -8712,7 +8636,6 @@
                                 </w:rPr>
                               </w:pPr>
                               <w:proofErr w:type="spellStart"/>
-                              <w:proofErr w:type="gramStart"/>
                               <w:r>
                                 <w:rPr>
                                   <w:color w:val="000000" w:themeColor="text1"/>
@@ -8744,24 +8667,7 @@
                                     <w14:round/>
                                   </w14:textOutline>
                                 </w:rPr>
-                                <w:t>(</w:t>
-                              </w:r>
-                              <w:proofErr w:type="gramEnd"/>
-                              <w:r>
-                                <w:rPr>
-                                  <w:color w:val="000000" w:themeColor="text1"/>
-                                  <w14:shadow w14:blurRad="38100" w14:dist="19050" w14:dir="2700000" w14:sx="100000" w14:sy="100000" w14:kx="0" w14:ky="0" w14:algn="tl">
-                                    <w14:schemeClr w14:val="dk1">
-                                      <w14:alpha w14:val="60000"/>
-                                    </w14:schemeClr>
-                                  </w14:shadow>
-                                  <w14:textOutline w14:w="0" w14:cap="flat" w14:cmpd="sng" w14:algn="ctr">
-                                    <w14:noFill/>
-                                    <w14:prstDash w14:val="solid"/>
-                                    <w14:round/>
-                                  </w14:textOutline>
-                                </w:rPr>
-                                <w:t>)</w:t>
+                                <w:t>()</w:t>
                               </w:r>
                             </w:p>
                             <w:p>
@@ -8783,7 +8689,6 @@
                                 </w:rPr>
                               </w:pPr>
                               <w:proofErr w:type="spellStart"/>
-                              <w:proofErr w:type="gramStart"/>
                               <w:r>
                                 <w:rPr>
                                   <w:color w:val="000000" w:themeColor="text1"/>
@@ -8815,24 +8720,7 @@
                                     <w14:round/>
                                   </w14:textOutline>
                                 </w:rPr>
-                                <w:t>(</w:t>
-                              </w:r>
-                              <w:proofErr w:type="gramEnd"/>
-                              <w:r>
-                                <w:rPr>
-                                  <w:color w:val="000000" w:themeColor="text1"/>
-                                  <w14:shadow w14:blurRad="38100" w14:dist="19050" w14:dir="2700000" w14:sx="100000" w14:sy="100000" w14:kx="0" w14:ky="0" w14:algn="tl">
-                                    <w14:schemeClr w14:val="dk1">
-                                      <w14:alpha w14:val="60000"/>
-                                    </w14:schemeClr>
-                                  </w14:shadow>
-                                  <w14:textOutline w14:w="0" w14:cap="flat" w14:cmpd="sng" w14:algn="ctr">
-                                    <w14:noFill/>
-                                    <w14:prstDash w14:val="solid"/>
-                                    <w14:round/>
-                                  </w14:textOutline>
-                                </w:rPr>
-                                <w:t>)</w:t>
+                                <w:t>()</w:t>
                               </w:r>
                             </w:p>
                             <w:p>
@@ -8854,7 +8742,6 @@
                                 </w:rPr>
                               </w:pPr>
                               <w:proofErr w:type="spellStart"/>
-                              <w:proofErr w:type="gramStart"/>
                               <w:r>
                                 <w:rPr>
                                   <w:color w:val="000000" w:themeColor="text1"/>
@@ -8886,24 +8773,7 @@
                                     <w14:round/>
                                   </w14:textOutline>
                                 </w:rPr>
-                                <w:t>(</w:t>
-                              </w:r>
-                              <w:proofErr w:type="gramEnd"/>
-                              <w:r>
-                                <w:rPr>
-                                  <w:color w:val="000000" w:themeColor="text1"/>
-                                  <w14:shadow w14:blurRad="38100" w14:dist="19050" w14:dir="2700000" w14:sx="100000" w14:sy="100000" w14:kx="0" w14:ky="0" w14:algn="tl">
-                                    <w14:schemeClr w14:val="dk1">
-                                      <w14:alpha w14:val="60000"/>
-                                    </w14:schemeClr>
-                                  </w14:shadow>
-                                  <w14:textOutline w14:w="0" w14:cap="flat" w14:cmpd="sng" w14:algn="ctr">
-                                    <w14:noFill/>
-                                    <w14:prstDash w14:val="solid"/>
-                                    <w14:round/>
-                                  </w14:textOutline>
-                                </w:rPr>
-                                <w:t>)</w:t>
+                                <w:t>()</w:t>
                               </w:r>
                             </w:p>
                           </w:txbxContent>
@@ -9003,7 +8873,6 @@
                                 </w:rPr>
                               </w:pPr>
                               <w:proofErr w:type="spellStart"/>
-                              <w:proofErr w:type="gramStart"/>
                               <w:r>
                                 <w:rPr>
                                   <w:color w:val="000000" w:themeColor="text1"/>
@@ -9035,24 +8904,7 @@
                                     <w14:round/>
                                   </w14:textOutline>
                                 </w:rPr>
-                                <w:t>(</w:t>
-                              </w:r>
-                              <w:proofErr w:type="gramEnd"/>
-                              <w:r>
-                                <w:rPr>
-                                  <w:color w:val="000000" w:themeColor="text1"/>
-                                  <w14:shadow w14:blurRad="38100" w14:dist="19050" w14:dir="2700000" w14:sx="100000" w14:sy="100000" w14:kx="0" w14:ky="0" w14:algn="tl">
-                                    <w14:schemeClr w14:val="dk1">
-                                      <w14:alpha w14:val="60000"/>
-                                    </w14:schemeClr>
-                                  </w14:shadow>
-                                  <w14:textOutline w14:w="0" w14:cap="flat" w14:cmpd="sng" w14:algn="ctr">
-                                    <w14:noFill/>
-                                    <w14:prstDash w14:val="solid"/>
-                                    <w14:round/>
-                                  </w14:textOutline>
-                                </w:rPr>
-                                <w:t>)</w:t>
+                                <w:t>()</w:t>
                               </w:r>
                             </w:p>
                           </w:txbxContent>
@@ -9201,7 +9053,6 @@
                           </w:rPr>
                         </w:pPr>
                         <w:proofErr w:type="spellStart"/>
-                        <w:proofErr w:type="gramStart"/>
                         <w:r>
                           <w:rPr>
                             <w:color w:val="000000" w:themeColor="text1"/>
@@ -9233,24 +9084,7 @@
                               <w14:round/>
                             </w14:textOutline>
                           </w:rPr>
-                          <w:t>(</w:t>
-                        </w:r>
-                        <w:proofErr w:type="gramEnd"/>
-                        <w:r>
-                          <w:rPr>
-                            <w:color w:val="000000" w:themeColor="text1"/>
-                            <w14:shadow w14:blurRad="38100" w14:dist="19050" w14:dir="2700000" w14:sx="100000" w14:sy="100000" w14:kx="0" w14:ky="0" w14:algn="tl">
-                              <w14:schemeClr w14:val="dk1">
-                                <w14:alpha w14:val="60000"/>
-                              </w14:schemeClr>
-                            </w14:shadow>
-                            <w14:textOutline w14:w="0" w14:cap="flat" w14:cmpd="sng" w14:algn="ctr">
-                              <w14:noFill/>
-                              <w14:prstDash w14:val="solid"/>
-                              <w14:round/>
-                            </w14:textOutline>
-                          </w:rPr>
-                          <w:t>)</w:t>
+                          <w:t>()</w:t>
                         </w:r>
                       </w:p>
                     </w:txbxContent>
@@ -9323,7 +9157,6 @@
                           </w:rPr>
                         </w:pPr>
                         <w:proofErr w:type="spellStart"/>
-                        <w:proofErr w:type="gramStart"/>
                         <w:r>
                           <w:rPr>
                             <w:color w:val="000000" w:themeColor="text1"/>
@@ -9355,24 +9188,7 @@
                               <w14:round/>
                             </w14:textOutline>
                           </w:rPr>
-                          <w:t>(</w:t>
-                        </w:r>
-                        <w:proofErr w:type="gramEnd"/>
-                        <w:r>
-                          <w:rPr>
-                            <w:color w:val="000000" w:themeColor="text1"/>
-                            <w14:shadow w14:blurRad="38100" w14:dist="19050" w14:dir="2700000" w14:sx="100000" w14:sy="100000" w14:kx="0" w14:ky="0" w14:algn="tl">
-                              <w14:schemeClr w14:val="dk1">
-                                <w14:alpha w14:val="60000"/>
-                              </w14:schemeClr>
-                            </w14:shadow>
-                            <w14:textOutline w14:w="0" w14:cap="flat" w14:cmpd="sng" w14:algn="ctr">
-                              <w14:noFill/>
-                              <w14:prstDash w14:val="solid"/>
-                              <w14:round/>
-                            </w14:textOutline>
-                          </w:rPr>
-                          <w:t>)</w:t>
+                          <w:t>()</w:t>
                         </w:r>
                       </w:p>
                       <w:p>
@@ -9394,7 +9210,6 @@
                           </w:rPr>
                         </w:pPr>
                         <w:proofErr w:type="spellStart"/>
-                        <w:proofErr w:type="gramStart"/>
                         <w:r>
                           <w:rPr>
                             <w:color w:val="000000" w:themeColor="text1"/>
@@ -9426,24 +9241,7 @@
                               <w14:round/>
                             </w14:textOutline>
                           </w:rPr>
-                          <w:t>(</w:t>
-                        </w:r>
-                        <w:proofErr w:type="gramEnd"/>
-                        <w:r>
-                          <w:rPr>
-                            <w:color w:val="000000" w:themeColor="text1"/>
-                            <w14:shadow w14:blurRad="38100" w14:dist="19050" w14:dir="2700000" w14:sx="100000" w14:sy="100000" w14:kx="0" w14:ky="0" w14:algn="tl">
-                              <w14:schemeClr w14:val="dk1">
-                                <w14:alpha w14:val="60000"/>
-                              </w14:schemeClr>
-                            </w14:shadow>
-                            <w14:textOutline w14:w="0" w14:cap="flat" w14:cmpd="sng" w14:algn="ctr">
-                              <w14:noFill/>
-                              <w14:prstDash w14:val="solid"/>
-                              <w14:round/>
-                            </w14:textOutline>
-                          </w:rPr>
-                          <w:t>)</w:t>
+                          <w:t>()</w:t>
                         </w:r>
                       </w:p>
                       <w:p>
@@ -9465,7 +9263,6 @@
                           </w:rPr>
                         </w:pPr>
                         <w:proofErr w:type="spellStart"/>
-                        <w:proofErr w:type="gramStart"/>
                         <w:r>
                           <w:rPr>
                             <w:color w:val="000000" w:themeColor="text1"/>
@@ -9497,24 +9294,7 @@
                               <w14:round/>
                             </w14:textOutline>
                           </w:rPr>
-                          <w:t>(</w:t>
-                        </w:r>
-                        <w:proofErr w:type="gramEnd"/>
-                        <w:r>
-                          <w:rPr>
-                            <w:color w:val="000000" w:themeColor="text1"/>
-                            <w14:shadow w14:blurRad="38100" w14:dist="19050" w14:dir="2700000" w14:sx="100000" w14:sy="100000" w14:kx="0" w14:ky="0" w14:algn="tl">
-                              <w14:schemeClr w14:val="dk1">
-                                <w14:alpha w14:val="60000"/>
-                              </w14:schemeClr>
-                            </w14:shadow>
-                            <w14:textOutline w14:w="0" w14:cap="flat" w14:cmpd="sng" w14:algn="ctr">
-                              <w14:noFill/>
-                              <w14:prstDash w14:val="solid"/>
-                              <w14:round/>
-                            </w14:textOutline>
-                          </w:rPr>
-                          <w:t>)</w:t>
+                          <w:t>()</w:t>
                         </w:r>
                       </w:p>
                     </w:txbxContent>
@@ -9586,7 +9366,6 @@
                           </w:rPr>
                         </w:pPr>
                         <w:proofErr w:type="spellStart"/>
-                        <w:proofErr w:type="gramStart"/>
                         <w:r>
                           <w:rPr>
                             <w:color w:val="000000" w:themeColor="text1"/>
@@ -9618,24 +9397,7 @@
                               <w14:round/>
                             </w14:textOutline>
                           </w:rPr>
-                          <w:t>(</w:t>
-                        </w:r>
-                        <w:proofErr w:type="gramEnd"/>
-                        <w:r>
-                          <w:rPr>
-                            <w:color w:val="000000" w:themeColor="text1"/>
-                            <w14:shadow w14:blurRad="38100" w14:dist="19050" w14:dir="2700000" w14:sx="100000" w14:sy="100000" w14:kx="0" w14:ky="0" w14:algn="tl">
-                              <w14:schemeClr w14:val="dk1">
-                                <w14:alpha w14:val="60000"/>
-                              </w14:schemeClr>
-                            </w14:shadow>
-                            <w14:textOutline w14:w="0" w14:cap="flat" w14:cmpd="sng" w14:algn="ctr">
-                              <w14:noFill/>
-                              <w14:prstDash w14:val="solid"/>
-                              <w14:round/>
-                            </w14:textOutline>
-                          </w:rPr>
-                          <w:t>)</w:t>
+                          <w:t>()</w:t>
                         </w:r>
                       </w:p>
                     </w:txbxContent>
@@ -9668,17 +9430,12 @@
         <w:t>Lorsque l’utilisateur fera appel à cette fonctionnalité, l’activité principale appellera la fonction « </w:t>
       </w:r>
       <w:proofErr w:type="spellStart"/>
-      <w:proofErr w:type="gramStart"/>
       <w:r>
         <w:t>SeekAndClassImageFiles</w:t>
       </w:r>
       <w:proofErr w:type="spellEnd"/>
       <w:r>
-        <w:t>(</w:t>
-      </w:r>
-      <w:proofErr w:type="gramEnd"/>
-      <w:r>
-        <w:t>) ».  Celle-ci instanciera et utilisera la classe « </w:t>
+        <w:t>() ».  Celle-ci instanciera et utilisera la classe « </w:t>
       </w:r>
       <w:proofErr w:type="spellStart"/>
       <w:r>
@@ -9702,17 +9459,12 @@
         <w:jc w:val="both"/>
       </w:pPr>
       <w:proofErr w:type="spellStart"/>
-      <w:proofErr w:type="gramStart"/>
       <w:r>
         <w:t>Seek</w:t>
       </w:r>
       <w:proofErr w:type="spellEnd"/>
       <w:r>
-        <w:t>(</w:t>
-      </w:r>
-      <w:proofErr w:type="gramEnd"/>
-      <w:r>
-        <w:t>) : R</w:t>
+        <w:t>() : R</w:t>
       </w:r>
       <w:r>
         <w:t>echercher toutes les images depuis un répertoire</w:t>
@@ -9731,17 +9483,12 @@
         <w:jc w:val="both"/>
       </w:pPr>
       <w:proofErr w:type="spellStart"/>
-      <w:proofErr w:type="gramStart"/>
       <w:r>
         <w:t>Classify</w:t>
       </w:r>
       <w:proofErr w:type="spellEnd"/>
       <w:r>
-        <w:t>(</w:t>
-      </w:r>
-      <w:proofErr w:type="gramEnd"/>
-      <w:r>
-        <w:t>) : Classer toutes ces images.</w:t>
+        <w:t>() : Classer toutes ces images.</w:t>
       </w:r>
     </w:p>
     <w:p>
@@ -9754,17 +9501,12 @@
         <w:jc w:val="both"/>
       </w:pPr>
       <w:proofErr w:type="spellStart"/>
-      <w:proofErr w:type="gramStart"/>
       <w:r>
         <w:t>getStats</w:t>
       </w:r>
       <w:proofErr w:type="spellEnd"/>
       <w:r>
-        <w:t>(</w:t>
-      </w:r>
-      <w:proofErr w:type="gramEnd"/>
-      <w:r>
-        <w:t>) : Avoir des statistiques, ceci</w:t>
+        <w:t>() : Avoir des statistiques, ceci</w:t>
       </w:r>
       <w:r>
         <w:t xml:space="preserve"> peut être très</w:t>
@@ -9784,17 +9526,12 @@
         <w:t>La fonction « </w:t>
       </w:r>
       <w:proofErr w:type="spellStart"/>
-      <w:proofErr w:type="gramStart"/>
       <w:r>
         <w:t>Seek</w:t>
       </w:r>
       <w:proofErr w:type="spellEnd"/>
       <w:r>
-        <w:t>(</w:t>
-      </w:r>
-      <w:proofErr w:type="gramEnd"/>
-      <w:r>
-        <w:t xml:space="preserve">) » </w:t>
+        <w:t xml:space="preserve">() » </w:t>
       </w:r>
       <w:r>
         <w:t>utilisera la classe « </w:t>
@@ -9816,17 +9553,12 @@
         <w:t>La fonction « </w:t>
       </w:r>
       <w:proofErr w:type="spellStart"/>
-      <w:proofErr w:type="gramStart"/>
       <w:r>
         <w:t>Classify</w:t>
       </w:r>
       <w:proofErr w:type="spellEnd"/>
       <w:r>
-        <w:t>(</w:t>
-      </w:r>
-      <w:proofErr w:type="gramEnd"/>
-      <w:r>
-        <w:t>) » devra</w:t>
+        <w:t>() » devra</w:t>
       </w:r>
       <w:r>
         <w:t xml:space="preserve"> essayer de détecter et parser les noms des images afin de les classer dans les bons répertoires.</w:t>
@@ -10178,12 +9910,10 @@
         <w:t>La ligne « </w:t>
       </w:r>
       <w:proofErr w:type="spellStart"/>
-      <w:proofErr w:type="gramStart"/>
       <w:r>
         <w:t>android:requestLegacyExternalStorage</w:t>
       </w:r>
       <w:proofErr w:type="spellEnd"/>
-      <w:proofErr w:type="gramEnd"/>
       <w:r>
         <w:t>="</w:t>
       </w:r>
@@ -10213,13 +9943,39 @@
     </w:p>
     <w:p>
       <w:r>
-        <w:t xml:space="preserve">La premier lancement de l’application est un problèmes encore d’actualité. En effet, nous n’avons pas réussi à faire que l’affichage de l’application au premier lancement (après l’acceptation des permissions) se fasse correctement. Pour contourner ce problème, nous </w:t>
-      </w:r>
-      <w:r>
-        <w:t>arrêtons l’application peu importe la réponse de l’utilisateur (permissions acceptées ou refusées). Dans le cas où l’utilisateur accepte les permissions, nous affichons un message confirmant l’acceptation de ces derniers et indiquant qu’il faut relancer l’application.</w:t>
-      </w:r>
-      <w:r>
-        <w:t xml:space="preserve"> Ceci sera démontré dans la vidéo démonstrative.</w:t>
+        <w:t xml:space="preserve">Le premier lancement de l’application est un problème qui nous a pris énormément de temps car nous ne comprenons pas pourquoi la demande de permissions s’exécutait plusieurs fois ou que des parties de </w:t>
+      </w:r>
+      <w:proofErr w:type="spellStart"/>
+      <w:r>
+        <w:t>layout</w:t>
+      </w:r>
+      <w:proofErr w:type="spellEnd"/>
+      <w:r>
+        <w:t xml:space="preserve"> n’étaient pas affichées. Pour résoudre ce problème il a fallu initialiser les </w:t>
+      </w:r>
+      <w:proofErr w:type="spellStart"/>
+      <w:r>
+        <w:t>views</w:t>
+      </w:r>
+      <w:proofErr w:type="spellEnd"/>
+      <w:r>
+        <w:t xml:space="preserve"> et les fragments dans la fonction « </w:t>
+      </w:r>
+      <w:proofErr w:type="spellStart"/>
+      <w:r>
+        <w:t>OnCreate</w:t>
+      </w:r>
+      <w:proofErr w:type="spellEnd"/>
+      <w:r>
+        <w:t> » dans l’</w:t>
+      </w:r>
+      <w:proofErr w:type="spellStart"/>
+      <w:r>
+        <w:t>activcité</w:t>
+      </w:r>
+      <w:proofErr w:type="spellEnd"/>
+      <w:r>
+        <w:t xml:space="preserve"> principale avant de connaitre l’état de permission.</w:t>
       </w:r>
     </w:p>
     <w:p/>
@@ -10738,13 +10494,7 @@
     </w:p>
     <w:p>
       <w:r>
-        <w:t xml:space="preserve">Par-dessus tout ça, nous avons surtout appris la gestion complète d’un projet mobile, dont la conception, l’implémentation, la recherche et le </w:t>
-      </w:r>
-      <w:r>
-        <w:t>débogages</w:t>
-      </w:r>
-      <w:r>
-        <w:t>.</w:t>
+        <w:t>Par-dessus tout ça, nous avons surtout appris la gestion complète d’un projet mobile, dont la conception, l’implémentation, la recherche et le débogages.</w:t>
       </w:r>
     </w:p>
     <w:p>

</xml_diff>

<commit_message>
finition et preparation rendu
</commit_message>
<xml_diff>
--- a/FSAE/T-MobOp_2020_FSAE_Muller_Spinelli.docx
+++ b/FSAE/T-MobOp_2020_FSAE_Muller_Spinelli.docx
@@ -188,7 +188,6 @@
                                   <w:dataBinding w:prefixMappings="xmlns:ns0='http://schemas.openxmlformats.org/package/2006/metadata/core-properties' xmlns:ns1='http://purl.org/dc/elements/1.1/'" w:xpath="/ns0:coreProperties[1]/ns1:title[1]" w:storeItemID="{6C3C8BC8-F283-45AE-878A-BAB7291924A1}"/>
                                   <w:text/>
                                 </w:sdtPr>
-                                <w:sdtEndPr/>
                                 <w:sdtContent>
                                   <w:p>
                                     <w:pPr>
@@ -347,7 +346,6 @@
                             <w:dataBinding w:prefixMappings="xmlns:ns0='http://schemas.openxmlformats.org/package/2006/metadata/core-properties' xmlns:ns1='http://purl.org/dc/elements/1.1/'" w:xpath="/ns0:coreProperties[1]/ns1:title[1]" w:storeItemID="{6C3C8BC8-F283-45AE-878A-BAB7291924A1}"/>
                             <w:text/>
                           </w:sdtPr>
-                          <w:sdtEndPr/>
                           <w:sdtContent>
                             <w:p>
                               <w:pPr>
@@ -1346,7 +1344,7 @@
           <w:r>
             <w:fldChar w:fldCharType="separate"/>
           </w:r>
-          <w:hyperlink w:anchor="_Toc59282304" w:history="1">
+          <w:hyperlink w:anchor="_Toc59528758" w:history="1">
             <w:r>
               <w:rPr>
                 <w:rStyle w:val="Lienhypertexte"/>
@@ -1373,7 +1371,7 @@
                 <w:noProof/>
                 <w:webHidden/>
               </w:rPr>
-              <w:instrText xml:space="preserve"> PAGEREF _Toc59282304 \h </w:instrText>
+              <w:instrText xml:space="preserve"> PAGEREF _Toc59528758 \h </w:instrText>
             </w:r>
             <w:r>
               <w:rPr>
@@ -1416,7 +1414,7 @@
               <w:lang w:eastAsia="fr-CH"/>
             </w:rPr>
           </w:pPr>
-          <w:hyperlink w:anchor="_Toc59282305" w:history="1">
+          <w:hyperlink w:anchor="_Toc59528759" w:history="1">
             <w:r>
               <w:rPr>
                 <w:rStyle w:val="Lienhypertexte"/>
@@ -1443,7 +1441,7 @@
                 <w:noProof/>
                 <w:webHidden/>
               </w:rPr>
-              <w:instrText xml:space="preserve"> PAGEREF _Toc59282305 \h </w:instrText>
+              <w:instrText xml:space="preserve"> PAGEREF _Toc59528759 \h </w:instrText>
             </w:r>
             <w:r>
               <w:rPr>
@@ -1486,7 +1484,7 @@
               <w:lang w:eastAsia="fr-CH"/>
             </w:rPr>
           </w:pPr>
-          <w:hyperlink w:anchor="_Toc59282306" w:history="1">
+          <w:hyperlink w:anchor="_Toc59528760" w:history="1">
             <w:r>
               <w:rPr>
                 <w:rStyle w:val="Lienhypertexte"/>
@@ -1513,7 +1511,7 @@
                 <w:noProof/>
                 <w:webHidden/>
               </w:rPr>
-              <w:instrText xml:space="preserve"> PAGEREF _Toc59282306 \h </w:instrText>
+              <w:instrText xml:space="preserve"> PAGEREF _Toc59528760 \h </w:instrText>
             </w:r>
             <w:r>
               <w:rPr>
@@ -1556,7 +1554,7 @@
               <w:lang w:eastAsia="fr-CH"/>
             </w:rPr>
           </w:pPr>
-          <w:hyperlink w:anchor="_Toc59282307" w:history="1">
+          <w:hyperlink w:anchor="_Toc59528761" w:history="1">
             <w:r>
               <w:rPr>
                 <w:rStyle w:val="Lienhypertexte"/>
@@ -1583,7 +1581,7 @@
                 <w:noProof/>
                 <w:webHidden/>
               </w:rPr>
-              <w:instrText xml:space="preserve"> PAGEREF _Toc59282307 \h </w:instrText>
+              <w:instrText xml:space="preserve"> PAGEREF _Toc59528761 \h </w:instrText>
             </w:r>
             <w:r>
               <w:rPr>
@@ -1626,7 +1624,7 @@
               <w:lang w:eastAsia="fr-CH"/>
             </w:rPr>
           </w:pPr>
-          <w:hyperlink w:anchor="_Toc59282308" w:history="1">
+          <w:hyperlink w:anchor="_Toc59528762" w:history="1">
             <w:r>
               <w:rPr>
                 <w:rStyle w:val="Lienhypertexte"/>
@@ -1653,7 +1651,7 @@
                 <w:noProof/>
                 <w:webHidden/>
               </w:rPr>
-              <w:instrText xml:space="preserve"> PAGEREF _Toc59282308 \h </w:instrText>
+              <w:instrText xml:space="preserve"> PAGEREF _Toc59528762 \h </w:instrText>
             </w:r>
             <w:r>
               <w:rPr>
@@ -1696,7 +1694,7 @@
               <w:lang w:eastAsia="fr-CH"/>
             </w:rPr>
           </w:pPr>
-          <w:hyperlink w:anchor="_Toc59282309" w:history="1">
+          <w:hyperlink w:anchor="_Toc59528763" w:history="1">
             <w:r>
               <w:rPr>
                 <w:rStyle w:val="Lienhypertexte"/>
@@ -1723,7 +1721,7 @@
                 <w:noProof/>
                 <w:webHidden/>
               </w:rPr>
-              <w:instrText xml:space="preserve"> PAGEREF _Toc59282309 \h </w:instrText>
+              <w:instrText xml:space="preserve"> PAGEREF _Toc59528763 \h </w:instrText>
             </w:r>
             <w:r>
               <w:rPr>
@@ -1766,7 +1764,7 @@
               <w:lang w:eastAsia="fr-CH"/>
             </w:rPr>
           </w:pPr>
-          <w:hyperlink w:anchor="_Toc59282310" w:history="1">
+          <w:hyperlink w:anchor="_Toc59528764" w:history="1">
             <w:r>
               <w:rPr>
                 <w:rStyle w:val="Lienhypertexte"/>
@@ -1793,7 +1791,7 @@
                 <w:noProof/>
                 <w:webHidden/>
               </w:rPr>
-              <w:instrText xml:space="preserve"> PAGEREF _Toc59282310 \h </w:instrText>
+              <w:instrText xml:space="preserve"> PAGEREF _Toc59528764 \h </w:instrText>
             </w:r>
             <w:r>
               <w:rPr>
@@ -1836,7 +1834,7 @@
               <w:lang w:eastAsia="fr-CH"/>
             </w:rPr>
           </w:pPr>
-          <w:hyperlink w:anchor="_Toc59282311" w:history="1">
+          <w:hyperlink w:anchor="_Toc59528765" w:history="1">
             <w:r>
               <w:rPr>
                 <w:rStyle w:val="Lienhypertexte"/>
@@ -1863,7 +1861,7 @@
                 <w:noProof/>
                 <w:webHidden/>
               </w:rPr>
-              <w:instrText xml:space="preserve"> PAGEREF _Toc59282311 \h </w:instrText>
+              <w:instrText xml:space="preserve"> PAGEREF _Toc59528765 \h </w:instrText>
             </w:r>
             <w:r>
               <w:rPr>
@@ -1906,7 +1904,7 @@
               <w:lang w:eastAsia="fr-CH"/>
             </w:rPr>
           </w:pPr>
-          <w:hyperlink w:anchor="_Toc59282312" w:history="1">
+          <w:hyperlink w:anchor="_Toc59528766" w:history="1">
             <w:r>
               <w:rPr>
                 <w:rStyle w:val="Lienhypertexte"/>
@@ -1933,7 +1931,7 @@
                 <w:noProof/>
                 <w:webHidden/>
               </w:rPr>
-              <w:instrText xml:space="preserve"> PAGEREF _Toc59282312 \h </w:instrText>
+              <w:instrText xml:space="preserve"> PAGEREF _Toc59528766 \h </w:instrText>
             </w:r>
             <w:r>
               <w:rPr>
@@ -1976,7 +1974,7 @@
               <w:lang w:eastAsia="fr-CH"/>
             </w:rPr>
           </w:pPr>
-          <w:hyperlink w:anchor="_Toc59282313" w:history="1">
+          <w:hyperlink w:anchor="_Toc59528767" w:history="1">
             <w:r>
               <w:rPr>
                 <w:rStyle w:val="Lienhypertexte"/>
@@ -2003,7 +2001,7 @@
                 <w:noProof/>
                 <w:webHidden/>
               </w:rPr>
-              <w:instrText xml:space="preserve"> PAGEREF _Toc59282313 \h </w:instrText>
+              <w:instrText xml:space="preserve"> PAGEREF _Toc59528767 \h </w:instrText>
             </w:r>
             <w:r>
               <w:rPr>
@@ -2046,7 +2044,7 @@
               <w:lang w:eastAsia="fr-CH"/>
             </w:rPr>
           </w:pPr>
-          <w:hyperlink w:anchor="_Toc59282314" w:history="1">
+          <w:hyperlink w:anchor="_Toc59528768" w:history="1">
             <w:r>
               <w:rPr>
                 <w:rStyle w:val="Lienhypertexte"/>
@@ -2073,7 +2071,7 @@
                 <w:noProof/>
                 <w:webHidden/>
               </w:rPr>
-              <w:instrText xml:space="preserve"> PAGEREF _Toc59282314 \h </w:instrText>
+              <w:instrText xml:space="preserve"> PAGEREF _Toc59528768 \h </w:instrText>
             </w:r>
             <w:r>
               <w:rPr>
@@ -2116,7 +2114,7 @@
               <w:lang w:eastAsia="fr-CH"/>
             </w:rPr>
           </w:pPr>
-          <w:hyperlink w:anchor="_Toc59282315" w:history="1">
+          <w:hyperlink w:anchor="_Toc59528769" w:history="1">
             <w:r>
               <w:rPr>
                 <w:rStyle w:val="Lienhypertexte"/>
@@ -2143,7 +2141,7 @@
                 <w:noProof/>
                 <w:webHidden/>
               </w:rPr>
-              <w:instrText xml:space="preserve"> PAGEREF _Toc59282315 \h </w:instrText>
+              <w:instrText xml:space="preserve"> PAGEREF _Toc59528769 \h </w:instrText>
             </w:r>
             <w:r>
               <w:rPr>
@@ -2186,7 +2184,7 @@
               <w:lang w:eastAsia="fr-CH"/>
             </w:rPr>
           </w:pPr>
-          <w:hyperlink w:anchor="_Toc59282316" w:history="1">
+          <w:hyperlink w:anchor="_Toc59528770" w:history="1">
             <w:r>
               <w:rPr>
                 <w:rStyle w:val="Lienhypertexte"/>
@@ -2213,7 +2211,7 @@
                 <w:noProof/>
                 <w:webHidden/>
               </w:rPr>
-              <w:instrText xml:space="preserve"> PAGEREF _Toc59282316 \h </w:instrText>
+              <w:instrText xml:space="preserve"> PAGEREF _Toc59528770 \h </w:instrText>
             </w:r>
             <w:r>
               <w:rPr>
@@ -2256,7 +2254,7 @@
               <w:lang w:eastAsia="fr-CH"/>
             </w:rPr>
           </w:pPr>
-          <w:hyperlink w:anchor="_Toc59282317" w:history="1">
+          <w:hyperlink w:anchor="_Toc59528771" w:history="1">
             <w:r>
               <w:rPr>
                 <w:rStyle w:val="Lienhypertexte"/>
@@ -2283,7 +2281,7 @@
                 <w:noProof/>
                 <w:webHidden/>
               </w:rPr>
-              <w:instrText xml:space="preserve"> PAGEREF _Toc59282317 \h </w:instrText>
+              <w:instrText xml:space="preserve"> PAGEREF _Toc59528771 \h </w:instrText>
             </w:r>
             <w:r>
               <w:rPr>
@@ -2326,7 +2324,7 @@
               <w:lang w:eastAsia="fr-CH"/>
             </w:rPr>
           </w:pPr>
-          <w:hyperlink w:anchor="_Toc59282318" w:history="1">
+          <w:hyperlink w:anchor="_Toc59528772" w:history="1">
             <w:r>
               <w:rPr>
                 <w:rStyle w:val="Lienhypertexte"/>
@@ -2353,7 +2351,7 @@
                 <w:noProof/>
                 <w:webHidden/>
               </w:rPr>
-              <w:instrText xml:space="preserve"> PAGEREF _Toc59282318 \h </w:instrText>
+              <w:instrText xml:space="preserve"> PAGEREF _Toc59528772 \h </w:instrText>
             </w:r>
             <w:r>
               <w:rPr>
@@ -2396,7 +2394,7 @@
               <w:lang w:eastAsia="fr-CH"/>
             </w:rPr>
           </w:pPr>
-          <w:hyperlink w:anchor="_Toc59282319" w:history="1">
+          <w:hyperlink w:anchor="_Toc59528773" w:history="1">
             <w:r>
               <w:rPr>
                 <w:rStyle w:val="Lienhypertexte"/>
@@ -2423,7 +2421,7 @@
                 <w:noProof/>
                 <w:webHidden/>
               </w:rPr>
-              <w:instrText xml:space="preserve"> PAGEREF _Toc59282319 \h </w:instrText>
+              <w:instrText xml:space="preserve"> PAGEREF _Toc59528773 \h </w:instrText>
             </w:r>
             <w:r>
               <w:rPr>
@@ -2466,7 +2464,7 @@
               <w:lang w:eastAsia="fr-CH"/>
             </w:rPr>
           </w:pPr>
-          <w:hyperlink w:anchor="_Toc59282320" w:history="1">
+          <w:hyperlink w:anchor="_Toc59528774" w:history="1">
             <w:r>
               <w:rPr>
                 <w:rStyle w:val="Lienhypertexte"/>
@@ -2493,7 +2491,7 @@
                 <w:noProof/>
                 <w:webHidden/>
               </w:rPr>
-              <w:instrText xml:space="preserve"> PAGEREF _Toc59282320 \h </w:instrText>
+              <w:instrText xml:space="preserve"> PAGEREF _Toc59528774 \h </w:instrText>
             </w:r>
             <w:r>
               <w:rPr>
@@ -2536,7 +2534,7 @@
               <w:lang w:eastAsia="fr-CH"/>
             </w:rPr>
           </w:pPr>
-          <w:hyperlink w:anchor="_Toc59282321" w:history="1">
+          <w:hyperlink w:anchor="_Toc59528775" w:history="1">
             <w:r>
               <w:rPr>
                 <w:rStyle w:val="Lienhypertexte"/>
@@ -2563,7 +2561,7 @@
                 <w:noProof/>
                 <w:webHidden/>
               </w:rPr>
-              <w:instrText xml:space="preserve"> PAGEREF _Toc59282321 \h </w:instrText>
+              <w:instrText xml:space="preserve"> PAGEREF _Toc59528775 \h </w:instrText>
             </w:r>
             <w:r>
               <w:rPr>
@@ -2606,7 +2604,7 @@
               <w:lang w:eastAsia="fr-CH"/>
             </w:rPr>
           </w:pPr>
-          <w:hyperlink w:anchor="_Toc59282322" w:history="1">
+          <w:hyperlink w:anchor="_Toc59528776" w:history="1">
             <w:r>
               <w:rPr>
                 <w:rStyle w:val="Lienhypertexte"/>
@@ -2633,7 +2631,7 @@
                 <w:noProof/>
                 <w:webHidden/>
               </w:rPr>
-              <w:instrText xml:space="preserve"> PAGEREF _Toc59282322 \h </w:instrText>
+              <w:instrText xml:space="preserve"> PAGEREF _Toc59528776 \h </w:instrText>
             </w:r>
             <w:r>
               <w:rPr>
@@ -2676,7 +2674,7 @@
               <w:lang w:eastAsia="fr-CH"/>
             </w:rPr>
           </w:pPr>
-          <w:hyperlink w:anchor="_Toc59282323" w:history="1">
+          <w:hyperlink w:anchor="_Toc59528777" w:history="1">
             <w:r>
               <w:rPr>
                 <w:rStyle w:val="Lienhypertexte"/>
@@ -2703,7 +2701,7 @@
                 <w:noProof/>
                 <w:webHidden/>
               </w:rPr>
-              <w:instrText xml:space="preserve"> PAGEREF _Toc59282323 \h </w:instrText>
+              <w:instrText xml:space="preserve"> PAGEREF _Toc59528777 \h </w:instrText>
             </w:r>
             <w:r>
               <w:rPr>
@@ -2746,7 +2744,7 @@
               <w:lang w:eastAsia="fr-CH"/>
             </w:rPr>
           </w:pPr>
-          <w:hyperlink w:anchor="_Toc59282324" w:history="1">
+          <w:hyperlink w:anchor="_Toc59528778" w:history="1">
             <w:r>
               <w:rPr>
                 <w:rStyle w:val="Lienhypertexte"/>
@@ -2773,7 +2771,7 @@
                 <w:noProof/>
                 <w:webHidden/>
               </w:rPr>
-              <w:instrText xml:space="preserve"> PAGEREF _Toc59282324 \h </w:instrText>
+              <w:instrText xml:space="preserve"> PAGEREF _Toc59528778 \h </w:instrText>
             </w:r>
             <w:r>
               <w:rPr>
@@ -2793,7 +2791,7 @@
                 <w:noProof/>
                 <w:webHidden/>
               </w:rPr>
-              <w:t>- 10 -</w:t>
+              <w:t>- 11 -</w:t>
             </w:r>
             <w:r>
               <w:rPr>
@@ -2816,7 +2814,7 @@
               <w:lang w:eastAsia="fr-CH"/>
             </w:rPr>
           </w:pPr>
-          <w:hyperlink w:anchor="_Toc59282325" w:history="1">
+          <w:hyperlink w:anchor="_Toc59528779" w:history="1">
             <w:r>
               <w:rPr>
                 <w:rStyle w:val="Lienhypertexte"/>
@@ -2843,7 +2841,7 @@
                 <w:noProof/>
                 <w:webHidden/>
               </w:rPr>
-              <w:instrText xml:space="preserve"> PAGEREF _Toc59282325 \h </w:instrText>
+              <w:instrText xml:space="preserve"> PAGEREF _Toc59528779 \h </w:instrText>
             </w:r>
             <w:r>
               <w:rPr>
@@ -2863,7 +2861,7 @@
                 <w:noProof/>
                 <w:webHidden/>
               </w:rPr>
-              <w:t>- 10 -</w:t>
+              <w:t>- 11 -</w:t>
             </w:r>
             <w:r>
               <w:rPr>
@@ -2886,7 +2884,7 @@
               <w:lang w:eastAsia="fr-CH"/>
             </w:rPr>
           </w:pPr>
-          <w:hyperlink w:anchor="_Toc59282326" w:history="1">
+          <w:hyperlink w:anchor="_Toc59528780" w:history="1">
             <w:r>
               <w:rPr>
                 <w:rStyle w:val="Lienhypertexte"/>
@@ -2913,7 +2911,7 @@
                 <w:noProof/>
                 <w:webHidden/>
               </w:rPr>
-              <w:instrText xml:space="preserve"> PAGEREF _Toc59282326 \h </w:instrText>
+              <w:instrText xml:space="preserve"> PAGEREF _Toc59528780 \h </w:instrText>
             </w:r>
             <w:r>
               <w:rPr>
@@ -2933,7 +2931,7 @@
                 <w:noProof/>
                 <w:webHidden/>
               </w:rPr>
-              <w:t>- 10 -</w:t>
+              <w:t>- 11 -</w:t>
             </w:r>
             <w:r>
               <w:rPr>
@@ -2956,7 +2954,7 @@
               <w:lang w:eastAsia="fr-CH"/>
             </w:rPr>
           </w:pPr>
-          <w:hyperlink w:anchor="_Toc59282327" w:history="1">
+          <w:hyperlink w:anchor="_Toc59528781" w:history="1">
             <w:r>
               <w:rPr>
                 <w:rStyle w:val="Lienhypertexte"/>
@@ -2983,7 +2981,7 @@
                 <w:noProof/>
                 <w:webHidden/>
               </w:rPr>
-              <w:instrText xml:space="preserve"> PAGEREF _Toc59282327 \h </w:instrText>
+              <w:instrText xml:space="preserve"> PAGEREF _Toc59528781 \h </w:instrText>
             </w:r>
             <w:r>
               <w:rPr>
@@ -3026,7 +3024,7 @@
               <w:lang w:eastAsia="fr-CH"/>
             </w:rPr>
           </w:pPr>
-          <w:hyperlink w:anchor="_Toc59282328" w:history="1">
+          <w:hyperlink w:anchor="_Toc59528782" w:history="1">
             <w:r>
               <w:rPr>
                 <w:rStyle w:val="Lienhypertexte"/>
@@ -3053,7 +3051,7 @@
                 <w:noProof/>
                 <w:webHidden/>
               </w:rPr>
-              <w:instrText xml:space="preserve"> PAGEREF _Toc59282328 \h </w:instrText>
+              <w:instrText xml:space="preserve"> PAGEREF _Toc59528782 \h </w:instrText>
             </w:r>
             <w:r>
               <w:rPr>
@@ -3112,7 +3110,7 @@
       <w:pPr>
         <w:pStyle w:val="Titre1"/>
       </w:pPr>
-      <w:bookmarkStart w:id="0" w:name="_Toc59282304"/>
+      <w:bookmarkStart w:id="0" w:name="_Toc59528758"/>
       <w:r>
         <w:lastRenderedPageBreak/>
         <w:t>Introduction</w:t>
@@ -3123,7 +3121,7 @@
       <w:pPr>
         <w:pStyle w:val="Titre2"/>
       </w:pPr>
-      <w:bookmarkStart w:id="1" w:name="_Toc59282305"/>
+      <w:bookmarkStart w:id="1" w:name="_Toc59528759"/>
       <w:r>
         <w:t>But</w:t>
       </w:r>
@@ -3152,7 +3150,7 @@
       <w:pPr>
         <w:pStyle w:val="Titre2"/>
       </w:pPr>
-      <w:bookmarkStart w:id="2" w:name="_Toc59282306"/>
+      <w:bookmarkStart w:id="2" w:name="_Toc59528760"/>
       <w:r>
         <w:t>Motivations</w:t>
       </w:r>
@@ -3217,7 +3215,7 @@
       <w:pPr>
         <w:pStyle w:val="Titre1"/>
       </w:pPr>
-      <w:bookmarkStart w:id="3" w:name="_Toc59282307"/>
+      <w:bookmarkStart w:id="3" w:name="_Toc59528761"/>
       <w:r>
         <w:t>Analyse</w:t>
       </w:r>
@@ -3489,7 +3487,7 @@
       <w:pPr>
         <w:pStyle w:val="Titre1"/>
       </w:pPr>
-      <w:bookmarkStart w:id="4" w:name="_Toc59282308"/>
+      <w:bookmarkStart w:id="4" w:name="_Toc59528762"/>
       <w:r>
         <w:lastRenderedPageBreak/>
         <w:t>Conception</w:t>
@@ -3500,7 +3498,7 @@
       <w:pPr>
         <w:pStyle w:val="Titre2"/>
       </w:pPr>
-      <w:bookmarkStart w:id="5" w:name="_Toc59282309"/>
+      <w:bookmarkStart w:id="5" w:name="_Toc59528763"/>
       <w:r>
         <w:t>Graphique</w:t>
       </w:r>
@@ -3520,7 +3518,7 @@
           <w:szCs w:val="22"/>
         </w:rPr>
       </w:pPr>
-      <w:bookmarkStart w:id="6" w:name="_Toc59282310"/>
+      <w:bookmarkStart w:id="6" w:name="_Toc59528764"/>
       <w:r>
         <w:rPr>
           <w:noProof/>
@@ -4522,7 +4520,7 @@
           <w:szCs w:val="22"/>
         </w:rPr>
       </w:pPr>
-      <w:bookmarkStart w:id="7" w:name="_Toc59282311"/>
+      <w:bookmarkStart w:id="7" w:name="_Toc59528765"/>
       <w:r>
         <w:rPr>
           <w:noProof/>
@@ -5168,7 +5166,15 @@
         <w:pStyle w:val="Paragraphedeliste"/>
       </w:pPr>
       <w:r>
-        <w:t xml:space="preserve"> répartition de la place mémoire.</w:t>
+        <w:t xml:space="preserve"> </w:t>
+      </w:r>
+      <w:proofErr w:type="gramStart"/>
+      <w:r>
+        <w:t>répartition</w:t>
+      </w:r>
+      <w:proofErr w:type="gramEnd"/>
+      <w:r>
+        <w:t xml:space="preserve"> de la place mémoire.</w:t>
       </w:r>
     </w:p>
     <w:p/>
@@ -5181,7 +5187,7 @@
       <w:pPr>
         <w:pStyle w:val="Titre2"/>
       </w:pPr>
-      <w:bookmarkStart w:id="8" w:name="_Toc59282312"/>
+      <w:bookmarkStart w:id="8" w:name="_Toc59528766"/>
       <w:r>
         <w:lastRenderedPageBreak/>
         <w:t>Classes</w:t>
@@ -6758,9 +6764,11 @@
       <w:r>
         <w:t xml:space="preserve">Comme on peut le voir ci-dessus, l’activité principale </w:t>
       </w:r>
+      <w:proofErr w:type="gramStart"/>
       <w:r>
         <w:t>managera</w:t>
       </w:r>
+      <w:proofErr w:type="gramEnd"/>
       <w:r>
         <w:t xml:space="preserve"> 3 </w:t>
       </w:r>
@@ -6923,7 +6931,7 @@
       <w:pPr>
         <w:pStyle w:val="Titre1"/>
       </w:pPr>
-      <w:bookmarkStart w:id="9" w:name="_Toc59282313"/>
+      <w:bookmarkStart w:id="9" w:name="_Toc59528767"/>
       <w:r>
         <w:lastRenderedPageBreak/>
         <w:t>Implémentation</w:t>
@@ -7054,7 +7062,13 @@
         </w:numPr>
       </w:pPr>
       <w:r>
-        <w:t>Ajout de différentes fonctionnalités.</w:t>
+        <w:t>Ajout de</w:t>
+      </w:r>
+      <w:r>
+        <w:t>s</w:t>
+      </w:r>
+      <w:r>
+        <w:t xml:space="preserve"> différentes fonctionnalités.</w:t>
       </w:r>
     </w:p>
     <w:p>
@@ -7065,13 +7079,8 @@
           <w:numId w:val="19"/>
         </w:numPr>
       </w:pPr>
-      <w:proofErr w:type="spellStart"/>
-      <w:r>
-        <w:t>Refactor</w:t>
-      </w:r>
-      <w:proofErr w:type="spellEnd"/>
-      <w:r>
-        <w:t xml:space="preserve"> du projet.</w:t>
+      <w:r>
+        <w:t xml:space="preserve">Recherche et correction de bugs. </w:t>
       </w:r>
     </w:p>
     <w:p>
@@ -7083,7 +7092,7 @@
         </w:numPr>
       </w:pPr>
       <w:r>
-        <w:t xml:space="preserve">Recherche et correction de bugs. </w:t>
+        <w:t>Ajout d’une fonctionnalité non prévue</w:t>
       </w:r>
     </w:p>
     <w:p>
@@ -7095,7 +7104,7 @@
         </w:numPr>
       </w:pPr>
       <w:r>
-        <w:t>Ajout d’une fonctionnalité non prévue</w:t>
+        <w:t xml:space="preserve">Recherche et correction de bugs. </w:t>
       </w:r>
     </w:p>
     <w:p>
@@ -7106,25 +7115,8 @@
           <w:numId w:val="19"/>
         </w:numPr>
       </w:pPr>
-      <w:proofErr w:type="spellStart"/>
-      <w:r>
-        <w:t>Refactor</w:t>
-      </w:r>
-      <w:proofErr w:type="spellEnd"/>
-      <w:r>
-        <w:t xml:space="preserve"> du projet.</w:t>
-      </w:r>
-    </w:p>
-    <w:p>
-      <w:pPr>
-        <w:pStyle w:val="Paragraphedeliste"/>
-        <w:numPr>
-          <w:ilvl w:val="0"/>
-          <w:numId w:val="19"/>
-        </w:numPr>
-      </w:pPr>
-      <w:r>
-        <w:t xml:space="preserve">Recherche et correction de bugs. </w:t>
+      <w:r>
+        <w:t>Ajout de paramètres persistants.</w:t>
       </w:r>
     </w:p>
     <w:p>
@@ -7193,7 +7185,29 @@
           <w:szCs w:val="20"/>
           <w:lang w:eastAsia="fr-CH"/>
         </w:rPr>
-        <w:t xml:space="preserve">&lt;uses-permission </w:t>
+        <w:t>&lt;</w:t>
+      </w:r>
+      <w:proofErr w:type="gramStart"/>
+      <w:r>
+        <w:rPr>
+          <w:rFonts w:ascii="Consolas" w:eastAsia="Times New Roman" w:hAnsi="Consolas" w:cs="Courier New"/>
+          <w:color w:val="E8BF6A"/>
+          <w:sz w:val="20"/>
+          <w:szCs w:val="20"/>
+          <w:lang w:eastAsia="fr-CH"/>
+        </w:rPr>
+        <w:t>uses</w:t>
+      </w:r>
+      <w:proofErr w:type="gramEnd"/>
+      <w:r>
+        <w:rPr>
+          <w:rFonts w:ascii="Consolas" w:eastAsia="Times New Roman" w:hAnsi="Consolas" w:cs="Courier New"/>
+          <w:color w:val="E8BF6A"/>
+          <w:sz w:val="20"/>
+          <w:szCs w:val="20"/>
+          <w:lang w:eastAsia="fr-CH"/>
+        </w:rPr>
+        <w:t xml:space="preserve">-permission </w:t>
       </w:r>
       <w:proofErr w:type="spellStart"/>
       <w:r>
@@ -7436,10 +7450,12 @@
         <w:t>Dans le fichier « </w:t>
       </w:r>
       <w:proofErr w:type="spellStart"/>
+      <w:proofErr w:type="gramStart"/>
       <w:r>
         <w:t>build.gradle</w:t>
       </w:r>
       <w:proofErr w:type="spellEnd"/>
+      <w:proofErr w:type="gramEnd"/>
       <w:r>
         <w:t xml:space="preserve"> » il a été nécessaire d’ajouter la dépendance pour la partie graphique du projet : </w:t>
       </w:r>
@@ -7488,7 +7504,23 @@
           <w:rFonts w:ascii="Consolas" w:hAnsi="Consolas"/>
           <w:color w:val="6A8759"/>
         </w:rPr>
-        <w:t>'com.github.PhilJay:MPAndroidChart:v3.1.0'</w:t>
+        <w:t>'</w:t>
+      </w:r>
+      <w:proofErr w:type="gramStart"/>
+      <w:r>
+        <w:rPr>
+          <w:rFonts w:ascii="Consolas" w:hAnsi="Consolas"/>
+          <w:color w:val="6A8759"/>
+        </w:rPr>
+        <w:t>com.github</w:t>
+      </w:r>
+      <w:proofErr w:type="gramEnd"/>
+      <w:r>
+        <w:rPr>
+          <w:rFonts w:ascii="Consolas" w:hAnsi="Consolas"/>
+          <w:color w:val="6A8759"/>
+        </w:rPr>
+        <w:t>.PhilJay:MPAndroidChart:v3.1.0'</w:t>
       </w:r>
     </w:p>
     <w:p/>
@@ -7839,12 +7871,26 @@
         </w:drawing>
       </w:r>
     </w:p>
-    <w:p/>
+    <w:p>
+      <w:pPr>
+        <w:rPr>
+          <w:i/>
+          <w:iCs/>
+        </w:rPr>
+      </w:pPr>
+      <w:r>
+        <w:rPr>
+          <w:i/>
+          <w:iCs/>
+        </w:rPr>
+        <w:t>Remarque : La vidéo démonstrative en annexe permet de visualiser toutes les fonctionnalités disponible.</w:t>
+      </w:r>
+    </w:p>
     <w:p>
       <w:pPr>
         <w:pStyle w:val="Titre2"/>
       </w:pPr>
-      <w:bookmarkStart w:id="10" w:name="_Toc59282314"/>
+      <w:bookmarkStart w:id="10" w:name="_Toc59528768"/>
       <w:r>
         <w:t>Technologie</w:t>
       </w:r>
@@ -8056,35 +8102,9 @@
           <w:ilvl w:val="0"/>
           <w:numId w:val="21"/>
         </w:numPr>
-        <w:rPr>
-          <w:color w:val="FF0000"/>
-        </w:rPr>
-      </w:pPr>
-      <w:r>
-        <w:rPr>
-          <w:color w:val="FF0000"/>
-        </w:rPr>
+      </w:pPr>
+      <w:r>
         <w:t>Préférences partagées</w:t>
-      </w:r>
-      <w:r>
-        <w:rPr>
-          <w:color w:val="FF0000"/>
-        </w:rPr>
-        <w:t xml:space="preserve"> (not </w:t>
-      </w:r>
-      <w:proofErr w:type="spellStart"/>
-      <w:r>
-        <w:rPr>
-          <w:color w:val="FF0000"/>
-        </w:rPr>
-        <w:t>yet</w:t>
-      </w:r>
-      <w:proofErr w:type="spellEnd"/>
-      <w:r>
-        <w:rPr>
-          <w:color w:val="FF0000"/>
-        </w:rPr>
-        <w:t>)</w:t>
       </w:r>
     </w:p>
     <w:p>
@@ -8119,7 +8139,7 @@
       <w:pPr>
         <w:pStyle w:val="Titre2"/>
       </w:pPr>
-      <w:bookmarkStart w:id="11" w:name="_Toc59282315"/>
+      <w:bookmarkStart w:id="11" w:name="_Toc59528769"/>
       <w:r>
         <w:lastRenderedPageBreak/>
         <w:t>Fonctionnalité supplémentaire</w:t>
@@ -8157,7 +8177,7 @@
       <w:pPr>
         <w:pStyle w:val="Titre3"/>
       </w:pPr>
-      <w:bookmarkStart w:id="12" w:name="_Toc59282316"/>
+      <w:bookmarkStart w:id="12" w:name="_Toc59528770"/>
       <w:r>
         <w:t>Analyse</w:t>
       </w:r>
@@ -8165,7 +8185,13 @@
     </w:p>
     <w:p>
       <w:r>
-        <w:t>Malheureusement la date de la prise d’une photo n’est pas toujours disponible. Cependant, il est fréquent que la nom de l’image contienne la date effective de la photo. Dans le cas où la date n’est pas disponible dans le nom de l’image, la date de la dernière modification du fichier sera pris en compte.</w:t>
+        <w:t xml:space="preserve">Malheureusement la date de la prise d’une photo n’est pas toujours disponible. Cependant, il est fréquent que la nom de l’image contienne la date effective de la photo. Dans le cas où la date n’est pas disponible dans le nom de l’image, la date de la dernière modification du fichier sera </w:t>
+      </w:r>
+      <w:r>
+        <w:t>prise</w:t>
+      </w:r>
+      <w:r>
+        <w:t xml:space="preserve"> en compte.</w:t>
       </w:r>
     </w:p>
     <w:p>
@@ -8310,24 +8336,6 @@
       </w:pPr>
       <w:r>
         <w:t>Screenshot_20190808_232048_com.android.chrome.jpg</w:t>
-      </w:r>
-    </w:p>
-    <w:p>
-      <w:pPr>
-        <w:pStyle w:val="Paragraphedeliste"/>
-        <w:numPr>
-          <w:ilvl w:val="0"/>
-          <w:numId w:val="23"/>
-        </w:numPr>
-        <w:rPr>
-          <w:color w:val="FF0000"/>
-        </w:rPr>
-      </w:pPr>
-      <w:r>
-        <w:rPr>
-          <w:color w:val="FF0000"/>
-        </w:rPr>
-        <w:t>photo_2019-04-04_10-17-16.jpg</w:t>
       </w:r>
     </w:p>
     <w:p>
@@ -8370,7 +8378,7 @@
       <w:pPr>
         <w:pStyle w:val="Titre3"/>
       </w:pPr>
-      <w:bookmarkStart w:id="13" w:name="_Toc59282317"/>
+      <w:bookmarkStart w:id="13" w:name="_Toc59528771"/>
       <w:r>
         <w:lastRenderedPageBreak/>
         <w:t>Conception</w:t>
@@ -8503,6 +8511,7 @@
                                 </w:rPr>
                               </w:pPr>
                               <w:proofErr w:type="spellStart"/>
+                              <w:proofErr w:type="gramStart"/>
                               <w:r>
                                 <w:rPr>
                                   <w:color w:val="000000" w:themeColor="text1"/>
@@ -8534,7 +8543,24 @@
                                     <w14:round/>
                                   </w14:textOutline>
                                 </w:rPr>
-                                <w:t>()</w:t>
+                                <w:t>(</w:t>
+                              </w:r>
+                              <w:proofErr w:type="gramEnd"/>
+                              <w:r>
+                                <w:rPr>
+                                  <w:color w:val="000000" w:themeColor="text1"/>
+                                  <w14:shadow w14:blurRad="38100" w14:dist="19050" w14:dir="2700000" w14:sx="100000" w14:sy="100000" w14:kx="0" w14:ky="0" w14:algn="tl">
+                                    <w14:schemeClr w14:val="dk1">
+                                      <w14:alpha w14:val="60000"/>
+                                    </w14:schemeClr>
+                                  </w14:shadow>
+                                  <w14:textOutline w14:w="0" w14:cap="flat" w14:cmpd="sng" w14:algn="ctr">
+                                    <w14:noFill/>
+                                    <w14:prstDash w14:val="solid"/>
+                                    <w14:round/>
+                                  </w14:textOutline>
+                                </w:rPr>
+                                <w:t>)</w:t>
                               </w:r>
                             </w:p>
                           </w:txbxContent>
@@ -8636,6 +8662,7 @@
                                 </w:rPr>
                               </w:pPr>
                               <w:proofErr w:type="spellStart"/>
+                              <w:proofErr w:type="gramStart"/>
                               <w:r>
                                 <w:rPr>
                                   <w:color w:val="000000" w:themeColor="text1"/>
@@ -8667,7 +8694,24 @@
                                     <w14:round/>
                                   </w14:textOutline>
                                 </w:rPr>
-                                <w:t>()</w:t>
+                                <w:t>(</w:t>
+                              </w:r>
+                              <w:proofErr w:type="gramEnd"/>
+                              <w:r>
+                                <w:rPr>
+                                  <w:color w:val="000000" w:themeColor="text1"/>
+                                  <w14:shadow w14:blurRad="38100" w14:dist="19050" w14:dir="2700000" w14:sx="100000" w14:sy="100000" w14:kx="0" w14:ky="0" w14:algn="tl">
+                                    <w14:schemeClr w14:val="dk1">
+                                      <w14:alpha w14:val="60000"/>
+                                    </w14:schemeClr>
+                                  </w14:shadow>
+                                  <w14:textOutline w14:w="0" w14:cap="flat" w14:cmpd="sng" w14:algn="ctr">
+                                    <w14:noFill/>
+                                    <w14:prstDash w14:val="solid"/>
+                                    <w14:round/>
+                                  </w14:textOutline>
+                                </w:rPr>
+                                <w:t>)</w:t>
                               </w:r>
                             </w:p>
                             <w:p>
@@ -8689,6 +8733,7 @@
                                 </w:rPr>
                               </w:pPr>
                               <w:proofErr w:type="spellStart"/>
+                              <w:proofErr w:type="gramStart"/>
                               <w:r>
                                 <w:rPr>
                                   <w:color w:val="000000" w:themeColor="text1"/>
@@ -8720,7 +8765,24 @@
                                     <w14:round/>
                                   </w14:textOutline>
                                 </w:rPr>
-                                <w:t>()</w:t>
+                                <w:t>(</w:t>
+                              </w:r>
+                              <w:proofErr w:type="gramEnd"/>
+                              <w:r>
+                                <w:rPr>
+                                  <w:color w:val="000000" w:themeColor="text1"/>
+                                  <w14:shadow w14:blurRad="38100" w14:dist="19050" w14:dir="2700000" w14:sx="100000" w14:sy="100000" w14:kx="0" w14:ky="0" w14:algn="tl">
+                                    <w14:schemeClr w14:val="dk1">
+                                      <w14:alpha w14:val="60000"/>
+                                    </w14:schemeClr>
+                                  </w14:shadow>
+                                  <w14:textOutline w14:w="0" w14:cap="flat" w14:cmpd="sng" w14:algn="ctr">
+                                    <w14:noFill/>
+                                    <w14:prstDash w14:val="solid"/>
+                                    <w14:round/>
+                                  </w14:textOutline>
+                                </w:rPr>
+                                <w:t>)</w:t>
                               </w:r>
                             </w:p>
                             <w:p>
@@ -8742,6 +8804,7 @@
                                 </w:rPr>
                               </w:pPr>
                               <w:proofErr w:type="spellStart"/>
+                              <w:proofErr w:type="gramStart"/>
                               <w:r>
                                 <w:rPr>
                                   <w:color w:val="000000" w:themeColor="text1"/>
@@ -8773,7 +8836,24 @@
                                     <w14:round/>
                                   </w14:textOutline>
                                 </w:rPr>
-                                <w:t>()</w:t>
+                                <w:t>(</w:t>
+                              </w:r>
+                              <w:proofErr w:type="gramEnd"/>
+                              <w:r>
+                                <w:rPr>
+                                  <w:color w:val="000000" w:themeColor="text1"/>
+                                  <w14:shadow w14:blurRad="38100" w14:dist="19050" w14:dir="2700000" w14:sx="100000" w14:sy="100000" w14:kx="0" w14:ky="0" w14:algn="tl">
+                                    <w14:schemeClr w14:val="dk1">
+                                      <w14:alpha w14:val="60000"/>
+                                    </w14:schemeClr>
+                                  </w14:shadow>
+                                  <w14:textOutline w14:w="0" w14:cap="flat" w14:cmpd="sng" w14:algn="ctr">
+                                    <w14:noFill/>
+                                    <w14:prstDash w14:val="solid"/>
+                                    <w14:round/>
+                                  </w14:textOutline>
+                                </w:rPr>
+                                <w:t>)</w:t>
                               </w:r>
                             </w:p>
                           </w:txbxContent>
@@ -8873,6 +8953,7 @@
                                 </w:rPr>
                               </w:pPr>
                               <w:proofErr w:type="spellStart"/>
+                              <w:proofErr w:type="gramStart"/>
                               <w:r>
                                 <w:rPr>
                                   <w:color w:val="000000" w:themeColor="text1"/>
@@ -8904,7 +8985,24 @@
                                     <w14:round/>
                                   </w14:textOutline>
                                 </w:rPr>
-                                <w:t>()</w:t>
+                                <w:t>(</w:t>
+                              </w:r>
+                              <w:proofErr w:type="gramEnd"/>
+                              <w:r>
+                                <w:rPr>
+                                  <w:color w:val="000000" w:themeColor="text1"/>
+                                  <w14:shadow w14:blurRad="38100" w14:dist="19050" w14:dir="2700000" w14:sx="100000" w14:sy="100000" w14:kx="0" w14:ky="0" w14:algn="tl">
+                                    <w14:schemeClr w14:val="dk1">
+                                      <w14:alpha w14:val="60000"/>
+                                    </w14:schemeClr>
+                                  </w14:shadow>
+                                  <w14:textOutline w14:w="0" w14:cap="flat" w14:cmpd="sng" w14:algn="ctr">
+                                    <w14:noFill/>
+                                    <w14:prstDash w14:val="solid"/>
+                                    <w14:round/>
+                                  </w14:textOutline>
+                                </w:rPr>
+                                <w:t>)</w:t>
                               </w:r>
                             </w:p>
                           </w:txbxContent>
@@ -9053,6 +9151,7 @@
                           </w:rPr>
                         </w:pPr>
                         <w:proofErr w:type="spellStart"/>
+                        <w:proofErr w:type="gramStart"/>
                         <w:r>
                           <w:rPr>
                             <w:color w:val="000000" w:themeColor="text1"/>
@@ -9084,7 +9183,24 @@
                               <w14:round/>
                             </w14:textOutline>
                           </w:rPr>
-                          <w:t>()</w:t>
+                          <w:t>(</w:t>
+                        </w:r>
+                        <w:proofErr w:type="gramEnd"/>
+                        <w:r>
+                          <w:rPr>
+                            <w:color w:val="000000" w:themeColor="text1"/>
+                            <w14:shadow w14:blurRad="38100" w14:dist="19050" w14:dir="2700000" w14:sx="100000" w14:sy="100000" w14:kx="0" w14:ky="0" w14:algn="tl">
+                              <w14:schemeClr w14:val="dk1">
+                                <w14:alpha w14:val="60000"/>
+                              </w14:schemeClr>
+                            </w14:shadow>
+                            <w14:textOutline w14:w="0" w14:cap="flat" w14:cmpd="sng" w14:algn="ctr">
+                              <w14:noFill/>
+                              <w14:prstDash w14:val="solid"/>
+                              <w14:round/>
+                            </w14:textOutline>
+                          </w:rPr>
+                          <w:t>)</w:t>
                         </w:r>
                       </w:p>
                     </w:txbxContent>
@@ -9157,6 +9273,7 @@
                           </w:rPr>
                         </w:pPr>
                         <w:proofErr w:type="spellStart"/>
+                        <w:proofErr w:type="gramStart"/>
                         <w:r>
                           <w:rPr>
                             <w:color w:val="000000" w:themeColor="text1"/>
@@ -9188,7 +9305,24 @@
                               <w14:round/>
                             </w14:textOutline>
                           </w:rPr>
-                          <w:t>()</w:t>
+                          <w:t>(</w:t>
+                        </w:r>
+                        <w:proofErr w:type="gramEnd"/>
+                        <w:r>
+                          <w:rPr>
+                            <w:color w:val="000000" w:themeColor="text1"/>
+                            <w14:shadow w14:blurRad="38100" w14:dist="19050" w14:dir="2700000" w14:sx="100000" w14:sy="100000" w14:kx="0" w14:ky="0" w14:algn="tl">
+                              <w14:schemeClr w14:val="dk1">
+                                <w14:alpha w14:val="60000"/>
+                              </w14:schemeClr>
+                            </w14:shadow>
+                            <w14:textOutline w14:w="0" w14:cap="flat" w14:cmpd="sng" w14:algn="ctr">
+                              <w14:noFill/>
+                              <w14:prstDash w14:val="solid"/>
+                              <w14:round/>
+                            </w14:textOutline>
+                          </w:rPr>
+                          <w:t>)</w:t>
                         </w:r>
                       </w:p>
                       <w:p>
@@ -9210,6 +9344,7 @@
                           </w:rPr>
                         </w:pPr>
                         <w:proofErr w:type="spellStart"/>
+                        <w:proofErr w:type="gramStart"/>
                         <w:r>
                           <w:rPr>
                             <w:color w:val="000000" w:themeColor="text1"/>
@@ -9241,7 +9376,24 @@
                               <w14:round/>
                             </w14:textOutline>
                           </w:rPr>
-                          <w:t>()</w:t>
+                          <w:t>(</w:t>
+                        </w:r>
+                        <w:proofErr w:type="gramEnd"/>
+                        <w:r>
+                          <w:rPr>
+                            <w:color w:val="000000" w:themeColor="text1"/>
+                            <w14:shadow w14:blurRad="38100" w14:dist="19050" w14:dir="2700000" w14:sx="100000" w14:sy="100000" w14:kx="0" w14:ky="0" w14:algn="tl">
+                              <w14:schemeClr w14:val="dk1">
+                                <w14:alpha w14:val="60000"/>
+                              </w14:schemeClr>
+                            </w14:shadow>
+                            <w14:textOutline w14:w="0" w14:cap="flat" w14:cmpd="sng" w14:algn="ctr">
+                              <w14:noFill/>
+                              <w14:prstDash w14:val="solid"/>
+                              <w14:round/>
+                            </w14:textOutline>
+                          </w:rPr>
+                          <w:t>)</w:t>
                         </w:r>
                       </w:p>
                       <w:p>
@@ -9263,6 +9415,7 @@
                           </w:rPr>
                         </w:pPr>
                         <w:proofErr w:type="spellStart"/>
+                        <w:proofErr w:type="gramStart"/>
                         <w:r>
                           <w:rPr>
                             <w:color w:val="000000" w:themeColor="text1"/>
@@ -9294,7 +9447,24 @@
                               <w14:round/>
                             </w14:textOutline>
                           </w:rPr>
-                          <w:t>()</w:t>
+                          <w:t>(</w:t>
+                        </w:r>
+                        <w:proofErr w:type="gramEnd"/>
+                        <w:r>
+                          <w:rPr>
+                            <w:color w:val="000000" w:themeColor="text1"/>
+                            <w14:shadow w14:blurRad="38100" w14:dist="19050" w14:dir="2700000" w14:sx="100000" w14:sy="100000" w14:kx="0" w14:ky="0" w14:algn="tl">
+                              <w14:schemeClr w14:val="dk1">
+                                <w14:alpha w14:val="60000"/>
+                              </w14:schemeClr>
+                            </w14:shadow>
+                            <w14:textOutline w14:w="0" w14:cap="flat" w14:cmpd="sng" w14:algn="ctr">
+                              <w14:noFill/>
+                              <w14:prstDash w14:val="solid"/>
+                              <w14:round/>
+                            </w14:textOutline>
+                          </w:rPr>
+                          <w:t>)</w:t>
                         </w:r>
                       </w:p>
                     </w:txbxContent>
@@ -9366,6 +9536,7 @@
                           </w:rPr>
                         </w:pPr>
                         <w:proofErr w:type="spellStart"/>
+                        <w:proofErr w:type="gramStart"/>
                         <w:r>
                           <w:rPr>
                             <w:color w:val="000000" w:themeColor="text1"/>
@@ -9397,7 +9568,24 @@
                               <w14:round/>
                             </w14:textOutline>
                           </w:rPr>
-                          <w:t>()</w:t>
+                          <w:t>(</w:t>
+                        </w:r>
+                        <w:proofErr w:type="gramEnd"/>
+                        <w:r>
+                          <w:rPr>
+                            <w:color w:val="000000" w:themeColor="text1"/>
+                            <w14:shadow w14:blurRad="38100" w14:dist="19050" w14:dir="2700000" w14:sx="100000" w14:sy="100000" w14:kx="0" w14:ky="0" w14:algn="tl">
+                              <w14:schemeClr w14:val="dk1">
+                                <w14:alpha w14:val="60000"/>
+                              </w14:schemeClr>
+                            </w14:shadow>
+                            <w14:textOutline w14:w="0" w14:cap="flat" w14:cmpd="sng" w14:algn="ctr">
+                              <w14:noFill/>
+                              <w14:prstDash w14:val="solid"/>
+                              <w14:round/>
+                            </w14:textOutline>
+                          </w:rPr>
+                          <w:t>)</w:t>
                         </w:r>
                       </w:p>
                     </w:txbxContent>
@@ -9430,12 +9618,17 @@
         <w:t>Lorsque l’utilisateur fera appel à cette fonctionnalité, l’activité principale appellera la fonction « </w:t>
       </w:r>
       <w:proofErr w:type="spellStart"/>
+      <w:proofErr w:type="gramStart"/>
       <w:r>
         <w:t>SeekAndClassImageFiles</w:t>
       </w:r>
       <w:proofErr w:type="spellEnd"/>
       <w:r>
-        <w:t>() ».  Celle-ci instanciera et utilisera la classe « </w:t>
+        <w:t>(</w:t>
+      </w:r>
+      <w:proofErr w:type="gramEnd"/>
+      <w:r>
+        <w:t>) ».  Celle-ci instanciera et utilisera la classe « </w:t>
       </w:r>
       <w:proofErr w:type="spellStart"/>
       <w:r>
@@ -9459,12 +9652,17 @@
         <w:jc w:val="both"/>
       </w:pPr>
       <w:proofErr w:type="spellStart"/>
+      <w:proofErr w:type="gramStart"/>
       <w:r>
         <w:t>Seek</w:t>
       </w:r>
       <w:proofErr w:type="spellEnd"/>
       <w:r>
-        <w:t>() : R</w:t>
+        <w:t>(</w:t>
+      </w:r>
+      <w:proofErr w:type="gramEnd"/>
+      <w:r>
+        <w:t>) : R</w:t>
       </w:r>
       <w:r>
         <w:t>echercher toutes les images depuis un répertoire</w:t>
@@ -9483,12 +9681,17 @@
         <w:jc w:val="both"/>
       </w:pPr>
       <w:proofErr w:type="spellStart"/>
+      <w:proofErr w:type="gramStart"/>
       <w:r>
         <w:t>Classify</w:t>
       </w:r>
       <w:proofErr w:type="spellEnd"/>
       <w:r>
-        <w:t>() : Classer toutes ces images.</w:t>
+        <w:t>(</w:t>
+      </w:r>
+      <w:proofErr w:type="gramEnd"/>
+      <w:r>
+        <w:t>) : Classer toutes ces images.</w:t>
       </w:r>
     </w:p>
     <w:p>
@@ -9501,12 +9704,17 @@
         <w:jc w:val="both"/>
       </w:pPr>
       <w:proofErr w:type="spellStart"/>
+      <w:proofErr w:type="gramStart"/>
       <w:r>
         <w:t>getStats</w:t>
       </w:r>
       <w:proofErr w:type="spellEnd"/>
       <w:r>
-        <w:t>() : Avoir des statistiques, ceci</w:t>
+        <w:t>(</w:t>
+      </w:r>
+      <w:proofErr w:type="gramEnd"/>
+      <w:r>
+        <w:t>) : Avoir des statistiques, ceci</w:t>
       </w:r>
       <w:r>
         <w:t xml:space="preserve"> peut être très</w:t>
@@ -9526,12 +9734,17 @@
         <w:t>La fonction « </w:t>
       </w:r>
       <w:proofErr w:type="spellStart"/>
+      <w:proofErr w:type="gramStart"/>
       <w:r>
         <w:t>Seek</w:t>
       </w:r>
       <w:proofErr w:type="spellEnd"/>
       <w:r>
-        <w:t xml:space="preserve">() » </w:t>
+        <w:t>(</w:t>
+      </w:r>
+      <w:proofErr w:type="gramEnd"/>
+      <w:r>
+        <w:t xml:space="preserve">) » </w:t>
       </w:r>
       <w:r>
         <w:t>utilisera la classe « </w:t>
@@ -9553,12 +9766,17 @@
         <w:t>La fonction « </w:t>
       </w:r>
       <w:proofErr w:type="spellStart"/>
+      <w:proofErr w:type="gramStart"/>
       <w:r>
         <w:t>Classify</w:t>
       </w:r>
       <w:proofErr w:type="spellEnd"/>
       <w:r>
-        <w:t>() » devra</w:t>
+        <w:t>(</w:t>
+      </w:r>
+      <w:proofErr w:type="gramEnd"/>
+      <w:r>
+        <w:t>) » devra</w:t>
       </w:r>
       <w:r>
         <w:t xml:space="preserve"> essayer de détecter et parser les noms des images afin de les classer dans les bons répertoires.</w:t>
@@ -9568,7 +9786,7 @@
       <w:pPr>
         <w:pStyle w:val="Titre3"/>
       </w:pPr>
-      <w:bookmarkStart w:id="14" w:name="_Toc59282318"/>
+      <w:bookmarkStart w:id="14" w:name="_Toc59528772"/>
       <w:r>
         <w:t>Implémentation</w:t>
       </w:r>
@@ -9630,7 +9848,7 @@
       <w:pPr>
         <w:pStyle w:val="Titre3"/>
       </w:pPr>
-      <w:bookmarkStart w:id="15" w:name="_Toc59282319"/>
+      <w:bookmarkStart w:id="15" w:name="_Toc59528773"/>
       <w:r>
         <w:t>Profiling</w:t>
       </w:r>
@@ -9860,7 +10078,7 @@
       <w:pPr>
         <w:pStyle w:val="Titre1"/>
       </w:pPr>
-      <w:bookmarkStart w:id="16" w:name="_Toc59282320"/>
+      <w:bookmarkStart w:id="16" w:name="_Toc59528774"/>
       <w:r>
         <w:t>Problèmes rencontrées</w:t>
       </w:r>
@@ -9910,10 +10128,12 @@
         <w:t>La ligne « </w:t>
       </w:r>
       <w:proofErr w:type="spellStart"/>
+      <w:proofErr w:type="gramStart"/>
       <w:r>
         <w:t>android:requestLegacyExternalStorage</w:t>
       </w:r>
       <w:proofErr w:type="spellEnd"/>
+      <w:proofErr w:type="gramEnd"/>
       <w:r>
         <w:t>="</w:t>
       </w:r>
@@ -9996,7 +10216,7 @@
       <w:pPr>
         <w:pStyle w:val="Titre1"/>
       </w:pPr>
-      <w:bookmarkStart w:id="17" w:name="_Toc59282321"/>
+      <w:bookmarkStart w:id="17" w:name="_Toc59528775"/>
       <w:r>
         <w:lastRenderedPageBreak/>
         <w:t>Utilisation</w:t>
@@ -10004,23 +10224,368 @@
       <w:bookmarkEnd w:id="17"/>
     </w:p>
     <w:p>
-      <w:pPr>
+      <w:r>
+        <w:t>Une vidéo démonstrative est disponible en annexe dans le dossier fourni</w:t>
+      </w:r>
+      <w:r>
+        <w:t>. Voici la liste, dans l’ordre respectif, des fonctionnalités démontrées :</w:t>
+      </w:r>
+    </w:p>
+    <w:p>
+      <w:pPr>
+        <w:pStyle w:val="Paragraphedeliste"/>
+        <w:numPr>
+          <w:ilvl w:val="0"/>
+          <w:numId w:val="25"/>
+        </w:numPr>
+      </w:pPr>
+      <w:r>
+        <w:t>Démarrage de l’app pour la première fois.</w:t>
+      </w:r>
+    </w:p>
+    <w:p>
+      <w:pPr>
+        <w:pStyle w:val="Paragraphedeliste"/>
+        <w:numPr>
+          <w:ilvl w:val="0"/>
+          <w:numId w:val="25"/>
+        </w:numPr>
+      </w:pPr>
+      <w:r>
+        <w:t>Refus et accepte les permissions.</w:t>
+      </w:r>
+    </w:p>
+    <w:p>
+      <w:pPr>
+        <w:pStyle w:val="Paragraphedeliste"/>
+        <w:numPr>
+          <w:ilvl w:val="0"/>
+          <w:numId w:val="25"/>
+        </w:numPr>
         <w:rPr>
-          <w:rFonts w:asciiTheme="majorHAnsi" w:eastAsiaTheme="majorEastAsia" w:hAnsiTheme="majorHAnsi" w:cstheme="majorBidi"/>
-          <w:color w:val="2E74B5" w:themeColor="accent1" w:themeShade="BF"/>
-          <w:sz w:val="48"/>
-          <w:szCs w:val="32"/>
+          <w:b/>
+          <w:bCs/>
         </w:rPr>
       </w:pPr>
       <w:r>
-        <w:t>Une vidéo démonstrative est disponible en annexe dans le dossier fourni</w:t>
+        <w:rPr>
+          <w:b/>
+          <w:bCs/>
+        </w:rPr>
+        <w:t>Visualisation du mode explorateur.</w:t>
+      </w:r>
+    </w:p>
+    <w:p>
+      <w:pPr>
+        <w:pStyle w:val="Paragraphedeliste"/>
+        <w:numPr>
+          <w:ilvl w:val="0"/>
+          <w:numId w:val="25"/>
+        </w:numPr>
+      </w:pPr>
+      <w:r>
+        <w:t>Fonctionnalité : créer un dossier</w:t>
+      </w:r>
+    </w:p>
+    <w:p>
+      <w:pPr>
+        <w:pStyle w:val="Paragraphedeliste"/>
+        <w:numPr>
+          <w:ilvl w:val="0"/>
+          <w:numId w:val="25"/>
+        </w:numPr>
+      </w:pPr>
+      <w:r>
+        <w:t>Fonctionnalité : créer un fichier.</w:t>
+      </w:r>
+    </w:p>
+    <w:p>
+      <w:pPr>
+        <w:pStyle w:val="Paragraphedeliste"/>
+        <w:numPr>
+          <w:ilvl w:val="0"/>
+          <w:numId w:val="25"/>
+        </w:numPr>
+      </w:pPr>
+      <w:r>
+        <w:t>Fonctionnalité : supprimer un fichier.</w:t>
+      </w:r>
+    </w:p>
+    <w:p>
+      <w:pPr>
+        <w:pStyle w:val="Paragraphedeliste"/>
+        <w:numPr>
+          <w:ilvl w:val="0"/>
+          <w:numId w:val="25"/>
+        </w:numPr>
+      </w:pPr>
+      <w:r>
+        <w:t>Fonctionnalité : supprimer un dossier.</w:t>
+      </w:r>
+    </w:p>
+    <w:p>
+      <w:pPr>
+        <w:pStyle w:val="Paragraphedeliste"/>
+        <w:numPr>
+          <w:ilvl w:val="0"/>
+          <w:numId w:val="25"/>
+        </w:numPr>
+      </w:pPr>
+      <w:r>
+        <w:t>Différence entre dossier et fichier.</w:t>
+      </w:r>
+    </w:p>
+    <w:p>
+      <w:pPr>
+        <w:pStyle w:val="Paragraphedeliste"/>
+        <w:numPr>
+          <w:ilvl w:val="0"/>
+          <w:numId w:val="25"/>
+        </w:numPr>
+      </w:pPr>
+      <w:r>
+        <w:t>Fonctionnalité : Type de trie.</w:t>
+      </w:r>
+    </w:p>
+    <w:p>
+      <w:pPr>
+        <w:pStyle w:val="Paragraphedeliste"/>
+        <w:numPr>
+          <w:ilvl w:val="0"/>
+          <w:numId w:val="25"/>
+        </w:numPr>
+      </w:pPr>
+      <w:r>
+        <w:t>Fonctionnalité : Sens de trie.</w:t>
+      </w:r>
+    </w:p>
+    <w:p>
+      <w:pPr>
+        <w:pStyle w:val="Paragraphedeliste"/>
+        <w:numPr>
+          <w:ilvl w:val="0"/>
+          <w:numId w:val="25"/>
+        </w:numPr>
+      </w:pPr>
+      <w:r>
+        <w:t>Fonctionnalité : Navigation dans les dossiers (non vide/vide (Visualisation de la notification)).</w:t>
+      </w:r>
+    </w:p>
+    <w:p>
+      <w:pPr>
+        <w:pStyle w:val="Paragraphedeliste"/>
+        <w:numPr>
+          <w:ilvl w:val="0"/>
+          <w:numId w:val="25"/>
+        </w:numPr>
+      </w:pPr>
+      <w:r>
+        <w:t>Fonctionnalité : Utilisation de l’enregistrement du chemin actuel.</w:t>
+      </w:r>
+    </w:p>
+    <w:p>
+      <w:pPr>
+        <w:pStyle w:val="Paragraphedeliste"/>
+        <w:numPr>
+          <w:ilvl w:val="0"/>
+          <w:numId w:val="25"/>
+        </w:numPr>
+        <w:rPr>
+          <w:b/>
+          <w:bCs/>
+        </w:rPr>
+      </w:pPr>
+      <w:r>
+        <w:rPr>
+          <w:b/>
+          <w:bCs/>
+        </w:rPr>
+        <w:t>Visualisation du mode analyse.</w:t>
+      </w:r>
+    </w:p>
+    <w:p>
+      <w:pPr>
+        <w:pStyle w:val="Paragraphedeliste"/>
+        <w:numPr>
+          <w:ilvl w:val="0"/>
+          <w:numId w:val="25"/>
+        </w:numPr>
+      </w:pPr>
+      <w:r>
+        <w:t>Fonctionnalité : Affichage en % ou MB.</w:t>
+      </w:r>
+    </w:p>
+    <w:p>
+      <w:pPr>
+        <w:pStyle w:val="Paragraphedeliste"/>
+        <w:numPr>
+          <w:ilvl w:val="0"/>
+          <w:numId w:val="25"/>
+        </w:numPr>
+      </w:pPr>
+      <w:r>
+        <w:t>Fonctionnalité : Entrer dans un répertoire.</w:t>
+      </w:r>
+    </w:p>
+    <w:p>
+      <w:pPr>
+        <w:pStyle w:val="Paragraphedeliste"/>
+        <w:numPr>
+          <w:ilvl w:val="0"/>
+          <w:numId w:val="25"/>
+        </w:numPr>
+      </w:pPr>
+      <w:r>
+        <w:t xml:space="preserve">Fonctionnalité : </w:t>
+      </w:r>
+      <w:r>
+        <w:t xml:space="preserve">Limite de taille mémoire min </w:t>
+      </w:r>
+    </w:p>
+    <w:p>
+      <w:pPr>
+        <w:pStyle w:val="Paragraphedeliste"/>
+        <w:numPr>
+          <w:ilvl w:val="0"/>
+          <w:numId w:val="25"/>
+        </w:numPr>
+      </w:pPr>
+      <w:r>
+        <w:t>Fonctionnalité :</w:t>
+      </w:r>
+      <w:r>
+        <w:t xml:space="preserve"> Limite du nombre d’item maximum </w:t>
+      </w:r>
+    </w:p>
+    <w:p>
+      <w:pPr>
+        <w:pStyle w:val="Paragraphedeliste"/>
+        <w:numPr>
+          <w:ilvl w:val="0"/>
+          <w:numId w:val="25"/>
+        </w:numPr>
+      </w:pPr>
+      <w:r>
+        <w:t>Fonctionnalité :</w:t>
+      </w:r>
+      <w:r>
+        <w:t xml:space="preserve"> Visualisation de la notification</w:t>
+      </w:r>
+    </w:p>
+    <w:p>
+      <w:pPr>
+        <w:pStyle w:val="Paragraphedeliste"/>
+        <w:numPr>
+          <w:ilvl w:val="0"/>
+          <w:numId w:val="25"/>
+        </w:numPr>
+      </w:pPr>
+      <w:r>
+        <w:t>Fonctionnalité :</w:t>
+      </w:r>
+      <w:r>
+        <w:t xml:space="preserve"> Utilisation du bouton flottant </w:t>
+      </w:r>
+    </w:p>
+    <w:p>
+      <w:pPr>
+        <w:pStyle w:val="Paragraphedeliste"/>
+        <w:numPr>
+          <w:ilvl w:val="0"/>
+          <w:numId w:val="25"/>
+        </w:numPr>
+      </w:pPr>
+      <w:r>
+        <w:t xml:space="preserve">Fonctionnalité : </w:t>
+      </w:r>
+      <w:proofErr w:type="spellStart"/>
+      <w:r>
+        <w:t>Seek</w:t>
+      </w:r>
+      <w:proofErr w:type="spellEnd"/>
+      <w:r>
+        <w:t xml:space="preserve"> &amp; </w:t>
+      </w:r>
+      <w:proofErr w:type="spellStart"/>
+      <w:r>
+        <w:t>classify</w:t>
+      </w:r>
+      <w:proofErr w:type="spellEnd"/>
+    </w:p>
+    <w:p>
+      <w:pPr>
+        <w:pStyle w:val="Paragraphedeliste"/>
+        <w:numPr>
+          <w:ilvl w:val="0"/>
+          <w:numId w:val="25"/>
+        </w:numPr>
+      </w:pPr>
+      <w:r>
+        <w:t>Fonctionnalité : Paramètre persistants.</w:t>
+      </w:r>
+    </w:p>
+    <w:p>
+      <w:pPr>
+        <w:pStyle w:val="Paragraphedeliste"/>
+        <w:numPr>
+          <w:ilvl w:val="0"/>
+          <w:numId w:val="25"/>
+        </w:numPr>
+      </w:pPr>
+      <w:r>
+        <w:t xml:space="preserve">Fonctionnalité : </w:t>
+      </w:r>
+      <w:proofErr w:type="spellStart"/>
+      <w:r>
+        <w:t>Seek</w:t>
+      </w:r>
+      <w:proofErr w:type="spellEnd"/>
+      <w:r>
+        <w:t xml:space="preserve"> &amp; </w:t>
+      </w:r>
+      <w:proofErr w:type="spellStart"/>
+      <w:r>
+        <w:t>classify</w:t>
+      </w:r>
+      <w:proofErr w:type="spellEnd"/>
+      <w:r>
+        <w:t xml:space="preserve"> (toutes les images personnelles)</w:t>
+      </w:r>
+    </w:p>
+    <w:p>
+      <w:r>
+        <w:t xml:space="preserve">Si vous souhaitez tester notre application, il est préférable d’avoir un système de fichier non vide. Pour </w:t>
+      </w:r>
+      <w:r>
+        <w:t>y remédier</w:t>
+      </w:r>
+      <w:r>
+        <w:t>, nous vous conseillons de placer sur votre appareil mobile notre dossier de rendu</w:t>
+      </w:r>
+      <w:r>
+        <w:t>- Celui-ci comprend notre projet complet ainsi qu’un dossier avec plusieurs images</w:t>
+      </w:r>
+      <w:r>
+        <w:t xml:space="preserve"> (</w:t>
+      </w:r>
+      <w:r>
+        <w:t>DossierTestApp.zip</w:t>
+      </w:r>
+      <w:r>
+        <w:t>)</w:t>
+      </w:r>
+      <w:r>
+        <w:t>.</w:t>
+      </w:r>
+      <w:r>
+        <w:t xml:space="preserve"> Il faut donc dézipper et placer ce dossier sur l’appareil de test.</w:t>
       </w:r>
     </w:p>
     <w:p>
       <w:pPr>
         <w:pStyle w:val="Titre1"/>
       </w:pPr>
-      <w:bookmarkStart w:id="18" w:name="_Toc59282322"/>
+      <w:bookmarkStart w:id="18" w:name="_Toc59528776"/>
       <w:r>
         <w:t>Conclusion</w:t>
       </w:r>
@@ -10030,11 +10595,16 @@
       <w:pPr>
         <w:pStyle w:val="Titre2"/>
       </w:pPr>
-      <w:bookmarkStart w:id="19" w:name="_Toc59282323"/>
+      <w:bookmarkStart w:id="19" w:name="_Toc59528777"/>
       <w:r>
         <w:t>Qui a fait quoi</w:t>
       </w:r>
       <w:bookmarkEnd w:id="19"/>
+    </w:p>
+    <w:p>
+      <w:r>
+        <w:t>Voici un tableau résumant la répartition de travail. Étant donné que nous habitons proche, nous avons eu beaucoup l’occasion de travail ensemble.</w:t>
+      </w:r>
     </w:p>
     <w:tbl>
       <w:tblPr>
@@ -10244,13 +10814,8 @@
             <w:pPr>
               <w:jc w:val="center"/>
             </w:pPr>
-            <w:proofErr w:type="spellStart"/>
-            <w:r>
-              <w:t>Refactor</w:t>
-            </w:r>
-            <w:proofErr w:type="spellEnd"/>
-            <w:r>
-              <w:t xml:space="preserve"> du projet</w:t>
+            <w:r>
+              <w:t>Recherche et correction de bugs</w:t>
             </w:r>
           </w:p>
         </w:tc>
@@ -10262,13 +10827,8 @@
             <w:pPr>
               <w:jc w:val="center"/>
             </w:pPr>
-            <w:proofErr w:type="spellStart"/>
-            <w:r>
-              <w:t>Refactor</w:t>
-            </w:r>
-            <w:proofErr w:type="spellEnd"/>
-            <w:r>
-              <w:t xml:space="preserve"> du projet</w:t>
+            <w:r>
+              <w:t>Recherche et correction de bugs</w:t>
             </w:r>
           </w:p>
         </w:tc>
@@ -10283,7 +10843,7 @@
               <w:jc w:val="center"/>
             </w:pPr>
             <w:r>
-              <w:t>Recherche et correction de bugs</w:t>
+              <w:t>Ajout de la fonctionnalité supplémentaire</w:t>
             </w:r>
           </w:p>
         </w:tc>
@@ -10296,103 +10856,19 @@
               <w:jc w:val="center"/>
             </w:pPr>
             <w:r>
-              <w:t>Recherche et correction de bugs</w:t>
-            </w:r>
-          </w:p>
-        </w:tc>
-      </w:tr>
-      <w:tr>
-        <w:tc>
-          <w:tcPr>
-            <w:tcW w:w="4531" w:type="dxa"/>
-          </w:tcPr>
-          <w:p>
-            <w:pPr>
-              <w:jc w:val="center"/>
-            </w:pPr>
-            <w:r>
-              <w:t>…</w:t>
-            </w:r>
-          </w:p>
-        </w:tc>
-        <w:tc>
-          <w:tcPr>
-            <w:tcW w:w="4531" w:type="dxa"/>
-          </w:tcPr>
-          <w:p>
-            <w:pPr>
-              <w:jc w:val="center"/>
-            </w:pPr>
-            <w:r>
               <w:t>Ajout de la fonctionnalité supplémentaire</w:t>
-            </w:r>
-          </w:p>
-        </w:tc>
-      </w:tr>
-      <w:tr>
-        <w:tc>
-          <w:tcPr>
-            <w:tcW w:w="4531" w:type="dxa"/>
-          </w:tcPr>
-          <w:p>
-            <w:pPr>
-              <w:jc w:val="center"/>
-            </w:pPr>
-            <w:r>
-              <w:t>…</w:t>
-            </w:r>
-          </w:p>
-        </w:tc>
-        <w:tc>
-          <w:tcPr>
-            <w:tcW w:w="4531" w:type="dxa"/>
-          </w:tcPr>
-          <w:p>
-            <w:pPr>
-              <w:jc w:val="center"/>
-            </w:pPr>
-            <w:r>
-              <w:t>…</w:t>
-            </w:r>
-          </w:p>
-        </w:tc>
-      </w:tr>
-      <w:tr>
-        <w:tc>
-          <w:tcPr>
-            <w:tcW w:w="4531" w:type="dxa"/>
-          </w:tcPr>
-          <w:p>
-            <w:pPr>
-              <w:jc w:val="center"/>
-            </w:pPr>
-            <w:r>
-              <w:t>…</w:t>
-            </w:r>
-          </w:p>
-        </w:tc>
-        <w:tc>
-          <w:tcPr>
-            <w:tcW w:w="4531" w:type="dxa"/>
-          </w:tcPr>
-          <w:p>
-            <w:pPr>
-              <w:jc w:val="center"/>
-            </w:pPr>
-            <w:r>
-              <w:t>…</w:t>
             </w:r>
           </w:p>
         </w:tc>
       </w:tr>
     </w:tbl>
-    <w:p/>
     <w:p>
       <w:pPr>
         <w:pStyle w:val="Titre2"/>
       </w:pPr>
-      <w:bookmarkStart w:id="20" w:name="_Toc59282324"/>
-      <w:r>
+      <w:bookmarkStart w:id="20" w:name="_Toc59528778"/>
+      <w:r>
+        <w:lastRenderedPageBreak/>
         <w:t>Amélioration</w:t>
       </w:r>
       <w:r>
@@ -10410,14 +10886,74 @@
       </w:r>
       <w:proofErr w:type="spellEnd"/>
       <w:r>
-        <w:t xml:space="preserve"> est une tâche qui peut presque toujours être appliquée. Pour le moment, notre application se place dans la mémoire interne du téléphone, mais serait intéressant de pouvoir se placer sur la carte SD s’il y en a une détectée. De plus, nous n’avons pas parlé de ça ce semestre mais nous pensons que mettre en place des tests unitaires et d’intégrations. Finalement, nous avons mis en place une fonctionnalité permettant de classer toutes les images de l’appareil, mais il serait pratique de pouvoir naviguer facilement au travers des images et des dates.</w:t>
+        <w:t xml:space="preserve"> est une tâche qui peut </w:t>
+      </w:r>
+      <w:r>
+        <w:t>quasiment</w:t>
+      </w:r>
+      <w:r>
+        <w:t xml:space="preserve"> toujours être </w:t>
+      </w:r>
+      <w:r>
+        <w:t>perfectionnée</w:t>
+      </w:r>
+      <w:r>
+        <w:t xml:space="preserve">. Pour le moment, notre application </w:t>
+      </w:r>
+      <w:r>
+        <w:t>navigue</w:t>
+      </w:r>
+      <w:r>
+        <w:t xml:space="preserve"> dans la mémoire interne du téléphone, mais</w:t>
+      </w:r>
+      <w:r>
+        <w:t xml:space="preserve"> il</w:t>
+      </w:r>
+      <w:r>
+        <w:t xml:space="preserve"> serait intéressant de pouvoir </w:t>
+      </w:r>
+      <w:r>
+        <w:t>naviguer</w:t>
+      </w:r>
+      <w:r>
+        <w:t xml:space="preserve"> sur la carte SD s’il y en a une détectée. De plus, nous n’</w:t>
+      </w:r>
+      <w:r>
+        <w:t>en n’</w:t>
+      </w:r>
+      <w:r>
+        <w:t>avons pas parl</w:t>
+      </w:r>
+      <w:r>
+        <w:t>é</w:t>
+      </w:r>
+      <w:r>
+        <w:t xml:space="preserve"> ce semestre</w:t>
+      </w:r>
+      <w:r>
+        <w:t>,</w:t>
+      </w:r>
+      <w:r>
+        <w:t xml:space="preserve"> mais nous pensons que mettre en place des tests unitaires et d’intégrations</w:t>
+      </w:r>
+      <w:r>
+        <w:t xml:space="preserve"> serait intéressant</w:t>
+      </w:r>
+      <w:r>
+        <w:t xml:space="preserve">. Finalement, nous avons mis en place une fonctionnalité permettant de classer toutes les images de l’appareil, mais il serait pratique de pouvoir </w:t>
+      </w:r>
+      <w:r>
+        <w:t>les visualiser</w:t>
+      </w:r>
+      <w:r>
+        <w:t xml:space="preserve"> facilement au travers des images et des dates.</w:t>
       </w:r>
     </w:p>
     <w:p>
       <w:pPr>
         <w:pStyle w:val="Titre2"/>
       </w:pPr>
-      <w:bookmarkStart w:id="21" w:name="_Toc59282325"/>
+      <w:bookmarkStart w:id="21" w:name="_Toc59528779"/>
       <w:r>
         <w:t>Compétences acquises</w:t>
       </w:r>
@@ -10501,7 +11037,7 @@
       <w:pPr>
         <w:pStyle w:val="Titre2"/>
       </w:pPr>
-      <w:bookmarkStart w:id="22" w:name="_Toc59282326"/>
+      <w:bookmarkStart w:id="22" w:name="_Toc59528780"/>
       <w:r>
         <w:t>Résultats obtenus</w:t>
       </w:r>
@@ -10522,9 +11058,8 @@
       <w:pPr>
         <w:pStyle w:val="Titre1"/>
       </w:pPr>
-      <w:bookmarkStart w:id="23" w:name="_Toc59282327"/>
-      <w:r>
-        <w:lastRenderedPageBreak/>
+      <w:bookmarkStart w:id="23" w:name="_Toc59528781"/>
+      <w:r>
         <w:t>Sources</w:t>
       </w:r>
       <w:bookmarkEnd w:id="23"/>
@@ -10568,12 +11103,11 @@
         </w:r>
       </w:hyperlink>
     </w:p>
-    <w:p/>
     <w:p>
       <w:pPr>
         <w:pStyle w:val="Titre1"/>
       </w:pPr>
-      <w:bookmarkStart w:id="24" w:name="_Toc59282328"/>
+      <w:bookmarkStart w:id="24" w:name="_Toc59528782"/>
       <w:r>
         <w:t>Annexes</w:t>
       </w:r>
@@ -10590,6 +11124,9 @@
       <w:r>
         <w:t>Vidéo démonstrative</w:t>
       </w:r>
+      <w:r>
+        <w:t xml:space="preserve"> (.mp4)</w:t>
+      </w:r>
     </w:p>
     <w:p>
       <w:pPr>
@@ -10623,7 +11160,18 @@
         <w:t>)</w:t>
       </w:r>
     </w:p>
-    <w:p/>
+    <w:p>
+      <w:pPr>
+        <w:pStyle w:val="Paragraphedeliste"/>
+        <w:numPr>
+          <w:ilvl w:val="0"/>
+          <w:numId w:val="9"/>
+        </w:numPr>
+      </w:pPr>
+      <w:r>
+        <w:t>Dossier pour tester notre application (.zip)</w:t>
+      </w:r>
+    </w:p>
     <w:p/>
     <w:p>
       <w:pPr>
@@ -10717,7 +11265,6 @@
         <w:t>Spinelli Isaia</w:t>
       </w:r>
     </w:p>
-    <w:p/>
     <w:sectPr>
       <w:headerReference w:type="default" r:id="rId21"/>
       <w:footerReference w:type="default" r:id="rId22"/>
@@ -10769,7 +11316,6 @@
         <w:docPartUnique/>
       </w:docPartObj>
     </w:sdtPr>
-    <w:sdtEndPr/>
     <w:sdtContent>
       <w:p>
         <w:pPr>
@@ -12359,6 +12905,97 @@
     </w:lvl>
   </w:abstractNum>
   <w:abstractNum w:abstractNumId="13" w15:restartNumberingAfterBreak="0">
+    <w:nsid w:val="42916ECF"/>
+    <w:multiLevelType w:val="hybridMultilevel"/>
+    <w:tmpl w:val="FABEDCC6"/>
+    <w:lvl w:ilvl="0" w:tplc="8282404C">
+      <w:start w:val="1"/>
+      <w:numFmt w:val="decimal"/>
+      <w:lvlText w:val="%1."/>
+      <w:lvlJc w:val="left"/>
+      <w:pPr>
+        <w:ind w:left="720" w:hanging="360"/>
+      </w:pPr>
+      <w:rPr>
+        <w:rFonts w:asciiTheme="minorHAnsi" w:eastAsiaTheme="minorHAnsi" w:hAnsiTheme="minorHAnsi" w:cstheme="minorBidi" w:hint="default"/>
+        <w:color w:val="auto"/>
+        <w:sz w:val="22"/>
+      </w:rPr>
+    </w:lvl>
+    <w:lvl w:ilvl="1" w:tplc="100C0019" w:tentative="1">
+      <w:start w:val="1"/>
+      <w:numFmt w:val="lowerLetter"/>
+      <w:lvlText w:val="%2."/>
+      <w:lvlJc w:val="left"/>
+      <w:pPr>
+        <w:ind w:left="1440" w:hanging="360"/>
+      </w:pPr>
+    </w:lvl>
+    <w:lvl w:ilvl="2" w:tplc="100C001B" w:tentative="1">
+      <w:start w:val="1"/>
+      <w:numFmt w:val="lowerRoman"/>
+      <w:lvlText w:val="%3."/>
+      <w:lvlJc w:val="right"/>
+      <w:pPr>
+        <w:ind w:left="2160" w:hanging="180"/>
+      </w:pPr>
+    </w:lvl>
+    <w:lvl w:ilvl="3" w:tplc="100C000F" w:tentative="1">
+      <w:start w:val="1"/>
+      <w:numFmt w:val="decimal"/>
+      <w:lvlText w:val="%4."/>
+      <w:lvlJc w:val="left"/>
+      <w:pPr>
+        <w:ind w:left="2880" w:hanging="360"/>
+      </w:pPr>
+    </w:lvl>
+    <w:lvl w:ilvl="4" w:tplc="100C0019" w:tentative="1">
+      <w:start w:val="1"/>
+      <w:numFmt w:val="lowerLetter"/>
+      <w:lvlText w:val="%5."/>
+      <w:lvlJc w:val="left"/>
+      <w:pPr>
+        <w:ind w:left="3600" w:hanging="360"/>
+      </w:pPr>
+    </w:lvl>
+    <w:lvl w:ilvl="5" w:tplc="100C001B" w:tentative="1">
+      <w:start w:val="1"/>
+      <w:numFmt w:val="lowerRoman"/>
+      <w:lvlText w:val="%6."/>
+      <w:lvlJc w:val="right"/>
+      <w:pPr>
+        <w:ind w:left="4320" w:hanging="180"/>
+      </w:pPr>
+    </w:lvl>
+    <w:lvl w:ilvl="6" w:tplc="100C000F" w:tentative="1">
+      <w:start w:val="1"/>
+      <w:numFmt w:val="decimal"/>
+      <w:lvlText w:val="%7."/>
+      <w:lvlJc w:val="left"/>
+      <w:pPr>
+        <w:ind w:left="5040" w:hanging="360"/>
+      </w:pPr>
+    </w:lvl>
+    <w:lvl w:ilvl="7" w:tplc="100C0019" w:tentative="1">
+      <w:start w:val="1"/>
+      <w:numFmt w:val="lowerLetter"/>
+      <w:lvlText w:val="%8."/>
+      <w:lvlJc w:val="left"/>
+      <w:pPr>
+        <w:ind w:left="5760" w:hanging="360"/>
+      </w:pPr>
+    </w:lvl>
+    <w:lvl w:ilvl="8" w:tplc="100C001B" w:tentative="1">
+      <w:start w:val="1"/>
+      <w:numFmt w:val="lowerRoman"/>
+      <w:lvlText w:val="%9."/>
+      <w:lvlJc w:val="right"/>
+      <w:pPr>
+        <w:ind w:left="6480" w:hanging="180"/>
+      </w:pPr>
+    </w:lvl>
+  </w:abstractNum>
+  <w:abstractNum w:abstractNumId="14" w15:restartNumberingAfterBreak="0">
     <w:nsid w:val="44326E6A"/>
     <w:multiLevelType w:val="hybridMultilevel"/>
     <w:tmpl w:val="0F266DFE"/>
@@ -12471,7 +13108,7 @@
       </w:rPr>
     </w:lvl>
   </w:abstractNum>
-  <w:abstractNum w:abstractNumId="14" w15:restartNumberingAfterBreak="0">
+  <w:abstractNum w:abstractNumId="15" w15:restartNumberingAfterBreak="0">
     <w:nsid w:val="4A41699C"/>
     <w:multiLevelType w:val="hybridMultilevel"/>
     <w:tmpl w:val="DA3A6B62"/>
@@ -12560,7 +13197,7 @@
       </w:pPr>
     </w:lvl>
   </w:abstractNum>
-  <w:abstractNum w:abstractNumId="15" w15:restartNumberingAfterBreak="0">
+  <w:abstractNum w:abstractNumId="16" w15:restartNumberingAfterBreak="0">
     <w:nsid w:val="56442B6F"/>
     <w:multiLevelType w:val="hybridMultilevel"/>
     <w:tmpl w:val="EABEFA80"/>
@@ -12646,7 +13283,96 @@
       </w:pPr>
     </w:lvl>
   </w:abstractNum>
-  <w:abstractNum w:abstractNumId="16" w15:restartNumberingAfterBreak="0">
+  <w:abstractNum w:abstractNumId="17" w15:restartNumberingAfterBreak="0">
+    <w:nsid w:val="573B482E"/>
+    <w:multiLevelType w:val="hybridMultilevel"/>
+    <w:tmpl w:val="86FA893A"/>
+    <w:lvl w:ilvl="0" w:tplc="100C000F">
+      <w:start w:val="1"/>
+      <w:numFmt w:val="decimal"/>
+      <w:lvlText w:val="%1."/>
+      <w:lvlJc w:val="left"/>
+      <w:pPr>
+        <w:ind w:left="720" w:hanging="360"/>
+      </w:pPr>
+      <w:rPr>
+        <w:rFonts w:hint="default"/>
+      </w:rPr>
+    </w:lvl>
+    <w:lvl w:ilvl="1" w:tplc="100C0019" w:tentative="1">
+      <w:start w:val="1"/>
+      <w:numFmt w:val="lowerLetter"/>
+      <w:lvlText w:val="%2."/>
+      <w:lvlJc w:val="left"/>
+      <w:pPr>
+        <w:ind w:left="1440" w:hanging="360"/>
+      </w:pPr>
+    </w:lvl>
+    <w:lvl w:ilvl="2" w:tplc="100C001B" w:tentative="1">
+      <w:start w:val="1"/>
+      <w:numFmt w:val="lowerRoman"/>
+      <w:lvlText w:val="%3."/>
+      <w:lvlJc w:val="right"/>
+      <w:pPr>
+        <w:ind w:left="2160" w:hanging="180"/>
+      </w:pPr>
+    </w:lvl>
+    <w:lvl w:ilvl="3" w:tplc="100C000F" w:tentative="1">
+      <w:start w:val="1"/>
+      <w:numFmt w:val="decimal"/>
+      <w:lvlText w:val="%4."/>
+      <w:lvlJc w:val="left"/>
+      <w:pPr>
+        <w:ind w:left="2880" w:hanging="360"/>
+      </w:pPr>
+    </w:lvl>
+    <w:lvl w:ilvl="4" w:tplc="100C0019" w:tentative="1">
+      <w:start w:val="1"/>
+      <w:numFmt w:val="lowerLetter"/>
+      <w:lvlText w:val="%5."/>
+      <w:lvlJc w:val="left"/>
+      <w:pPr>
+        <w:ind w:left="3600" w:hanging="360"/>
+      </w:pPr>
+    </w:lvl>
+    <w:lvl w:ilvl="5" w:tplc="100C001B" w:tentative="1">
+      <w:start w:val="1"/>
+      <w:numFmt w:val="lowerRoman"/>
+      <w:lvlText w:val="%6."/>
+      <w:lvlJc w:val="right"/>
+      <w:pPr>
+        <w:ind w:left="4320" w:hanging="180"/>
+      </w:pPr>
+    </w:lvl>
+    <w:lvl w:ilvl="6" w:tplc="100C000F" w:tentative="1">
+      <w:start w:val="1"/>
+      <w:numFmt w:val="decimal"/>
+      <w:lvlText w:val="%7."/>
+      <w:lvlJc w:val="left"/>
+      <w:pPr>
+        <w:ind w:left="5040" w:hanging="360"/>
+      </w:pPr>
+    </w:lvl>
+    <w:lvl w:ilvl="7" w:tplc="100C0019" w:tentative="1">
+      <w:start w:val="1"/>
+      <w:numFmt w:val="lowerLetter"/>
+      <w:lvlText w:val="%8."/>
+      <w:lvlJc w:val="left"/>
+      <w:pPr>
+        <w:ind w:left="5760" w:hanging="360"/>
+      </w:pPr>
+    </w:lvl>
+    <w:lvl w:ilvl="8" w:tplc="100C001B" w:tentative="1">
+      <w:start w:val="1"/>
+      <w:numFmt w:val="lowerRoman"/>
+      <w:lvlText w:val="%9."/>
+      <w:lvlJc w:val="right"/>
+      <w:pPr>
+        <w:ind w:left="6480" w:hanging="180"/>
+      </w:pPr>
+    </w:lvl>
+  </w:abstractNum>
+  <w:abstractNum w:abstractNumId="18" w15:restartNumberingAfterBreak="0">
     <w:nsid w:val="65EF3F89"/>
     <w:multiLevelType w:val="hybridMultilevel"/>
     <w:tmpl w:val="0EDA20A2"/>
@@ -12735,7 +13461,7 @@
       </w:pPr>
     </w:lvl>
   </w:abstractNum>
-  <w:abstractNum w:abstractNumId="17" w15:restartNumberingAfterBreak="0">
+  <w:abstractNum w:abstractNumId="19" w15:restartNumberingAfterBreak="0">
     <w:nsid w:val="662E513A"/>
     <w:multiLevelType w:val="hybridMultilevel"/>
     <w:tmpl w:val="46E67C26"/>
@@ -12824,7 +13550,7 @@
       </w:pPr>
     </w:lvl>
   </w:abstractNum>
-  <w:abstractNum w:abstractNumId="18" w15:restartNumberingAfterBreak="0">
+  <w:abstractNum w:abstractNumId="20" w15:restartNumberingAfterBreak="0">
     <w:nsid w:val="68600741"/>
     <w:multiLevelType w:val="hybridMultilevel"/>
     <w:tmpl w:val="78A6E3B4"/>
@@ -12913,7 +13639,7 @@
       </w:pPr>
     </w:lvl>
   </w:abstractNum>
-  <w:abstractNum w:abstractNumId="19" w15:restartNumberingAfterBreak="0">
+  <w:abstractNum w:abstractNumId="21" w15:restartNumberingAfterBreak="0">
     <w:nsid w:val="68D338EC"/>
     <w:multiLevelType w:val="hybridMultilevel"/>
     <w:tmpl w:val="E25458A2"/>
@@ -13026,7 +13752,7 @@
       </w:rPr>
     </w:lvl>
   </w:abstractNum>
-  <w:abstractNum w:abstractNumId="20" w15:restartNumberingAfterBreak="0">
+  <w:abstractNum w:abstractNumId="22" w15:restartNumberingAfterBreak="0">
     <w:nsid w:val="69AF2134"/>
     <w:multiLevelType w:val="hybridMultilevel"/>
     <w:tmpl w:val="41189606"/>
@@ -13115,7 +13841,7 @@
       </w:pPr>
     </w:lvl>
   </w:abstractNum>
-  <w:abstractNum w:abstractNumId="21" w15:restartNumberingAfterBreak="0">
+  <w:abstractNum w:abstractNumId="23" w15:restartNumberingAfterBreak="0">
     <w:nsid w:val="6BA9052B"/>
     <w:multiLevelType w:val="hybridMultilevel"/>
     <w:tmpl w:val="BBC617F8"/>
@@ -13204,7 +13930,7 @@
       </w:pPr>
     </w:lvl>
   </w:abstractNum>
-  <w:abstractNum w:abstractNumId="22" w15:restartNumberingAfterBreak="0">
+  <w:abstractNum w:abstractNumId="24" w15:restartNumberingAfterBreak="0">
     <w:nsid w:val="7E3A5D00"/>
     <w:multiLevelType w:val="hybridMultilevel"/>
     <w:tmpl w:val="6E32ED5C"/>
@@ -13306,10 +14032,10 @@
     <w:abstractNumId w:val="4"/>
   </w:num>
   <w:num w:numId="5">
-    <w:abstractNumId w:val="18"/>
+    <w:abstractNumId w:val="20"/>
   </w:num>
   <w:num w:numId="6">
-    <w:abstractNumId w:val="19"/>
+    <w:abstractNumId w:val="21"/>
   </w:num>
   <w:num w:numId="7">
     <w:abstractNumId w:val="11"/>
@@ -13321,13 +14047,13 @@
     <w:abstractNumId w:val="1"/>
   </w:num>
   <w:num w:numId="10">
-    <w:abstractNumId w:val="20"/>
+    <w:abstractNumId w:val="22"/>
   </w:num>
   <w:num w:numId="11">
     <w:abstractNumId w:val="7"/>
   </w:num>
   <w:num w:numId="12">
-    <w:abstractNumId w:val="22"/>
+    <w:abstractNumId w:val="24"/>
   </w:num>
   <w:num w:numId="13">
     <w:abstractNumId w:val="9"/>
@@ -13336,31 +14062,37 @@
     <w:abstractNumId w:val="0"/>
   </w:num>
   <w:num w:numId="15">
-    <w:abstractNumId w:val="15"/>
+    <w:abstractNumId w:val="16"/>
   </w:num>
   <w:num w:numId="16">
-    <w:abstractNumId w:val="17"/>
+    <w:abstractNumId w:val="19"/>
   </w:num>
   <w:num w:numId="17">
     <w:abstractNumId w:val="10"/>
   </w:num>
   <w:num w:numId="18">
-    <w:abstractNumId w:val="14"/>
+    <w:abstractNumId w:val="15"/>
   </w:num>
   <w:num w:numId="19">
-    <w:abstractNumId w:val="13"/>
+    <w:abstractNumId w:val="14"/>
   </w:num>
   <w:num w:numId="20">
     <w:abstractNumId w:val="12"/>
   </w:num>
   <w:num w:numId="21">
-    <w:abstractNumId w:val="16"/>
+    <w:abstractNumId w:val="18"/>
   </w:num>
   <w:num w:numId="22">
     <w:abstractNumId w:val="2"/>
   </w:num>
   <w:num w:numId="23">
-    <w:abstractNumId w:val="21"/>
+    <w:abstractNumId w:val="23"/>
+  </w:num>
+  <w:num w:numId="24">
+    <w:abstractNumId w:val="13"/>
+  </w:num>
+  <w:num w:numId="25">
+    <w:abstractNumId w:val="17"/>
   </w:num>
   <w:numIdMacAtCleanup w:val="9"/>
 </w:numbering>

</xml_diff>